<commit_message>
Seminar 5 and Seminar 7
</commit_message>
<xml_diff>
--- a/Module2/Seminar 5/Task M2.T1P (NEW).docx
+++ b/Module2/Seminar 5/Task M2.T1P (NEW).docx
@@ -605,7 +605,6 @@
                 <w:color w:val="000000"/>
               </w:rPr>
             </w:pPr>
-            <w:proofErr w:type="spellStart"/>
             <w:r>
               <w:rPr>
                 <w:rFonts w:ascii="Calibri" w:eastAsia="Times New Roman" w:hAnsi="Calibri" w:cs="Calibri"/>
@@ -613,7 +612,6 @@
               </w:rPr>
               <w:t>Sequencial</w:t>
             </w:r>
-            <w:proofErr w:type="spellEnd"/>
           </w:p>
         </w:tc>
         <w:tc>
@@ -963,334 +961,332 @@
                 <w:color w:val="000000"/>
               </w:rPr>
             </w:pPr>
-            <w:proofErr w:type="spellStart"/>
-            <w:r>
-              <w:rPr>
-                <w:rFonts w:ascii="Calibri" w:eastAsia="Times New Roman" w:hAnsi="Calibri" w:cs="Calibri"/>
-                <w:color w:val="000000"/>
-              </w:rPr>
-              <w:t>pthread</w:t>
-            </w:r>
-            <w:proofErr w:type="spellEnd"/>
-          </w:p>
-        </w:tc>
-        <w:tc>
-          <w:tcPr>
-            <w:tcW w:w="1053" w:type="dxa"/>
-            <w:tcBorders>
-              <w:top w:val="nil"/>
-              <w:left w:val="nil"/>
-              <w:bottom w:val="single" w:sz="4" w:space="0" w:color="auto"/>
-              <w:right w:val="single" w:sz="4" w:space="0" w:color="auto"/>
-            </w:tcBorders>
-            <w:shd w:val="clear" w:color="auto" w:fill="auto"/>
-            <w:noWrap/>
-            <w:vAlign w:val="bottom"/>
-            <w:hideMark/>
-          </w:tcPr>
-          <w:p>
-            <w:pPr>
-              <w:spacing w:after="0" w:line="240" w:lineRule="auto"/>
-              <w:jc w:val="right"/>
-              <w:rPr>
-                <w:rFonts w:ascii="Calibri" w:eastAsia="Times New Roman" w:hAnsi="Calibri" w:cs="Calibri"/>
-                <w:color w:val="000000"/>
-              </w:rPr>
-            </w:pPr>
-            <w:r>
-              <w:rPr>
-                <w:rFonts w:ascii="Calibri" w:eastAsia="Times New Roman" w:hAnsi="Calibri" w:cs="Calibri"/>
-                <w:color w:val="000000"/>
-              </w:rPr>
-              <w:t>0.004283</w:t>
-            </w:r>
-          </w:p>
-        </w:tc>
-        <w:tc>
-          <w:tcPr>
-            <w:tcW w:w="1053" w:type="dxa"/>
-            <w:tcBorders>
-              <w:top w:val="nil"/>
-              <w:left w:val="nil"/>
-              <w:bottom w:val="single" w:sz="4" w:space="0" w:color="auto"/>
-              <w:right w:val="single" w:sz="4" w:space="0" w:color="auto"/>
-            </w:tcBorders>
-            <w:shd w:val="clear" w:color="auto" w:fill="auto"/>
-            <w:noWrap/>
-            <w:vAlign w:val="bottom"/>
-            <w:hideMark/>
-          </w:tcPr>
-          <w:p>
-            <w:pPr>
-              <w:spacing w:after="0" w:line="240" w:lineRule="auto"/>
-              <w:jc w:val="right"/>
-              <w:rPr>
-                <w:rFonts w:ascii="Calibri" w:eastAsia="Times New Roman" w:hAnsi="Calibri" w:cs="Calibri"/>
-                <w:color w:val="000000"/>
-              </w:rPr>
-            </w:pPr>
-            <w:r>
-              <w:rPr>
-                <w:rFonts w:ascii="Calibri" w:eastAsia="Times New Roman" w:hAnsi="Calibri" w:cs="Calibri"/>
-                <w:color w:val="000000"/>
-              </w:rPr>
-              <w:t>0.031616</w:t>
-            </w:r>
-          </w:p>
-        </w:tc>
-        <w:tc>
-          <w:tcPr>
-            <w:tcW w:w="1053" w:type="dxa"/>
-            <w:tcBorders>
-              <w:top w:val="nil"/>
-              <w:left w:val="nil"/>
-              <w:bottom w:val="single" w:sz="4" w:space="0" w:color="auto"/>
-              <w:right w:val="single" w:sz="4" w:space="0" w:color="auto"/>
-            </w:tcBorders>
-            <w:shd w:val="clear" w:color="auto" w:fill="auto"/>
-            <w:noWrap/>
-            <w:vAlign w:val="bottom"/>
-            <w:hideMark/>
-          </w:tcPr>
-          <w:p>
-            <w:pPr>
-              <w:spacing w:after="0" w:line="240" w:lineRule="auto"/>
-              <w:jc w:val="right"/>
-              <w:rPr>
-                <w:rFonts w:ascii="Calibri" w:eastAsia="Times New Roman" w:hAnsi="Calibri" w:cs="Calibri"/>
-                <w:color w:val="000000"/>
-              </w:rPr>
-            </w:pPr>
-            <w:r>
-              <w:rPr>
-                <w:rFonts w:ascii="Calibri" w:eastAsia="Times New Roman" w:hAnsi="Calibri" w:cs="Calibri"/>
-                <w:color w:val="000000"/>
-              </w:rPr>
-              <w:t>0.107309</w:t>
-            </w:r>
-          </w:p>
-        </w:tc>
-        <w:tc>
-          <w:tcPr>
-            <w:tcW w:w="1053" w:type="dxa"/>
-            <w:tcBorders>
-              <w:top w:val="nil"/>
-              <w:left w:val="nil"/>
-              <w:bottom w:val="single" w:sz="4" w:space="0" w:color="auto"/>
-              <w:right w:val="single" w:sz="4" w:space="0" w:color="auto"/>
-            </w:tcBorders>
-            <w:shd w:val="clear" w:color="auto" w:fill="auto"/>
-            <w:noWrap/>
-            <w:vAlign w:val="bottom"/>
-            <w:hideMark/>
-          </w:tcPr>
-          <w:p>
-            <w:pPr>
-              <w:spacing w:after="0" w:line="240" w:lineRule="auto"/>
-              <w:jc w:val="right"/>
-              <w:rPr>
-                <w:rFonts w:ascii="Calibri" w:eastAsia="Times New Roman" w:hAnsi="Calibri" w:cs="Calibri"/>
-                <w:color w:val="000000"/>
-              </w:rPr>
-            </w:pPr>
-            <w:r>
-              <w:rPr>
-                <w:rFonts w:ascii="Calibri" w:eastAsia="Times New Roman" w:hAnsi="Calibri" w:cs="Calibri"/>
-                <w:color w:val="000000"/>
-              </w:rPr>
-              <w:t>0.265765</w:t>
-            </w:r>
-          </w:p>
-        </w:tc>
-        <w:tc>
-          <w:tcPr>
-            <w:tcW w:w="1053" w:type="dxa"/>
-            <w:tcBorders>
-              <w:top w:val="nil"/>
-              <w:left w:val="nil"/>
-              <w:bottom w:val="single" w:sz="4" w:space="0" w:color="auto"/>
-              <w:right w:val="single" w:sz="4" w:space="0" w:color="auto"/>
-            </w:tcBorders>
-            <w:shd w:val="clear" w:color="auto" w:fill="auto"/>
-            <w:noWrap/>
-            <w:vAlign w:val="bottom"/>
-            <w:hideMark/>
-          </w:tcPr>
-          <w:p>
-            <w:pPr>
-              <w:spacing w:after="0" w:line="240" w:lineRule="auto"/>
-              <w:jc w:val="right"/>
-              <w:rPr>
-                <w:rFonts w:ascii="Calibri" w:eastAsia="Times New Roman" w:hAnsi="Calibri" w:cs="Calibri"/>
-                <w:color w:val="000000"/>
-              </w:rPr>
-            </w:pPr>
-            <w:r>
-              <w:rPr>
-                <w:rFonts w:ascii="Calibri" w:eastAsia="Times New Roman" w:hAnsi="Calibri" w:cs="Calibri"/>
-                <w:color w:val="000000"/>
-              </w:rPr>
-              <w:t>0.549814</w:t>
-            </w:r>
-          </w:p>
-        </w:tc>
-        <w:tc>
-          <w:tcPr>
-            <w:tcW w:w="1053" w:type="dxa"/>
-            <w:tcBorders>
-              <w:top w:val="nil"/>
-              <w:left w:val="nil"/>
-              <w:bottom w:val="single" w:sz="4" w:space="0" w:color="auto"/>
-              <w:right w:val="single" w:sz="4" w:space="0" w:color="auto"/>
-            </w:tcBorders>
-            <w:shd w:val="clear" w:color="auto" w:fill="auto"/>
-            <w:noWrap/>
-            <w:vAlign w:val="bottom"/>
-            <w:hideMark/>
-          </w:tcPr>
-          <w:p>
-            <w:pPr>
-              <w:spacing w:after="0" w:line="240" w:lineRule="auto"/>
-              <w:jc w:val="right"/>
-              <w:rPr>
-                <w:rFonts w:ascii="Calibri" w:eastAsia="Times New Roman" w:hAnsi="Calibri" w:cs="Calibri"/>
-                <w:color w:val="000000"/>
-              </w:rPr>
-            </w:pPr>
-            <w:r>
-              <w:rPr>
-                <w:rFonts w:ascii="Calibri" w:eastAsia="Times New Roman" w:hAnsi="Calibri" w:cs="Calibri"/>
-                <w:color w:val="000000"/>
-              </w:rPr>
-              <w:t>1.010229</w:t>
-            </w:r>
-          </w:p>
-        </w:tc>
-        <w:tc>
-          <w:tcPr>
-            <w:tcW w:w="1053" w:type="dxa"/>
-            <w:tcBorders>
-              <w:top w:val="nil"/>
-              <w:left w:val="nil"/>
-              <w:bottom w:val="single" w:sz="4" w:space="0" w:color="auto"/>
-              <w:right w:val="single" w:sz="4" w:space="0" w:color="auto"/>
-            </w:tcBorders>
-            <w:shd w:val="clear" w:color="auto" w:fill="auto"/>
-            <w:noWrap/>
-            <w:vAlign w:val="bottom"/>
-            <w:hideMark/>
-          </w:tcPr>
-          <w:p>
-            <w:pPr>
-              <w:spacing w:after="0" w:line="240" w:lineRule="auto"/>
-              <w:jc w:val="right"/>
-              <w:rPr>
-                <w:rFonts w:ascii="Calibri" w:eastAsia="Times New Roman" w:hAnsi="Calibri" w:cs="Calibri"/>
-                <w:color w:val="000000"/>
-              </w:rPr>
-            </w:pPr>
-            <w:r>
-              <w:rPr>
-                <w:rFonts w:ascii="Calibri" w:eastAsia="Times New Roman" w:hAnsi="Calibri" w:cs="Calibri"/>
-                <w:color w:val="000000"/>
-              </w:rPr>
-              <w:t>1.726905</w:t>
-            </w:r>
-          </w:p>
-        </w:tc>
-        <w:tc>
-          <w:tcPr>
-            <w:tcW w:w="1053" w:type="dxa"/>
-            <w:tcBorders>
-              <w:top w:val="nil"/>
-              <w:left w:val="nil"/>
-              <w:bottom w:val="single" w:sz="4" w:space="0" w:color="auto"/>
-              <w:right w:val="single" w:sz="4" w:space="0" w:color="auto"/>
-            </w:tcBorders>
-            <w:shd w:val="clear" w:color="auto" w:fill="auto"/>
-            <w:noWrap/>
-            <w:vAlign w:val="bottom"/>
-            <w:hideMark/>
-          </w:tcPr>
-          <w:p>
-            <w:pPr>
-              <w:spacing w:after="0" w:line="240" w:lineRule="auto"/>
-              <w:jc w:val="right"/>
-              <w:rPr>
-                <w:rFonts w:ascii="Calibri" w:eastAsia="Times New Roman" w:hAnsi="Calibri" w:cs="Calibri"/>
-                <w:color w:val="000000"/>
-              </w:rPr>
-            </w:pPr>
-            <w:r>
-              <w:rPr>
-                <w:rFonts w:ascii="Calibri" w:eastAsia="Times New Roman" w:hAnsi="Calibri" w:cs="Calibri"/>
-                <w:color w:val="000000"/>
-              </w:rPr>
-              <w:t>2.678215</w:t>
-            </w:r>
-          </w:p>
-        </w:tc>
-        <w:tc>
-          <w:tcPr>
-            <w:tcW w:w="1053" w:type="dxa"/>
-            <w:tcBorders>
-              <w:top w:val="nil"/>
-              <w:left w:val="nil"/>
-              <w:bottom w:val="single" w:sz="4" w:space="0" w:color="auto"/>
-              <w:right w:val="single" w:sz="4" w:space="0" w:color="auto"/>
-            </w:tcBorders>
-            <w:shd w:val="clear" w:color="auto" w:fill="auto"/>
-            <w:noWrap/>
-            <w:vAlign w:val="bottom"/>
-            <w:hideMark/>
-          </w:tcPr>
-          <w:p>
-            <w:pPr>
-              <w:spacing w:after="0" w:line="240" w:lineRule="auto"/>
-              <w:jc w:val="right"/>
-              <w:rPr>
-                <w:rFonts w:ascii="Calibri" w:eastAsia="Times New Roman" w:hAnsi="Calibri" w:cs="Calibri"/>
-                <w:color w:val="000000"/>
-              </w:rPr>
-            </w:pPr>
-            <w:r>
-              <w:rPr>
-                <w:rFonts w:ascii="Calibri" w:eastAsia="Times New Roman" w:hAnsi="Calibri" w:cs="Calibri"/>
-                <w:color w:val="000000"/>
-              </w:rPr>
-              <w:t>4.112499</w:t>
-            </w:r>
-          </w:p>
-        </w:tc>
-        <w:tc>
-          <w:tcPr>
-            <w:tcW w:w="1053" w:type="dxa"/>
-            <w:tcBorders>
-              <w:top w:val="nil"/>
-              <w:left w:val="nil"/>
-              <w:bottom w:val="single" w:sz="4" w:space="0" w:color="auto"/>
-              <w:right w:val="single" w:sz="4" w:space="0" w:color="auto"/>
-            </w:tcBorders>
-            <w:shd w:val="clear" w:color="auto" w:fill="auto"/>
-            <w:noWrap/>
-            <w:vAlign w:val="bottom"/>
-            <w:hideMark/>
-          </w:tcPr>
-          <w:p>
-            <w:pPr>
-              <w:spacing w:after="0" w:line="240" w:lineRule="auto"/>
-              <w:jc w:val="right"/>
-              <w:rPr>
-                <w:rFonts w:ascii="Calibri" w:eastAsia="Times New Roman" w:hAnsi="Calibri" w:cs="Calibri"/>
-                <w:color w:val="000000"/>
-              </w:rPr>
-            </w:pPr>
-            <w:r>
-              <w:rPr>
-                <w:rFonts w:ascii="Calibri" w:eastAsia="Times New Roman" w:hAnsi="Calibri" w:cs="Calibri"/>
-                <w:color w:val="000000"/>
-              </w:rPr>
-              <w:t>6.911036</w:t>
+            <w:r>
+              <w:rPr>
+                <w:rFonts w:ascii="Calibri" w:eastAsia="Times New Roman" w:hAnsi="Calibri" w:cs="Calibri"/>
+                <w:color w:val="000000"/>
+              </w:rPr>
+              <w:t>pthread*</w:t>
+            </w:r>
+          </w:p>
+        </w:tc>
+        <w:tc>
+          <w:tcPr>
+            <w:tcW w:w="1053" w:type="dxa"/>
+            <w:tcBorders>
+              <w:top w:val="nil"/>
+              <w:left w:val="nil"/>
+              <w:bottom w:val="single" w:sz="4" w:space="0" w:color="auto"/>
+              <w:right w:val="single" w:sz="4" w:space="0" w:color="auto"/>
+            </w:tcBorders>
+            <w:shd w:val="clear" w:color="auto" w:fill="auto"/>
+            <w:noWrap/>
+            <w:vAlign w:val="bottom"/>
+            <w:hideMark/>
+          </w:tcPr>
+          <w:p>
+            <w:pPr>
+              <w:spacing w:after="0" w:line="240" w:lineRule="auto"/>
+              <w:jc w:val="right"/>
+              <w:rPr>
+                <w:rFonts w:ascii="Calibri" w:eastAsia="Times New Roman" w:hAnsi="Calibri" w:cs="Calibri"/>
+                <w:color w:val="000000"/>
+              </w:rPr>
+            </w:pPr>
+            <w:r>
+              <w:rPr>
+                <w:rFonts w:ascii="Calibri" w:eastAsia="Times New Roman" w:hAnsi="Calibri" w:cs="Calibri"/>
+                <w:color w:val="000000"/>
+              </w:rPr>
+              <w:t>0.000547</w:t>
+            </w:r>
+          </w:p>
+        </w:tc>
+        <w:tc>
+          <w:tcPr>
+            <w:tcW w:w="1053" w:type="dxa"/>
+            <w:tcBorders>
+              <w:top w:val="nil"/>
+              <w:left w:val="nil"/>
+              <w:bottom w:val="single" w:sz="4" w:space="0" w:color="auto"/>
+              <w:right w:val="single" w:sz="4" w:space="0" w:color="auto"/>
+            </w:tcBorders>
+            <w:shd w:val="clear" w:color="auto" w:fill="auto"/>
+            <w:noWrap/>
+            <w:vAlign w:val="bottom"/>
+            <w:hideMark/>
+          </w:tcPr>
+          <w:p>
+            <w:pPr>
+              <w:spacing w:after="0" w:line="240" w:lineRule="auto"/>
+              <w:jc w:val="right"/>
+              <w:rPr>
+                <w:rFonts w:ascii="Calibri" w:eastAsia="Times New Roman" w:hAnsi="Calibri" w:cs="Calibri"/>
+                <w:color w:val="000000"/>
+              </w:rPr>
+            </w:pPr>
+            <w:r>
+              <w:rPr>
+                <w:rFonts w:ascii="Calibri" w:eastAsia="Times New Roman" w:hAnsi="Calibri" w:cs="Calibri"/>
+                <w:color w:val="000000"/>
+              </w:rPr>
+              <w:t>0.001483</w:t>
+            </w:r>
+          </w:p>
+        </w:tc>
+        <w:tc>
+          <w:tcPr>
+            <w:tcW w:w="1053" w:type="dxa"/>
+            <w:tcBorders>
+              <w:top w:val="nil"/>
+              <w:left w:val="nil"/>
+              <w:bottom w:val="single" w:sz="4" w:space="0" w:color="auto"/>
+              <w:right w:val="single" w:sz="4" w:space="0" w:color="auto"/>
+            </w:tcBorders>
+            <w:shd w:val="clear" w:color="auto" w:fill="auto"/>
+            <w:noWrap/>
+            <w:vAlign w:val="bottom"/>
+            <w:hideMark/>
+          </w:tcPr>
+          <w:p>
+            <w:pPr>
+              <w:spacing w:after="0" w:line="240" w:lineRule="auto"/>
+              <w:jc w:val="right"/>
+              <w:rPr>
+                <w:rFonts w:ascii="Calibri" w:eastAsia="Times New Roman" w:hAnsi="Calibri" w:cs="Calibri"/>
+                <w:color w:val="000000"/>
+              </w:rPr>
+            </w:pPr>
+            <w:r>
+              <w:rPr>
+                <w:rFonts w:ascii="Calibri" w:eastAsia="Times New Roman" w:hAnsi="Calibri" w:cs="Calibri"/>
+                <w:color w:val="000000"/>
+              </w:rPr>
+              <w:t>0.002507</w:t>
+            </w:r>
+          </w:p>
+        </w:tc>
+        <w:tc>
+          <w:tcPr>
+            <w:tcW w:w="1053" w:type="dxa"/>
+            <w:tcBorders>
+              <w:top w:val="nil"/>
+              <w:left w:val="nil"/>
+              <w:bottom w:val="single" w:sz="4" w:space="0" w:color="auto"/>
+              <w:right w:val="single" w:sz="4" w:space="0" w:color="auto"/>
+            </w:tcBorders>
+            <w:shd w:val="clear" w:color="auto" w:fill="auto"/>
+            <w:noWrap/>
+            <w:vAlign w:val="bottom"/>
+            <w:hideMark/>
+          </w:tcPr>
+          <w:p>
+            <w:pPr>
+              <w:spacing w:after="0" w:line="240" w:lineRule="auto"/>
+              <w:jc w:val="right"/>
+              <w:rPr>
+                <w:rFonts w:ascii="Calibri" w:eastAsia="Times New Roman" w:hAnsi="Calibri" w:cs="Calibri"/>
+                <w:color w:val="000000"/>
+              </w:rPr>
+            </w:pPr>
+            <w:r>
+              <w:rPr>
+                <w:rFonts w:ascii="Calibri" w:eastAsia="Times New Roman" w:hAnsi="Calibri" w:cs="Calibri"/>
+                <w:color w:val="000000"/>
+              </w:rPr>
+              <w:t>0.004499</w:t>
+            </w:r>
+          </w:p>
+        </w:tc>
+        <w:tc>
+          <w:tcPr>
+            <w:tcW w:w="1053" w:type="dxa"/>
+            <w:tcBorders>
+              <w:top w:val="nil"/>
+              <w:left w:val="nil"/>
+              <w:bottom w:val="single" w:sz="4" w:space="0" w:color="auto"/>
+              <w:right w:val="single" w:sz="4" w:space="0" w:color="auto"/>
+            </w:tcBorders>
+            <w:shd w:val="clear" w:color="auto" w:fill="auto"/>
+            <w:noWrap/>
+            <w:vAlign w:val="bottom"/>
+            <w:hideMark/>
+          </w:tcPr>
+          <w:p>
+            <w:pPr>
+              <w:spacing w:after="0" w:line="240" w:lineRule="auto"/>
+              <w:jc w:val="right"/>
+              <w:rPr>
+                <w:rFonts w:ascii="Calibri" w:eastAsia="Times New Roman" w:hAnsi="Calibri" w:cs="Calibri"/>
+                <w:color w:val="000000"/>
+              </w:rPr>
+            </w:pPr>
+            <w:r>
+              <w:rPr>
+                <w:rFonts w:ascii="Calibri" w:eastAsia="Times New Roman" w:hAnsi="Calibri" w:cs="Calibri"/>
+                <w:color w:val="000000"/>
+              </w:rPr>
+              <w:t>0.006645</w:t>
+            </w:r>
+          </w:p>
+        </w:tc>
+        <w:tc>
+          <w:tcPr>
+            <w:tcW w:w="1053" w:type="dxa"/>
+            <w:tcBorders>
+              <w:top w:val="nil"/>
+              <w:left w:val="nil"/>
+              <w:bottom w:val="single" w:sz="4" w:space="0" w:color="auto"/>
+              <w:right w:val="single" w:sz="4" w:space="0" w:color="auto"/>
+            </w:tcBorders>
+            <w:shd w:val="clear" w:color="auto" w:fill="auto"/>
+            <w:noWrap/>
+            <w:vAlign w:val="bottom"/>
+            <w:hideMark/>
+          </w:tcPr>
+          <w:p>
+            <w:pPr>
+              <w:spacing w:after="0" w:line="240" w:lineRule="auto"/>
+              <w:jc w:val="right"/>
+              <w:rPr>
+                <w:rFonts w:ascii="Calibri" w:eastAsia="Times New Roman" w:hAnsi="Calibri" w:cs="Calibri"/>
+                <w:color w:val="000000"/>
+              </w:rPr>
+            </w:pPr>
+            <w:r>
+              <w:rPr>
+                <w:rFonts w:ascii="Calibri" w:eastAsia="Times New Roman" w:hAnsi="Calibri" w:cs="Calibri"/>
+                <w:color w:val="000000"/>
+              </w:rPr>
+              <w:t>0.010194</w:t>
+            </w:r>
+          </w:p>
+        </w:tc>
+        <w:tc>
+          <w:tcPr>
+            <w:tcW w:w="1053" w:type="dxa"/>
+            <w:tcBorders>
+              <w:top w:val="nil"/>
+              <w:left w:val="nil"/>
+              <w:bottom w:val="single" w:sz="4" w:space="0" w:color="auto"/>
+              <w:right w:val="single" w:sz="4" w:space="0" w:color="auto"/>
+            </w:tcBorders>
+            <w:shd w:val="clear" w:color="auto" w:fill="auto"/>
+            <w:noWrap/>
+            <w:vAlign w:val="bottom"/>
+            <w:hideMark/>
+          </w:tcPr>
+          <w:p>
+            <w:pPr>
+              <w:spacing w:after="0" w:line="240" w:lineRule="auto"/>
+              <w:jc w:val="right"/>
+              <w:rPr>
+                <w:rFonts w:ascii="Calibri" w:eastAsia="Times New Roman" w:hAnsi="Calibri" w:cs="Calibri"/>
+                <w:color w:val="000000"/>
+              </w:rPr>
+            </w:pPr>
+            <w:r>
+              <w:rPr>
+                <w:rFonts w:ascii="Calibri" w:eastAsia="Times New Roman" w:hAnsi="Calibri" w:cs="Calibri"/>
+                <w:color w:val="000000"/>
+              </w:rPr>
+              <w:t>0.014226</w:t>
+            </w:r>
+          </w:p>
+        </w:tc>
+        <w:tc>
+          <w:tcPr>
+            <w:tcW w:w="1053" w:type="dxa"/>
+            <w:tcBorders>
+              <w:top w:val="nil"/>
+              <w:left w:val="nil"/>
+              <w:bottom w:val="single" w:sz="4" w:space="0" w:color="auto"/>
+              <w:right w:val="single" w:sz="4" w:space="0" w:color="auto"/>
+            </w:tcBorders>
+            <w:shd w:val="clear" w:color="auto" w:fill="auto"/>
+            <w:noWrap/>
+            <w:vAlign w:val="bottom"/>
+            <w:hideMark/>
+          </w:tcPr>
+          <w:p>
+            <w:pPr>
+              <w:spacing w:after="0" w:line="240" w:lineRule="auto"/>
+              <w:jc w:val="right"/>
+              <w:rPr>
+                <w:rFonts w:ascii="Calibri" w:eastAsia="Times New Roman" w:hAnsi="Calibri" w:cs="Calibri"/>
+                <w:color w:val="000000"/>
+              </w:rPr>
+            </w:pPr>
+            <w:r>
+              <w:rPr>
+                <w:rFonts w:ascii="Calibri" w:eastAsia="Times New Roman" w:hAnsi="Calibri" w:cs="Calibri"/>
+                <w:color w:val="000000"/>
+              </w:rPr>
+              <w:t>0.018357</w:t>
+            </w:r>
+          </w:p>
+        </w:tc>
+        <w:tc>
+          <w:tcPr>
+            <w:tcW w:w="1053" w:type="dxa"/>
+            <w:tcBorders>
+              <w:top w:val="nil"/>
+              <w:left w:val="nil"/>
+              <w:bottom w:val="single" w:sz="4" w:space="0" w:color="auto"/>
+              <w:right w:val="single" w:sz="4" w:space="0" w:color="auto"/>
+            </w:tcBorders>
+            <w:shd w:val="clear" w:color="auto" w:fill="auto"/>
+            <w:noWrap/>
+            <w:vAlign w:val="bottom"/>
+            <w:hideMark/>
+          </w:tcPr>
+          <w:p>
+            <w:pPr>
+              <w:spacing w:after="0" w:line="240" w:lineRule="auto"/>
+              <w:jc w:val="right"/>
+              <w:rPr>
+                <w:rFonts w:ascii="Calibri" w:eastAsia="Times New Roman" w:hAnsi="Calibri" w:cs="Calibri"/>
+                <w:color w:val="000000"/>
+              </w:rPr>
+            </w:pPr>
+            <w:r>
+              <w:rPr>
+                <w:rFonts w:ascii="Calibri" w:eastAsia="Times New Roman" w:hAnsi="Calibri" w:cs="Calibri"/>
+                <w:color w:val="000000"/>
+              </w:rPr>
+              <w:t>0.023755</w:t>
+            </w:r>
+          </w:p>
+        </w:tc>
+        <w:tc>
+          <w:tcPr>
+            <w:tcW w:w="1053" w:type="dxa"/>
+            <w:tcBorders>
+              <w:top w:val="nil"/>
+              <w:left w:val="nil"/>
+              <w:bottom w:val="single" w:sz="4" w:space="0" w:color="auto"/>
+              <w:right w:val="single" w:sz="4" w:space="0" w:color="auto"/>
+            </w:tcBorders>
+            <w:shd w:val="clear" w:color="auto" w:fill="auto"/>
+            <w:noWrap/>
+            <w:vAlign w:val="bottom"/>
+            <w:hideMark/>
+          </w:tcPr>
+          <w:p>
+            <w:pPr>
+              <w:spacing w:after="0" w:line="240" w:lineRule="auto"/>
+              <w:jc w:val="right"/>
+              <w:rPr>
+                <w:rFonts w:ascii="Calibri" w:eastAsia="Times New Roman" w:hAnsi="Calibri" w:cs="Calibri"/>
+                <w:color w:val="000000"/>
+              </w:rPr>
+            </w:pPr>
+            <w:r>
+              <w:rPr>
+                <w:rFonts w:ascii="Calibri" w:eastAsia="Times New Roman" w:hAnsi="Calibri" w:cs="Calibri"/>
+                <w:color w:val="000000"/>
+              </w:rPr>
+              <w:t>0.027117</w:t>
             </w:r>
           </w:p>
         </w:tc>
@@ -1671,11 +1667,81 @@
     </w:p>
     <w:p>
       <w:pPr>
+        <w:jc w:val="center"/>
         <w:rPr>
           <w:sz w:val="24"/>
           <w:szCs w:val="24"/>
         </w:rPr>
       </w:pPr>
+      <w:r>
+        <w:rPr>
+          <w:noProof/>
+        </w:rPr>
+        <w:drawing>
+          <wp:inline distT="0" distB="0" distL="0" distR="0" wp14:anchorId="1B924CC5" wp14:editId="48B65B18">
+            <wp:extent cx="4251960" cy="2630673"/>
+            <wp:effectExtent l="0" t="0" r="0" b="0"/>
+            <wp:docPr id="2" name="Picture 2"/>
+            <wp:cNvGraphicFramePr>
+              <a:graphicFrameLocks xmlns:a="http://schemas.openxmlformats.org/drawingml/2006/main" noChangeAspect="1"/>
+            </wp:cNvGraphicFramePr>
+            <a:graphic xmlns:a="http://schemas.openxmlformats.org/drawingml/2006/main">
+              <a:graphicData uri="http://schemas.openxmlformats.org/drawingml/2006/picture">
+                <pic:pic xmlns:pic="http://schemas.openxmlformats.org/drawingml/2006/picture">
+                  <pic:nvPicPr>
+                    <pic:cNvPr id="0" name="Picture 3"/>
+                    <pic:cNvPicPr>
+                      <a:picLocks noChangeAspect="1" noChangeArrowheads="1"/>
+                    </pic:cNvPicPr>
+                  </pic:nvPicPr>
+                  <pic:blipFill>
+                    <a:blip r:embed="rId5" cstate="print">
+                      <a:extLst>
+                        <a:ext uri="{28A0092B-C50C-407E-A947-70E740481C1C}">
+                          <a14:useLocalDpi xmlns:a14="http://schemas.microsoft.com/office/drawing/2010/main" val="0"/>
+                        </a:ext>
+                      </a:extLst>
+                    </a:blip>
+                    <a:srcRect/>
+                    <a:stretch>
+                      <a:fillRect/>
+                    </a:stretch>
+                  </pic:blipFill>
+                  <pic:spPr bwMode="auto">
+                    <a:xfrm>
+                      <a:off x="0" y="0"/>
+                      <a:ext cx="4268509" cy="2640912"/>
+                    </a:xfrm>
+                    <a:prstGeom prst="rect">
+                      <a:avLst/>
+                    </a:prstGeom>
+                    <a:noFill/>
+                    <a:ln>
+                      <a:noFill/>
+                    </a:ln>
+                  </pic:spPr>
+                </pic:pic>
+              </a:graphicData>
+            </a:graphic>
+          </wp:inline>
+        </w:drawing>
+      </w:r>
+    </w:p>
+    <w:p>
+      <w:pPr>
+        <w:jc w:val="center"/>
+        <w:rPr>
+          <w:sz w:val="24"/>
+          <w:szCs w:val="24"/>
+        </w:rPr>
+      </w:pPr>
+      <w:r>
+        <w:rPr>
+          <w:sz w:val="24"/>
+          <w:szCs w:val="24"/>
+        </w:rPr>
+        <w:t>(Note that number of threads for pthread and OpenMP is 3)</w:t>
+      </w:r>
     </w:p>
     <w:p>
       <w:pPr>
@@ -1694,9 +1760,3949 @@
           <w:sz w:val="24"/>
           <w:szCs w:val="24"/>
         </w:rPr>
-        <w:t>Between 1000 and 10000 (with increment 1000)</w:t>
+        <w:t xml:space="preserve">Between 1000 and </w:t>
+      </w:r>
+      <w:r>
+        <w:rPr>
+          <w:sz w:val="24"/>
+          <w:szCs w:val="24"/>
+        </w:rPr>
+        <w:t>2000</w:t>
+      </w:r>
+      <w:r>
+        <w:rPr>
+          <w:sz w:val="24"/>
+          <w:szCs w:val="24"/>
+        </w:rPr>
+        <w:t xml:space="preserve"> (with increment 100)</w:t>
       </w:r>
     </w:p>
+    <w:tbl>
+      <w:tblPr>
+        <w:tblW w:w="11489" w:type="dxa"/>
+        <w:tblInd w:w="-1073" w:type="dxa"/>
+        <w:tblLook w:val="04A0" w:firstRow="1" w:lastRow="0" w:firstColumn="1" w:lastColumn="0" w:noHBand="0" w:noVBand="1"/>
+      </w:tblPr>
+      <w:tblGrid>
+        <w:gridCol w:w="1183"/>
+        <w:gridCol w:w="941"/>
+        <w:gridCol w:w="941"/>
+        <w:gridCol w:w="1053"/>
+        <w:gridCol w:w="1053"/>
+        <w:gridCol w:w="1053"/>
+        <w:gridCol w:w="1053"/>
+        <w:gridCol w:w="1053"/>
+        <w:gridCol w:w="1053"/>
+        <w:gridCol w:w="1053"/>
+        <w:gridCol w:w="1053"/>
+      </w:tblGrid>
+      <w:tr>
+        <w:trPr>
+          <w:trHeight w:val="288"/>
+        </w:trPr>
+        <w:tc>
+          <w:tcPr>
+            <w:tcW w:w="1183" w:type="dxa"/>
+            <w:vMerge w:val="restart"/>
+            <w:tcBorders>
+              <w:top w:val="single" w:sz="4" w:space="0" w:color="auto"/>
+              <w:left w:val="single" w:sz="4" w:space="0" w:color="auto"/>
+              <w:bottom w:val="single" w:sz="4" w:space="0" w:color="auto"/>
+              <w:right w:val="single" w:sz="4" w:space="0" w:color="auto"/>
+            </w:tcBorders>
+            <w:shd w:val="clear" w:color="auto" w:fill="auto"/>
+            <w:noWrap/>
+            <w:vAlign w:val="bottom"/>
+            <w:hideMark/>
+          </w:tcPr>
+          <w:p>
+            <w:pPr>
+              <w:spacing w:after="0" w:line="240" w:lineRule="auto"/>
+              <w:jc w:val="center"/>
+              <w:rPr>
+                <w:rFonts w:ascii="Calibri" w:eastAsia="Times New Roman" w:hAnsi="Calibri" w:cs="Calibri"/>
+                <w:color w:val="000000"/>
+              </w:rPr>
+            </w:pPr>
+            <w:r>
+              <w:rPr>
+                <w:rFonts w:ascii="Calibri" w:eastAsia="Times New Roman" w:hAnsi="Calibri" w:cs="Calibri"/>
+                <w:color w:val="000000"/>
+              </w:rPr>
+              <w:t> </w:t>
+            </w:r>
+          </w:p>
+        </w:tc>
+        <w:tc>
+          <w:tcPr>
+            <w:tcW w:w="10306" w:type="dxa"/>
+            <w:gridSpan w:val="10"/>
+            <w:tcBorders>
+              <w:top w:val="single" w:sz="4" w:space="0" w:color="auto"/>
+              <w:left w:val="nil"/>
+              <w:bottom w:val="single" w:sz="4" w:space="0" w:color="auto"/>
+              <w:right w:val="single" w:sz="4" w:space="0" w:color="auto"/>
+            </w:tcBorders>
+            <w:shd w:val="clear" w:color="auto" w:fill="auto"/>
+            <w:noWrap/>
+            <w:vAlign w:val="bottom"/>
+            <w:hideMark/>
+          </w:tcPr>
+          <w:p>
+            <w:pPr>
+              <w:spacing w:after="0" w:line="240" w:lineRule="auto"/>
+              <w:jc w:val="center"/>
+              <w:rPr>
+                <w:rFonts w:ascii="Calibri" w:eastAsia="Times New Roman" w:hAnsi="Calibri" w:cs="Calibri"/>
+                <w:color w:val="000000"/>
+              </w:rPr>
+            </w:pPr>
+            <w:r>
+              <w:rPr>
+                <w:rFonts w:ascii="Calibri" w:eastAsia="Times New Roman" w:hAnsi="Calibri" w:cs="Calibri"/>
+                <w:color w:val="000000"/>
+              </w:rPr>
+              <w:t>Data Size</w:t>
+            </w:r>
+          </w:p>
+        </w:tc>
+      </w:tr>
+      <w:tr>
+        <w:trPr>
+          <w:trHeight w:val="288"/>
+        </w:trPr>
+        <w:tc>
+          <w:tcPr>
+            <w:tcW w:w="1183" w:type="dxa"/>
+            <w:vMerge/>
+            <w:tcBorders>
+              <w:top w:val="single" w:sz="4" w:space="0" w:color="auto"/>
+              <w:left w:val="single" w:sz="4" w:space="0" w:color="auto"/>
+              <w:bottom w:val="single" w:sz="4" w:space="0" w:color="auto"/>
+              <w:right w:val="single" w:sz="4" w:space="0" w:color="auto"/>
+            </w:tcBorders>
+            <w:vAlign w:val="center"/>
+            <w:hideMark/>
+          </w:tcPr>
+          <w:p>
+            <w:pPr>
+              <w:spacing w:after="0" w:line="240" w:lineRule="auto"/>
+              <w:rPr>
+                <w:rFonts w:ascii="Calibri" w:eastAsia="Times New Roman" w:hAnsi="Calibri" w:cs="Calibri"/>
+                <w:color w:val="000000"/>
+              </w:rPr>
+            </w:pPr>
+          </w:p>
+        </w:tc>
+        <w:tc>
+          <w:tcPr>
+            <w:tcW w:w="941" w:type="dxa"/>
+            <w:tcBorders>
+              <w:top w:val="nil"/>
+              <w:left w:val="nil"/>
+              <w:bottom w:val="single" w:sz="4" w:space="0" w:color="auto"/>
+              <w:right w:val="single" w:sz="4" w:space="0" w:color="auto"/>
+            </w:tcBorders>
+            <w:shd w:val="clear" w:color="auto" w:fill="auto"/>
+            <w:noWrap/>
+            <w:vAlign w:val="bottom"/>
+            <w:hideMark/>
+          </w:tcPr>
+          <w:p>
+            <w:pPr>
+              <w:spacing w:after="0" w:line="240" w:lineRule="auto"/>
+              <w:jc w:val="right"/>
+              <w:rPr>
+                <w:rFonts w:ascii="Calibri" w:eastAsia="Times New Roman" w:hAnsi="Calibri" w:cs="Calibri"/>
+                <w:color w:val="000000"/>
+              </w:rPr>
+            </w:pPr>
+            <w:r>
+              <w:rPr>
+                <w:rFonts w:ascii="Calibri" w:eastAsia="Times New Roman" w:hAnsi="Calibri" w:cs="Calibri"/>
+                <w:color w:val="000000"/>
+              </w:rPr>
+              <w:t>1100</w:t>
+            </w:r>
+          </w:p>
+        </w:tc>
+        <w:tc>
+          <w:tcPr>
+            <w:tcW w:w="941" w:type="dxa"/>
+            <w:tcBorders>
+              <w:top w:val="nil"/>
+              <w:left w:val="nil"/>
+              <w:bottom w:val="single" w:sz="4" w:space="0" w:color="auto"/>
+              <w:right w:val="single" w:sz="4" w:space="0" w:color="auto"/>
+            </w:tcBorders>
+            <w:shd w:val="clear" w:color="auto" w:fill="auto"/>
+            <w:noWrap/>
+            <w:vAlign w:val="bottom"/>
+            <w:hideMark/>
+          </w:tcPr>
+          <w:p>
+            <w:pPr>
+              <w:spacing w:after="0" w:line="240" w:lineRule="auto"/>
+              <w:jc w:val="right"/>
+              <w:rPr>
+                <w:rFonts w:ascii="Calibri" w:eastAsia="Times New Roman" w:hAnsi="Calibri" w:cs="Calibri"/>
+                <w:color w:val="000000"/>
+              </w:rPr>
+            </w:pPr>
+            <w:r>
+              <w:rPr>
+                <w:rFonts w:ascii="Calibri" w:eastAsia="Times New Roman" w:hAnsi="Calibri" w:cs="Calibri"/>
+                <w:color w:val="000000"/>
+              </w:rPr>
+              <w:t>1200</w:t>
+            </w:r>
+          </w:p>
+        </w:tc>
+        <w:tc>
+          <w:tcPr>
+            <w:tcW w:w="1053" w:type="dxa"/>
+            <w:tcBorders>
+              <w:top w:val="nil"/>
+              <w:left w:val="nil"/>
+              <w:bottom w:val="single" w:sz="4" w:space="0" w:color="auto"/>
+              <w:right w:val="single" w:sz="4" w:space="0" w:color="auto"/>
+            </w:tcBorders>
+            <w:shd w:val="clear" w:color="auto" w:fill="auto"/>
+            <w:noWrap/>
+            <w:vAlign w:val="bottom"/>
+            <w:hideMark/>
+          </w:tcPr>
+          <w:p>
+            <w:pPr>
+              <w:spacing w:after="0" w:line="240" w:lineRule="auto"/>
+              <w:jc w:val="right"/>
+              <w:rPr>
+                <w:rFonts w:ascii="Calibri" w:eastAsia="Times New Roman" w:hAnsi="Calibri" w:cs="Calibri"/>
+                <w:color w:val="000000"/>
+              </w:rPr>
+            </w:pPr>
+            <w:r>
+              <w:rPr>
+                <w:rFonts w:ascii="Calibri" w:eastAsia="Times New Roman" w:hAnsi="Calibri" w:cs="Calibri"/>
+                <w:color w:val="000000"/>
+              </w:rPr>
+              <w:t>1300</w:t>
+            </w:r>
+          </w:p>
+        </w:tc>
+        <w:tc>
+          <w:tcPr>
+            <w:tcW w:w="1053" w:type="dxa"/>
+            <w:tcBorders>
+              <w:top w:val="nil"/>
+              <w:left w:val="nil"/>
+              <w:bottom w:val="single" w:sz="4" w:space="0" w:color="auto"/>
+              <w:right w:val="single" w:sz="4" w:space="0" w:color="auto"/>
+            </w:tcBorders>
+            <w:shd w:val="clear" w:color="auto" w:fill="auto"/>
+            <w:noWrap/>
+            <w:vAlign w:val="bottom"/>
+            <w:hideMark/>
+          </w:tcPr>
+          <w:p>
+            <w:pPr>
+              <w:spacing w:after="0" w:line="240" w:lineRule="auto"/>
+              <w:jc w:val="right"/>
+              <w:rPr>
+                <w:rFonts w:ascii="Calibri" w:eastAsia="Times New Roman" w:hAnsi="Calibri" w:cs="Calibri"/>
+                <w:color w:val="000000"/>
+              </w:rPr>
+            </w:pPr>
+            <w:r>
+              <w:rPr>
+                <w:rFonts w:ascii="Calibri" w:eastAsia="Times New Roman" w:hAnsi="Calibri" w:cs="Calibri"/>
+                <w:color w:val="000000"/>
+              </w:rPr>
+              <w:t>1400</w:t>
+            </w:r>
+          </w:p>
+        </w:tc>
+        <w:tc>
+          <w:tcPr>
+            <w:tcW w:w="1053" w:type="dxa"/>
+            <w:tcBorders>
+              <w:top w:val="nil"/>
+              <w:left w:val="nil"/>
+              <w:bottom w:val="single" w:sz="4" w:space="0" w:color="auto"/>
+              <w:right w:val="single" w:sz="4" w:space="0" w:color="auto"/>
+            </w:tcBorders>
+            <w:shd w:val="clear" w:color="auto" w:fill="auto"/>
+            <w:noWrap/>
+            <w:vAlign w:val="bottom"/>
+            <w:hideMark/>
+          </w:tcPr>
+          <w:p>
+            <w:pPr>
+              <w:spacing w:after="0" w:line="240" w:lineRule="auto"/>
+              <w:jc w:val="right"/>
+              <w:rPr>
+                <w:rFonts w:ascii="Calibri" w:eastAsia="Times New Roman" w:hAnsi="Calibri" w:cs="Calibri"/>
+                <w:color w:val="000000"/>
+              </w:rPr>
+            </w:pPr>
+            <w:r>
+              <w:rPr>
+                <w:rFonts w:ascii="Calibri" w:eastAsia="Times New Roman" w:hAnsi="Calibri" w:cs="Calibri"/>
+                <w:color w:val="000000"/>
+              </w:rPr>
+              <w:t>1500</w:t>
+            </w:r>
+          </w:p>
+        </w:tc>
+        <w:tc>
+          <w:tcPr>
+            <w:tcW w:w="1053" w:type="dxa"/>
+            <w:tcBorders>
+              <w:top w:val="nil"/>
+              <w:left w:val="nil"/>
+              <w:bottom w:val="single" w:sz="4" w:space="0" w:color="auto"/>
+              <w:right w:val="single" w:sz="4" w:space="0" w:color="auto"/>
+            </w:tcBorders>
+            <w:shd w:val="clear" w:color="auto" w:fill="auto"/>
+            <w:noWrap/>
+            <w:vAlign w:val="bottom"/>
+            <w:hideMark/>
+          </w:tcPr>
+          <w:p>
+            <w:pPr>
+              <w:spacing w:after="0" w:line="240" w:lineRule="auto"/>
+              <w:jc w:val="right"/>
+              <w:rPr>
+                <w:rFonts w:ascii="Calibri" w:eastAsia="Times New Roman" w:hAnsi="Calibri" w:cs="Calibri"/>
+                <w:color w:val="000000"/>
+              </w:rPr>
+            </w:pPr>
+            <w:r>
+              <w:rPr>
+                <w:rFonts w:ascii="Calibri" w:eastAsia="Times New Roman" w:hAnsi="Calibri" w:cs="Calibri"/>
+                <w:color w:val="000000"/>
+              </w:rPr>
+              <w:t>1600</w:t>
+            </w:r>
+          </w:p>
+        </w:tc>
+        <w:tc>
+          <w:tcPr>
+            <w:tcW w:w="1053" w:type="dxa"/>
+            <w:tcBorders>
+              <w:top w:val="nil"/>
+              <w:left w:val="nil"/>
+              <w:bottom w:val="single" w:sz="4" w:space="0" w:color="auto"/>
+              <w:right w:val="single" w:sz="4" w:space="0" w:color="auto"/>
+            </w:tcBorders>
+            <w:shd w:val="clear" w:color="auto" w:fill="auto"/>
+            <w:noWrap/>
+            <w:vAlign w:val="bottom"/>
+            <w:hideMark/>
+          </w:tcPr>
+          <w:p>
+            <w:pPr>
+              <w:spacing w:after="0" w:line="240" w:lineRule="auto"/>
+              <w:jc w:val="right"/>
+              <w:rPr>
+                <w:rFonts w:ascii="Calibri" w:eastAsia="Times New Roman" w:hAnsi="Calibri" w:cs="Calibri"/>
+                <w:color w:val="000000"/>
+              </w:rPr>
+            </w:pPr>
+            <w:r>
+              <w:rPr>
+                <w:rFonts w:ascii="Calibri" w:eastAsia="Times New Roman" w:hAnsi="Calibri" w:cs="Calibri"/>
+                <w:color w:val="000000"/>
+              </w:rPr>
+              <w:t>1700</w:t>
+            </w:r>
+          </w:p>
+        </w:tc>
+        <w:tc>
+          <w:tcPr>
+            <w:tcW w:w="1053" w:type="dxa"/>
+            <w:tcBorders>
+              <w:top w:val="nil"/>
+              <w:left w:val="nil"/>
+              <w:bottom w:val="single" w:sz="4" w:space="0" w:color="auto"/>
+              <w:right w:val="single" w:sz="4" w:space="0" w:color="auto"/>
+            </w:tcBorders>
+            <w:shd w:val="clear" w:color="auto" w:fill="auto"/>
+            <w:noWrap/>
+            <w:vAlign w:val="bottom"/>
+            <w:hideMark/>
+          </w:tcPr>
+          <w:p>
+            <w:pPr>
+              <w:spacing w:after="0" w:line="240" w:lineRule="auto"/>
+              <w:jc w:val="right"/>
+              <w:rPr>
+                <w:rFonts w:ascii="Calibri" w:eastAsia="Times New Roman" w:hAnsi="Calibri" w:cs="Calibri"/>
+                <w:color w:val="000000"/>
+              </w:rPr>
+            </w:pPr>
+            <w:r>
+              <w:rPr>
+                <w:rFonts w:ascii="Calibri" w:eastAsia="Times New Roman" w:hAnsi="Calibri" w:cs="Calibri"/>
+                <w:color w:val="000000"/>
+              </w:rPr>
+              <w:t>1800</w:t>
+            </w:r>
+          </w:p>
+        </w:tc>
+        <w:tc>
+          <w:tcPr>
+            <w:tcW w:w="1053" w:type="dxa"/>
+            <w:tcBorders>
+              <w:top w:val="nil"/>
+              <w:left w:val="nil"/>
+              <w:bottom w:val="single" w:sz="4" w:space="0" w:color="auto"/>
+              <w:right w:val="single" w:sz="4" w:space="0" w:color="auto"/>
+            </w:tcBorders>
+            <w:shd w:val="clear" w:color="auto" w:fill="auto"/>
+            <w:noWrap/>
+            <w:vAlign w:val="bottom"/>
+            <w:hideMark/>
+          </w:tcPr>
+          <w:p>
+            <w:pPr>
+              <w:spacing w:after="0" w:line="240" w:lineRule="auto"/>
+              <w:jc w:val="right"/>
+              <w:rPr>
+                <w:rFonts w:ascii="Calibri" w:eastAsia="Times New Roman" w:hAnsi="Calibri" w:cs="Calibri"/>
+                <w:color w:val="000000"/>
+              </w:rPr>
+            </w:pPr>
+            <w:r>
+              <w:rPr>
+                <w:rFonts w:ascii="Calibri" w:eastAsia="Times New Roman" w:hAnsi="Calibri" w:cs="Calibri"/>
+                <w:color w:val="000000"/>
+              </w:rPr>
+              <w:t>1900</w:t>
+            </w:r>
+          </w:p>
+        </w:tc>
+        <w:tc>
+          <w:tcPr>
+            <w:tcW w:w="1053" w:type="dxa"/>
+            <w:tcBorders>
+              <w:top w:val="nil"/>
+              <w:left w:val="nil"/>
+              <w:bottom w:val="single" w:sz="4" w:space="0" w:color="auto"/>
+              <w:right w:val="single" w:sz="4" w:space="0" w:color="auto"/>
+            </w:tcBorders>
+            <w:shd w:val="clear" w:color="auto" w:fill="auto"/>
+            <w:noWrap/>
+            <w:vAlign w:val="bottom"/>
+            <w:hideMark/>
+          </w:tcPr>
+          <w:p>
+            <w:pPr>
+              <w:spacing w:after="0" w:line="240" w:lineRule="auto"/>
+              <w:jc w:val="right"/>
+              <w:rPr>
+                <w:rFonts w:ascii="Calibri" w:eastAsia="Times New Roman" w:hAnsi="Calibri" w:cs="Calibri"/>
+                <w:color w:val="000000"/>
+              </w:rPr>
+            </w:pPr>
+            <w:r>
+              <w:rPr>
+                <w:rFonts w:ascii="Calibri" w:eastAsia="Times New Roman" w:hAnsi="Calibri" w:cs="Calibri"/>
+                <w:color w:val="000000"/>
+              </w:rPr>
+              <w:t>2000</w:t>
+            </w:r>
+          </w:p>
+        </w:tc>
+      </w:tr>
+      <w:tr>
+        <w:trPr>
+          <w:trHeight w:val="288"/>
+        </w:trPr>
+        <w:tc>
+          <w:tcPr>
+            <w:tcW w:w="1183" w:type="dxa"/>
+            <w:tcBorders>
+              <w:top w:val="nil"/>
+              <w:left w:val="single" w:sz="4" w:space="0" w:color="auto"/>
+              <w:bottom w:val="single" w:sz="4" w:space="0" w:color="auto"/>
+              <w:right w:val="single" w:sz="4" w:space="0" w:color="auto"/>
+            </w:tcBorders>
+            <w:shd w:val="clear" w:color="auto" w:fill="auto"/>
+            <w:noWrap/>
+            <w:vAlign w:val="bottom"/>
+            <w:hideMark/>
+          </w:tcPr>
+          <w:p>
+            <w:pPr>
+              <w:spacing w:after="0" w:line="240" w:lineRule="auto"/>
+              <w:rPr>
+                <w:rFonts w:ascii="Calibri" w:eastAsia="Times New Roman" w:hAnsi="Calibri" w:cs="Calibri"/>
+                <w:color w:val="000000"/>
+              </w:rPr>
+            </w:pPr>
+            <w:r>
+              <w:rPr>
+                <w:rFonts w:ascii="Calibri" w:eastAsia="Times New Roman" w:hAnsi="Calibri" w:cs="Calibri"/>
+                <w:color w:val="000000"/>
+              </w:rPr>
+              <w:t>Sequencial</w:t>
+            </w:r>
+          </w:p>
+        </w:tc>
+        <w:tc>
+          <w:tcPr>
+            <w:tcW w:w="941" w:type="dxa"/>
+            <w:tcBorders>
+              <w:top w:val="nil"/>
+              <w:left w:val="nil"/>
+              <w:bottom w:val="single" w:sz="4" w:space="0" w:color="auto"/>
+              <w:right w:val="single" w:sz="4" w:space="0" w:color="auto"/>
+            </w:tcBorders>
+            <w:shd w:val="clear" w:color="auto" w:fill="auto"/>
+            <w:noWrap/>
+            <w:vAlign w:val="bottom"/>
+            <w:hideMark/>
+          </w:tcPr>
+          <w:p>
+            <w:pPr>
+              <w:spacing w:after="0" w:line="240" w:lineRule="auto"/>
+              <w:jc w:val="right"/>
+              <w:rPr>
+                <w:rFonts w:ascii="Calibri" w:eastAsia="Times New Roman" w:hAnsi="Calibri" w:cs="Calibri"/>
+                <w:color w:val="000000"/>
+              </w:rPr>
+            </w:pPr>
+            <w:r>
+              <w:rPr>
+                <w:rFonts w:ascii="Calibri" w:eastAsia="Times New Roman" w:hAnsi="Calibri" w:cs="Calibri"/>
+                <w:color w:val="000000"/>
+              </w:rPr>
+              <w:t>7.75771</w:t>
+            </w:r>
+          </w:p>
+        </w:tc>
+        <w:tc>
+          <w:tcPr>
+            <w:tcW w:w="941" w:type="dxa"/>
+            <w:tcBorders>
+              <w:top w:val="nil"/>
+              <w:left w:val="nil"/>
+              <w:bottom w:val="single" w:sz="4" w:space="0" w:color="auto"/>
+              <w:right w:val="single" w:sz="4" w:space="0" w:color="auto"/>
+            </w:tcBorders>
+            <w:shd w:val="clear" w:color="auto" w:fill="auto"/>
+            <w:noWrap/>
+            <w:vAlign w:val="bottom"/>
+            <w:hideMark/>
+          </w:tcPr>
+          <w:p>
+            <w:pPr>
+              <w:spacing w:after="0" w:line="240" w:lineRule="auto"/>
+              <w:jc w:val="right"/>
+              <w:rPr>
+                <w:rFonts w:ascii="Calibri" w:eastAsia="Times New Roman" w:hAnsi="Calibri" w:cs="Calibri"/>
+                <w:color w:val="000000"/>
+              </w:rPr>
+            </w:pPr>
+            <w:r>
+              <w:rPr>
+                <w:rFonts w:ascii="Calibri" w:eastAsia="Times New Roman" w:hAnsi="Calibri" w:cs="Calibri"/>
+                <w:color w:val="000000"/>
+              </w:rPr>
+              <w:t>11.5684</w:t>
+            </w:r>
+          </w:p>
+        </w:tc>
+        <w:tc>
+          <w:tcPr>
+            <w:tcW w:w="1053" w:type="dxa"/>
+            <w:tcBorders>
+              <w:top w:val="nil"/>
+              <w:left w:val="nil"/>
+              <w:bottom w:val="single" w:sz="4" w:space="0" w:color="auto"/>
+              <w:right w:val="single" w:sz="4" w:space="0" w:color="auto"/>
+            </w:tcBorders>
+            <w:shd w:val="clear" w:color="auto" w:fill="auto"/>
+            <w:noWrap/>
+            <w:vAlign w:val="bottom"/>
+            <w:hideMark/>
+          </w:tcPr>
+          <w:p>
+            <w:pPr>
+              <w:spacing w:after="0" w:line="240" w:lineRule="auto"/>
+              <w:jc w:val="right"/>
+              <w:rPr>
+                <w:rFonts w:ascii="Calibri" w:eastAsia="Times New Roman" w:hAnsi="Calibri" w:cs="Calibri"/>
+                <w:color w:val="000000"/>
+              </w:rPr>
+            </w:pPr>
+            <w:r>
+              <w:rPr>
+                <w:rFonts w:ascii="Calibri" w:eastAsia="Times New Roman" w:hAnsi="Calibri" w:cs="Calibri"/>
+                <w:color w:val="000000"/>
+              </w:rPr>
+              <w:t>15.48368</w:t>
+            </w:r>
+          </w:p>
+        </w:tc>
+        <w:tc>
+          <w:tcPr>
+            <w:tcW w:w="1053" w:type="dxa"/>
+            <w:tcBorders>
+              <w:top w:val="nil"/>
+              <w:left w:val="nil"/>
+              <w:bottom w:val="single" w:sz="4" w:space="0" w:color="auto"/>
+              <w:right w:val="single" w:sz="4" w:space="0" w:color="auto"/>
+            </w:tcBorders>
+            <w:shd w:val="clear" w:color="auto" w:fill="auto"/>
+            <w:noWrap/>
+            <w:vAlign w:val="bottom"/>
+            <w:hideMark/>
+          </w:tcPr>
+          <w:p>
+            <w:pPr>
+              <w:spacing w:after="0" w:line="240" w:lineRule="auto"/>
+              <w:jc w:val="right"/>
+              <w:rPr>
+                <w:rFonts w:ascii="Calibri" w:eastAsia="Times New Roman" w:hAnsi="Calibri" w:cs="Calibri"/>
+                <w:color w:val="000000"/>
+              </w:rPr>
+            </w:pPr>
+            <w:r>
+              <w:rPr>
+                <w:rFonts w:ascii="Calibri" w:eastAsia="Times New Roman" w:hAnsi="Calibri" w:cs="Calibri"/>
+                <w:color w:val="000000"/>
+              </w:rPr>
+              <w:t>21.64672</w:t>
+            </w:r>
+          </w:p>
+        </w:tc>
+        <w:tc>
+          <w:tcPr>
+            <w:tcW w:w="1053" w:type="dxa"/>
+            <w:tcBorders>
+              <w:top w:val="nil"/>
+              <w:left w:val="nil"/>
+              <w:bottom w:val="single" w:sz="4" w:space="0" w:color="auto"/>
+              <w:right w:val="single" w:sz="4" w:space="0" w:color="auto"/>
+            </w:tcBorders>
+            <w:shd w:val="clear" w:color="auto" w:fill="auto"/>
+            <w:noWrap/>
+            <w:vAlign w:val="bottom"/>
+            <w:hideMark/>
+          </w:tcPr>
+          <w:p>
+            <w:pPr>
+              <w:spacing w:after="0" w:line="240" w:lineRule="auto"/>
+              <w:jc w:val="right"/>
+              <w:rPr>
+                <w:rFonts w:ascii="Calibri" w:eastAsia="Times New Roman" w:hAnsi="Calibri" w:cs="Calibri"/>
+                <w:color w:val="000000"/>
+              </w:rPr>
+            </w:pPr>
+            <w:r>
+              <w:rPr>
+                <w:rFonts w:ascii="Calibri" w:eastAsia="Times New Roman" w:hAnsi="Calibri" w:cs="Calibri"/>
+                <w:color w:val="000000"/>
+              </w:rPr>
+              <w:t>43.24824</w:t>
+            </w:r>
+          </w:p>
+        </w:tc>
+        <w:tc>
+          <w:tcPr>
+            <w:tcW w:w="1053" w:type="dxa"/>
+            <w:tcBorders>
+              <w:top w:val="nil"/>
+              <w:left w:val="nil"/>
+              <w:bottom w:val="single" w:sz="4" w:space="0" w:color="auto"/>
+              <w:right w:val="single" w:sz="4" w:space="0" w:color="auto"/>
+            </w:tcBorders>
+            <w:shd w:val="clear" w:color="auto" w:fill="auto"/>
+            <w:noWrap/>
+            <w:vAlign w:val="bottom"/>
+            <w:hideMark/>
+          </w:tcPr>
+          <w:p>
+            <w:pPr>
+              <w:spacing w:after="0" w:line="240" w:lineRule="auto"/>
+              <w:jc w:val="right"/>
+              <w:rPr>
+                <w:rFonts w:ascii="Calibri" w:eastAsia="Times New Roman" w:hAnsi="Calibri" w:cs="Calibri"/>
+                <w:color w:val="000000"/>
+              </w:rPr>
+            </w:pPr>
+            <w:r>
+              <w:rPr>
+                <w:rFonts w:ascii="Calibri" w:eastAsia="Times New Roman" w:hAnsi="Calibri" w:cs="Calibri"/>
+                <w:color w:val="000000"/>
+              </w:rPr>
+              <w:t>31.52976</w:t>
+            </w:r>
+          </w:p>
+        </w:tc>
+        <w:tc>
+          <w:tcPr>
+            <w:tcW w:w="1053" w:type="dxa"/>
+            <w:tcBorders>
+              <w:top w:val="nil"/>
+              <w:left w:val="nil"/>
+              <w:bottom w:val="single" w:sz="4" w:space="0" w:color="auto"/>
+              <w:right w:val="single" w:sz="4" w:space="0" w:color="auto"/>
+            </w:tcBorders>
+            <w:shd w:val="clear" w:color="auto" w:fill="auto"/>
+            <w:noWrap/>
+            <w:vAlign w:val="bottom"/>
+            <w:hideMark/>
+          </w:tcPr>
+          <w:p>
+            <w:pPr>
+              <w:spacing w:after="0" w:line="240" w:lineRule="auto"/>
+              <w:jc w:val="right"/>
+              <w:rPr>
+                <w:rFonts w:ascii="Calibri" w:eastAsia="Times New Roman" w:hAnsi="Calibri" w:cs="Calibri"/>
+                <w:color w:val="000000"/>
+              </w:rPr>
+            </w:pPr>
+            <w:r>
+              <w:rPr>
+                <w:rFonts w:ascii="Calibri" w:eastAsia="Times New Roman" w:hAnsi="Calibri" w:cs="Calibri"/>
+                <w:color w:val="000000"/>
+              </w:rPr>
+              <w:t>38.53697</w:t>
+            </w:r>
+          </w:p>
+        </w:tc>
+        <w:tc>
+          <w:tcPr>
+            <w:tcW w:w="1053" w:type="dxa"/>
+            <w:tcBorders>
+              <w:top w:val="nil"/>
+              <w:left w:val="nil"/>
+              <w:bottom w:val="single" w:sz="4" w:space="0" w:color="auto"/>
+              <w:right w:val="single" w:sz="4" w:space="0" w:color="auto"/>
+            </w:tcBorders>
+            <w:shd w:val="clear" w:color="auto" w:fill="auto"/>
+            <w:noWrap/>
+            <w:vAlign w:val="bottom"/>
+            <w:hideMark/>
+          </w:tcPr>
+          <w:p>
+            <w:pPr>
+              <w:spacing w:after="0" w:line="240" w:lineRule="auto"/>
+              <w:jc w:val="right"/>
+              <w:rPr>
+                <w:rFonts w:ascii="Calibri" w:eastAsia="Times New Roman" w:hAnsi="Calibri" w:cs="Calibri"/>
+                <w:color w:val="000000"/>
+              </w:rPr>
+            </w:pPr>
+            <w:r>
+              <w:rPr>
+                <w:rFonts w:ascii="Calibri" w:eastAsia="Times New Roman" w:hAnsi="Calibri" w:cs="Calibri"/>
+                <w:color w:val="000000"/>
+              </w:rPr>
+              <w:t>45.75781</w:t>
+            </w:r>
+          </w:p>
+        </w:tc>
+        <w:tc>
+          <w:tcPr>
+            <w:tcW w:w="1053" w:type="dxa"/>
+            <w:tcBorders>
+              <w:top w:val="nil"/>
+              <w:left w:val="nil"/>
+              <w:bottom w:val="single" w:sz="4" w:space="0" w:color="auto"/>
+              <w:right w:val="single" w:sz="4" w:space="0" w:color="auto"/>
+            </w:tcBorders>
+            <w:shd w:val="clear" w:color="auto" w:fill="auto"/>
+            <w:noWrap/>
+            <w:vAlign w:val="bottom"/>
+            <w:hideMark/>
+          </w:tcPr>
+          <w:p>
+            <w:pPr>
+              <w:spacing w:after="0" w:line="240" w:lineRule="auto"/>
+              <w:jc w:val="right"/>
+              <w:rPr>
+                <w:rFonts w:ascii="Calibri" w:eastAsia="Times New Roman" w:hAnsi="Calibri" w:cs="Calibri"/>
+                <w:color w:val="000000"/>
+              </w:rPr>
+            </w:pPr>
+            <w:r>
+              <w:rPr>
+                <w:rFonts w:ascii="Calibri" w:eastAsia="Times New Roman" w:hAnsi="Calibri" w:cs="Calibri"/>
+                <w:color w:val="000000"/>
+              </w:rPr>
+              <w:t>54.54315</w:t>
+            </w:r>
+          </w:p>
+        </w:tc>
+        <w:tc>
+          <w:tcPr>
+            <w:tcW w:w="1053" w:type="dxa"/>
+            <w:tcBorders>
+              <w:top w:val="nil"/>
+              <w:left w:val="nil"/>
+              <w:bottom w:val="single" w:sz="4" w:space="0" w:color="auto"/>
+              <w:right w:val="single" w:sz="4" w:space="0" w:color="auto"/>
+            </w:tcBorders>
+            <w:shd w:val="clear" w:color="auto" w:fill="auto"/>
+            <w:noWrap/>
+            <w:vAlign w:val="bottom"/>
+            <w:hideMark/>
+          </w:tcPr>
+          <w:p>
+            <w:pPr>
+              <w:spacing w:after="0" w:line="240" w:lineRule="auto"/>
+              <w:jc w:val="right"/>
+              <w:rPr>
+                <w:rFonts w:ascii="Calibri" w:eastAsia="Times New Roman" w:hAnsi="Calibri" w:cs="Calibri"/>
+                <w:color w:val="000000"/>
+              </w:rPr>
+            </w:pPr>
+            <w:r>
+              <w:rPr>
+                <w:rFonts w:ascii="Calibri" w:eastAsia="Times New Roman" w:hAnsi="Calibri" w:cs="Calibri"/>
+                <w:color w:val="000000"/>
+              </w:rPr>
+              <w:t>67.48608</w:t>
+            </w:r>
+          </w:p>
+        </w:tc>
+      </w:tr>
+      <w:tr>
+        <w:trPr>
+          <w:trHeight w:val="288"/>
+        </w:trPr>
+        <w:tc>
+          <w:tcPr>
+            <w:tcW w:w="1183" w:type="dxa"/>
+            <w:tcBorders>
+              <w:top w:val="nil"/>
+              <w:left w:val="single" w:sz="4" w:space="0" w:color="auto"/>
+              <w:bottom w:val="single" w:sz="4" w:space="0" w:color="auto"/>
+              <w:right w:val="single" w:sz="4" w:space="0" w:color="auto"/>
+            </w:tcBorders>
+            <w:shd w:val="clear" w:color="auto" w:fill="auto"/>
+            <w:noWrap/>
+            <w:vAlign w:val="bottom"/>
+            <w:hideMark/>
+          </w:tcPr>
+          <w:p>
+            <w:pPr>
+              <w:spacing w:after="0" w:line="240" w:lineRule="auto"/>
+              <w:rPr>
+                <w:rFonts w:ascii="Calibri" w:eastAsia="Times New Roman" w:hAnsi="Calibri" w:cs="Calibri"/>
+                <w:color w:val="000000"/>
+              </w:rPr>
+            </w:pPr>
+            <w:r>
+              <w:rPr>
+                <w:rFonts w:ascii="Calibri" w:eastAsia="Times New Roman" w:hAnsi="Calibri" w:cs="Calibri"/>
+                <w:color w:val="000000"/>
+              </w:rPr>
+              <w:t>pthread*</w:t>
+            </w:r>
+          </w:p>
+        </w:tc>
+        <w:tc>
+          <w:tcPr>
+            <w:tcW w:w="941" w:type="dxa"/>
+            <w:tcBorders>
+              <w:top w:val="nil"/>
+              <w:left w:val="nil"/>
+              <w:bottom w:val="single" w:sz="4" w:space="0" w:color="auto"/>
+              <w:right w:val="single" w:sz="4" w:space="0" w:color="auto"/>
+            </w:tcBorders>
+            <w:shd w:val="clear" w:color="auto" w:fill="auto"/>
+            <w:noWrap/>
+            <w:vAlign w:val="bottom"/>
+            <w:hideMark/>
+          </w:tcPr>
+          <w:p>
+            <w:pPr>
+              <w:spacing w:after="0" w:line="240" w:lineRule="auto"/>
+              <w:jc w:val="right"/>
+              <w:rPr>
+                <w:rFonts w:ascii="Calibri" w:eastAsia="Times New Roman" w:hAnsi="Calibri" w:cs="Calibri"/>
+                <w:color w:val="000000"/>
+              </w:rPr>
+            </w:pPr>
+            <w:r>
+              <w:rPr>
+                <w:rFonts w:ascii="Calibri" w:eastAsia="Times New Roman" w:hAnsi="Calibri" w:cs="Calibri"/>
+                <w:color w:val="000000"/>
+              </w:rPr>
+              <w:t>0.03323</w:t>
+            </w:r>
+          </w:p>
+        </w:tc>
+        <w:tc>
+          <w:tcPr>
+            <w:tcW w:w="941" w:type="dxa"/>
+            <w:tcBorders>
+              <w:top w:val="nil"/>
+              <w:left w:val="nil"/>
+              <w:bottom w:val="single" w:sz="4" w:space="0" w:color="auto"/>
+              <w:right w:val="single" w:sz="4" w:space="0" w:color="auto"/>
+            </w:tcBorders>
+            <w:shd w:val="clear" w:color="auto" w:fill="auto"/>
+            <w:noWrap/>
+            <w:vAlign w:val="bottom"/>
+            <w:hideMark/>
+          </w:tcPr>
+          <w:p>
+            <w:pPr>
+              <w:spacing w:after="0" w:line="240" w:lineRule="auto"/>
+              <w:jc w:val="right"/>
+              <w:rPr>
+                <w:rFonts w:ascii="Calibri" w:eastAsia="Times New Roman" w:hAnsi="Calibri" w:cs="Calibri"/>
+                <w:color w:val="000000"/>
+              </w:rPr>
+            </w:pPr>
+            <w:r>
+              <w:rPr>
+                <w:rFonts w:ascii="Calibri" w:eastAsia="Times New Roman" w:hAnsi="Calibri" w:cs="Calibri"/>
+                <w:color w:val="000000"/>
+              </w:rPr>
+              <w:t>0.03773</w:t>
+            </w:r>
+          </w:p>
+        </w:tc>
+        <w:tc>
+          <w:tcPr>
+            <w:tcW w:w="1053" w:type="dxa"/>
+            <w:tcBorders>
+              <w:top w:val="nil"/>
+              <w:left w:val="nil"/>
+              <w:bottom w:val="single" w:sz="4" w:space="0" w:color="auto"/>
+              <w:right w:val="single" w:sz="4" w:space="0" w:color="auto"/>
+            </w:tcBorders>
+            <w:shd w:val="clear" w:color="auto" w:fill="auto"/>
+            <w:noWrap/>
+            <w:vAlign w:val="bottom"/>
+            <w:hideMark/>
+          </w:tcPr>
+          <w:p>
+            <w:pPr>
+              <w:spacing w:after="0" w:line="240" w:lineRule="auto"/>
+              <w:jc w:val="right"/>
+              <w:rPr>
+                <w:rFonts w:ascii="Calibri" w:eastAsia="Times New Roman" w:hAnsi="Calibri" w:cs="Calibri"/>
+                <w:color w:val="000000"/>
+              </w:rPr>
+            </w:pPr>
+            <w:r>
+              <w:rPr>
+                <w:rFonts w:ascii="Calibri" w:eastAsia="Times New Roman" w:hAnsi="Calibri" w:cs="Calibri"/>
+                <w:color w:val="000000"/>
+              </w:rPr>
+              <w:t>0.04671</w:t>
+            </w:r>
+          </w:p>
+        </w:tc>
+        <w:tc>
+          <w:tcPr>
+            <w:tcW w:w="1053" w:type="dxa"/>
+            <w:tcBorders>
+              <w:top w:val="nil"/>
+              <w:left w:val="nil"/>
+              <w:bottom w:val="single" w:sz="4" w:space="0" w:color="auto"/>
+              <w:right w:val="single" w:sz="4" w:space="0" w:color="auto"/>
+            </w:tcBorders>
+            <w:shd w:val="clear" w:color="auto" w:fill="auto"/>
+            <w:noWrap/>
+            <w:vAlign w:val="bottom"/>
+            <w:hideMark/>
+          </w:tcPr>
+          <w:p>
+            <w:pPr>
+              <w:spacing w:after="0" w:line="240" w:lineRule="auto"/>
+              <w:jc w:val="right"/>
+              <w:rPr>
+                <w:rFonts w:ascii="Calibri" w:eastAsia="Times New Roman" w:hAnsi="Calibri" w:cs="Calibri"/>
+                <w:color w:val="000000"/>
+              </w:rPr>
+            </w:pPr>
+            <w:r>
+              <w:rPr>
+                <w:rFonts w:ascii="Calibri" w:eastAsia="Times New Roman" w:hAnsi="Calibri" w:cs="Calibri"/>
+                <w:color w:val="000000"/>
+              </w:rPr>
+              <w:t>0.0529</w:t>
+            </w:r>
+          </w:p>
+        </w:tc>
+        <w:tc>
+          <w:tcPr>
+            <w:tcW w:w="1053" w:type="dxa"/>
+            <w:tcBorders>
+              <w:top w:val="nil"/>
+              <w:left w:val="nil"/>
+              <w:bottom w:val="single" w:sz="4" w:space="0" w:color="auto"/>
+              <w:right w:val="single" w:sz="4" w:space="0" w:color="auto"/>
+            </w:tcBorders>
+            <w:shd w:val="clear" w:color="auto" w:fill="auto"/>
+            <w:noWrap/>
+            <w:vAlign w:val="bottom"/>
+            <w:hideMark/>
+          </w:tcPr>
+          <w:p>
+            <w:pPr>
+              <w:spacing w:after="0" w:line="240" w:lineRule="auto"/>
+              <w:jc w:val="right"/>
+              <w:rPr>
+                <w:rFonts w:ascii="Calibri" w:eastAsia="Times New Roman" w:hAnsi="Calibri" w:cs="Calibri"/>
+                <w:color w:val="000000"/>
+              </w:rPr>
+            </w:pPr>
+            <w:r>
+              <w:rPr>
+                <w:rFonts w:ascii="Calibri" w:eastAsia="Times New Roman" w:hAnsi="Calibri" w:cs="Calibri"/>
+                <w:color w:val="000000"/>
+              </w:rPr>
+              <w:t>0.06195</w:t>
+            </w:r>
+          </w:p>
+        </w:tc>
+        <w:tc>
+          <w:tcPr>
+            <w:tcW w:w="1053" w:type="dxa"/>
+            <w:tcBorders>
+              <w:top w:val="nil"/>
+              <w:left w:val="nil"/>
+              <w:bottom w:val="single" w:sz="4" w:space="0" w:color="auto"/>
+              <w:right w:val="single" w:sz="4" w:space="0" w:color="auto"/>
+            </w:tcBorders>
+            <w:shd w:val="clear" w:color="auto" w:fill="auto"/>
+            <w:noWrap/>
+            <w:vAlign w:val="bottom"/>
+            <w:hideMark/>
+          </w:tcPr>
+          <w:p>
+            <w:pPr>
+              <w:spacing w:after="0" w:line="240" w:lineRule="auto"/>
+              <w:jc w:val="right"/>
+              <w:rPr>
+                <w:rFonts w:ascii="Calibri" w:eastAsia="Times New Roman" w:hAnsi="Calibri" w:cs="Calibri"/>
+                <w:color w:val="000000"/>
+              </w:rPr>
+            </w:pPr>
+            <w:r>
+              <w:rPr>
+                <w:rFonts w:ascii="Calibri" w:eastAsia="Times New Roman" w:hAnsi="Calibri" w:cs="Calibri"/>
+                <w:color w:val="000000"/>
+              </w:rPr>
+              <w:t>0.07866</w:t>
+            </w:r>
+          </w:p>
+        </w:tc>
+        <w:tc>
+          <w:tcPr>
+            <w:tcW w:w="1053" w:type="dxa"/>
+            <w:tcBorders>
+              <w:top w:val="nil"/>
+              <w:left w:val="nil"/>
+              <w:bottom w:val="single" w:sz="4" w:space="0" w:color="auto"/>
+              <w:right w:val="single" w:sz="4" w:space="0" w:color="auto"/>
+            </w:tcBorders>
+            <w:shd w:val="clear" w:color="auto" w:fill="auto"/>
+            <w:noWrap/>
+            <w:vAlign w:val="bottom"/>
+            <w:hideMark/>
+          </w:tcPr>
+          <w:p>
+            <w:pPr>
+              <w:spacing w:after="0" w:line="240" w:lineRule="auto"/>
+              <w:jc w:val="right"/>
+              <w:rPr>
+                <w:rFonts w:ascii="Calibri" w:eastAsia="Times New Roman" w:hAnsi="Calibri" w:cs="Calibri"/>
+                <w:color w:val="000000"/>
+              </w:rPr>
+            </w:pPr>
+            <w:r>
+              <w:rPr>
+                <w:rFonts w:ascii="Calibri" w:eastAsia="Times New Roman" w:hAnsi="Calibri" w:cs="Calibri"/>
+                <w:color w:val="000000"/>
+              </w:rPr>
+              <w:t>0.08015</w:t>
+            </w:r>
+          </w:p>
+        </w:tc>
+        <w:tc>
+          <w:tcPr>
+            <w:tcW w:w="1053" w:type="dxa"/>
+            <w:tcBorders>
+              <w:top w:val="nil"/>
+              <w:left w:val="nil"/>
+              <w:bottom w:val="single" w:sz="4" w:space="0" w:color="auto"/>
+              <w:right w:val="single" w:sz="4" w:space="0" w:color="auto"/>
+            </w:tcBorders>
+            <w:shd w:val="clear" w:color="auto" w:fill="auto"/>
+            <w:noWrap/>
+            <w:vAlign w:val="bottom"/>
+            <w:hideMark/>
+          </w:tcPr>
+          <w:p>
+            <w:pPr>
+              <w:spacing w:after="0" w:line="240" w:lineRule="auto"/>
+              <w:jc w:val="right"/>
+              <w:rPr>
+                <w:rFonts w:ascii="Calibri" w:eastAsia="Times New Roman" w:hAnsi="Calibri" w:cs="Calibri"/>
+                <w:color w:val="000000"/>
+              </w:rPr>
+            </w:pPr>
+            <w:r>
+              <w:rPr>
+                <w:rFonts w:ascii="Calibri" w:eastAsia="Times New Roman" w:hAnsi="Calibri" w:cs="Calibri"/>
+                <w:color w:val="000000"/>
+              </w:rPr>
+              <w:t>0.0917</w:t>
+            </w:r>
+          </w:p>
+        </w:tc>
+        <w:tc>
+          <w:tcPr>
+            <w:tcW w:w="1053" w:type="dxa"/>
+            <w:tcBorders>
+              <w:top w:val="nil"/>
+              <w:left w:val="nil"/>
+              <w:bottom w:val="single" w:sz="4" w:space="0" w:color="auto"/>
+              <w:right w:val="single" w:sz="4" w:space="0" w:color="auto"/>
+            </w:tcBorders>
+            <w:shd w:val="clear" w:color="auto" w:fill="auto"/>
+            <w:noWrap/>
+            <w:vAlign w:val="bottom"/>
+            <w:hideMark/>
+          </w:tcPr>
+          <w:p>
+            <w:pPr>
+              <w:spacing w:after="0" w:line="240" w:lineRule="auto"/>
+              <w:jc w:val="right"/>
+              <w:rPr>
+                <w:rFonts w:ascii="Calibri" w:eastAsia="Times New Roman" w:hAnsi="Calibri" w:cs="Calibri"/>
+                <w:color w:val="000000"/>
+              </w:rPr>
+            </w:pPr>
+            <w:r>
+              <w:rPr>
+                <w:rFonts w:ascii="Calibri" w:eastAsia="Times New Roman" w:hAnsi="Calibri" w:cs="Calibri"/>
+                <w:color w:val="000000"/>
+              </w:rPr>
+              <w:t>0.10155</w:t>
+            </w:r>
+          </w:p>
+        </w:tc>
+        <w:tc>
+          <w:tcPr>
+            <w:tcW w:w="1053" w:type="dxa"/>
+            <w:tcBorders>
+              <w:top w:val="nil"/>
+              <w:left w:val="nil"/>
+              <w:bottom w:val="single" w:sz="4" w:space="0" w:color="auto"/>
+              <w:right w:val="single" w:sz="4" w:space="0" w:color="auto"/>
+            </w:tcBorders>
+            <w:shd w:val="clear" w:color="auto" w:fill="auto"/>
+            <w:noWrap/>
+            <w:vAlign w:val="bottom"/>
+            <w:hideMark/>
+          </w:tcPr>
+          <w:p>
+            <w:pPr>
+              <w:spacing w:after="0" w:line="240" w:lineRule="auto"/>
+              <w:jc w:val="right"/>
+              <w:rPr>
+                <w:rFonts w:ascii="Calibri" w:eastAsia="Times New Roman" w:hAnsi="Calibri" w:cs="Calibri"/>
+                <w:color w:val="000000"/>
+              </w:rPr>
+            </w:pPr>
+            <w:r>
+              <w:rPr>
+                <w:rFonts w:ascii="Calibri" w:eastAsia="Times New Roman" w:hAnsi="Calibri" w:cs="Calibri"/>
+                <w:color w:val="000000"/>
+              </w:rPr>
+              <w:t>0.11529</w:t>
+            </w:r>
+          </w:p>
+        </w:tc>
+      </w:tr>
+      <w:tr>
+        <w:trPr>
+          <w:trHeight w:val="288"/>
+        </w:trPr>
+        <w:tc>
+          <w:tcPr>
+            <w:tcW w:w="1183" w:type="dxa"/>
+            <w:tcBorders>
+              <w:top w:val="nil"/>
+              <w:left w:val="single" w:sz="4" w:space="0" w:color="auto"/>
+              <w:bottom w:val="single" w:sz="4" w:space="0" w:color="auto"/>
+              <w:right w:val="single" w:sz="4" w:space="0" w:color="auto"/>
+            </w:tcBorders>
+            <w:shd w:val="clear" w:color="auto" w:fill="auto"/>
+            <w:noWrap/>
+            <w:vAlign w:val="bottom"/>
+            <w:hideMark/>
+          </w:tcPr>
+          <w:p>
+            <w:pPr>
+              <w:spacing w:after="0" w:line="240" w:lineRule="auto"/>
+              <w:rPr>
+                <w:rFonts w:ascii="Calibri" w:eastAsia="Times New Roman" w:hAnsi="Calibri" w:cs="Calibri"/>
+                <w:color w:val="000000"/>
+              </w:rPr>
+            </w:pPr>
+            <w:r>
+              <w:rPr>
+                <w:rFonts w:ascii="Calibri" w:eastAsia="Times New Roman" w:hAnsi="Calibri" w:cs="Calibri"/>
+                <w:color w:val="000000"/>
+              </w:rPr>
+              <w:t>OpenMP*</w:t>
+            </w:r>
+          </w:p>
+        </w:tc>
+        <w:tc>
+          <w:tcPr>
+            <w:tcW w:w="941" w:type="dxa"/>
+            <w:tcBorders>
+              <w:top w:val="nil"/>
+              <w:left w:val="nil"/>
+              <w:bottom w:val="single" w:sz="4" w:space="0" w:color="auto"/>
+              <w:right w:val="single" w:sz="4" w:space="0" w:color="auto"/>
+            </w:tcBorders>
+            <w:shd w:val="clear" w:color="auto" w:fill="auto"/>
+            <w:noWrap/>
+            <w:vAlign w:val="bottom"/>
+            <w:hideMark/>
+          </w:tcPr>
+          <w:p>
+            <w:pPr>
+              <w:spacing w:after="0" w:line="240" w:lineRule="auto"/>
+              <w:jc w:val="right"/>
+              <w:rPr>
+                <w:rFonts w:ascii="Calibri" w:eastAsia="Times New Roman" w:hAnsi="Calibri" w:cs="Calibri"/>
+                <w:color w:val="000000"/>
+              </w:rPr>
+            </w:pPr>
+            <w:r>
+              <w:rPr>
+                <w:rFonts w:ascii="Calibri" w:eastAsia="Times New Roman" w:hAnsi="Calibri" w:cs="Calibri"/>
+                <w:color w:val="000000"/>
+              </w:rPr>
+              <w:t>1.88932</w:t>
+            </w:r>
+          </w:p>
+        </w:tc>
+        <w:tc>
+          <w:tcPr>
+            <w:tcW w:w="941" w:type="dxa"/>
+            <w:tcBorders>
+              <w:top w:val="nil"/>
+              <w:left w:val="nil"/>
+              <w:bottom w:val="single" w:sz="4" w:space="0" w:color="auto"/>
+              <w:right w:val="single" w:sz="4" w:space="0" w:color="auto"/>
+            </w:tcBorders>
+            <w:shd w:val="clear" w:color="auto" w:fill="auto"/>
+            <w:noWrap/>
+            <w:vAlign w:val="bottom"/>
+            <w:hideMark/>
+          </w:tcPr>
+          <w:p>
+            <w:pPr>
+              <w:spacing w:after="0" w:line="240" w:lineRule="auto"/>
+              <w:jc w:val="right"/>
+              <w:rPr>
+                <w:rFonts w:ascii="Calibri" w:eastAsia="Times New Roman" w:hAnsi="Calibri" w:cs="Calibri"/>
+                <w:color w:val="000000"/>
+              </w:rPr>
+            </w:pPr>
+            <w:r>
+              <w:rPr>
+                <w:rFonts w:ascii="Calibri" w:eastAsia="Times New Roman" w:hAnsi="Calibri" w:cs="Calibri"/>
+                <w:color w:val="000000"/>
+              </w:rPr>
+              <w:t>2.46582</w:t>
+            </w:r>
+          </w:p>
+        </w:tc>
+        <w:tc>
+          <w:tcPr>
+            <w:tcW w:w="1053" w:type="dxa"/>
+            <w:tcBorders>
+              <w:top w:val="nil"/>
+              <w:left w:val="nil"/>
+              <w:bottom w:val="single" w:sz="4" w:space="0" w:color="auto"/>
+              <w:right w:val="single" w:sz="4" w:space="0" w:color="auto"/>
+            </w:tcBorders>
+            <w:shd w:val="clear" w:color="auto" w:fill="auto"/>
+            <w:noWrap/>
+            <w:vAlign w:val="bottom"/>
+            <w:hideMark/>
+          </w:tcPr>
+          <w:p>
+            <w:pPr>
+              <w:spacing w:after="0" w:line="240" w:lineRule="auto"/>
+              <w:jc w:val="right"/>
+              <w:rPr>
+                <w:rFonts w:ascii="Calibri" w:eastAsia="Times New Roman" w:hAnsi="Calibri" w:cs="Calibri"/>
+                <w:color w:val="000000"/>
+              </w:rPr>
+            </w:pPr>
+            <w:r>
+              <w:rPr>
+                <w:rFonts w:ascii="Calibri" w:eastAsia="Times New Roman" w:hAnsi="Calibri" w:cs="Calibri"/>
+                <w:color w:val="000000"/>
+              </w:rPr>
+              <w:t>3.49979</w:t>
+            </w:r>
+          </w:p>
+        </w:tc>
+        <w:tc>
+          <w:tcPr>
+            <w:tcW w:w="1053" w:type="dxa"/>
+            <w:tcBorders>
+              <w:top w:val="nil"/>
+              <w:left w:val="nil"/>
+              <w:bottom w:val="single" w:sz="4" w:space="0" w:color="auto"/>
+              <w:right w:val="single" w:sz="4" w:space="0" w:color="auto"/>
+            </w:tcBorders>
+            <w:shd w:val="clear" w:color="auto" w:fill="auto"/>
+            <w:noWrap/>
+            <w:vAlign w:val="bottom"/>
+            <w:hideMark/>
+          </w:tcPr>
+          <w:p>
+            <w:pPr>
+              <w:spacing w:after="0" w:line="240" w:lineRule="auto"/>
+              <w:jc w:val="right"/>
+              <w:rPr>
+                <w:rFonts w:ascii="Calibri" w:eastAsia="Times New Roman" w:hAnsi="Calibri" w:cs="Calibri"/>
+                <w:color w:val="000000"/>
+              </w:rPr>
+            </w:pPr>
+            <w:r>
+              <w:rPr>
+                <w:rFonts w:ascii="Calibri" w:eastAsia="Times New Roman" w:hAnsi="Calibri" w:cs="Calibri"/>
+                <w:color w:val="000000"/>
+              </w:rPr>
+              <w:t>4.44066</w:t>
+            </w:r>
+          </w:p>
+        </w:tc>
+        <w:tc>
+          <w:tcPr>
+            <w:tcW w:w="1053" w:type="dxa"/>
+            <w:tcBorders>
+              <w:top w:val="nil"/>
+              <w:left w:val="nil"/>
+              <w:bottom w:val="single" w:sz="4" w:space="0" w:color="auto"/>
+              <w:right w:val="single" w:sz="4" w:space="0" w:color="auto"/>
+            </w:tcBorders>
+            <w:shd w:val="clear" w:color="auto" w:fill="auto"/>
+            <w:noWrap/>
+            <w:vAlign w:val="bottom"/>
+            <w:hideMark/>
+          </w:tcPr>
+          <w:p>
+            <w:pPr>
+              <w:spacing w:after="0" w:line="240" w:lineRule="auto"/>
+              <w:jc w:val="right"/>
+              <w:rPr>
+                <w:rFonts w:ascii="Calibri" w:eastAsia="Times New Roman" w:hAnsi="Calibri" w:cs="Calibri"/>
+                <w:color w:val="000000"/>
+              </w:rPr>
+            </w:pPr>
+            <w:r>
+              <w:rPr>
+                <w:rFonts w:ascii="Calibri" w:eastAsia="Times New Roman" w:hAnsi="Calibri" w:cs="Calibri"/>
+                <w:color w:val="000000"/>
+              </w:rPr>
+              <w:t>6.82768</w:t>
+            </w:r>
+          </w:p>
+        </w:tc>
+        <w:tc>
+          <w:tcPr>
+            <w:tcW w:w="1053" w:type="dxa"/>
+            <w:tcBorders>
+              <w:top w:val="nil"/>
+              <w:left w:val="nil"/>
+              <w:bottom w:val="single" w:sz="4" w:space="0" w:color="auto"/>
+              <w:right w:val="single" w:sz="4" w:space="0" w:color="auto"/>
+            </w:tcBorders>
+            <w:shd w:val="clear" w:color="auto" w:fill="auto"/>
+            <w:noWrap/>
+            <w:vAlign w:val="bottom"/>
+            <w:hideMark/>
+          </w:tcPr>
+          <w:p>
+            <w:pPr>
+              <w:spacing w:after="0" w:line="240" w:lineRule="auto"/>
+              <w:jc w:val="right"/>
+              <w:rPr>
+                <w:rFonts w:ascii="Calibri" w:eastAsia="Times New Roman" w:hAnsi="Calibri" w:cs="Calibri"/>
+                <w:color w:val="000000"/>
+              </w:rPr>
+            </w:pPr>
+            <w:r>
+              <w:rPr>
+                <w:rFonts w:ascii="Calibri" w:eastAsia="Times New Roman" w:hAnsi="Calibri" w:cs="Calibri"/>
+                <w:color w:val="000000"/>
+              </w:rPr>
+              <w:t>7.25874</w:t>
+            </w:r>
+          </w:p>
+        </w:tc>
+        <w:tc>
+          <w:tcPr>
+            <w:tcW w:w="1053" w:type="dxa"/>
+            <w:tcBorders>
+              <w:top w:val="nil"/>
+              <w:left w:val="nil"/>
+              <w:bottom w:val="single" w:sz="4" w:space="0" w:color="auto"/>
+              <w:right w:val="single" w:sz="4" w:space="0" w:color="auto"/>
+            </w:tcBorders>
+            <w:shd w:val="clear" w:color="auto" w:fill="auto"/>
+            <w:noWrap/>
+            <w:vAlign w:val="bottom"/>
+            <w:hideMark/>
+          </w:tcPr>
+          <w:p>
+            <w:pPr>
+              <w:spacing w:after="0" w:line="240" w:lineRule="auto"/>
+              <w:jc w:val="right"/>
+              <w:rPr>
+                <w:rFonts w:ascii="Calibri" w:eastAsia="Times New Roman" w:hAnsi="Calibri" w:cs="Calibri"/>
+                <w:color w:val="000000"/>
+              </w:rPr>
+            </w:pPr>
+            <w:r>
+              <w:rPr>
+                <w:rFonts w:ascii="Calibri" w:eastAsia="Times New Roman" w:hAnsi="Calibri" w:cs="Calibri"/>
+                <w:color w:val="000000"/>
+              </w:rPr>
+              <w:t>9.20699</w:t>
+            </w:r>
+          </w:p>
+        </w:tc>
+        <w:tc>
+          <w:tcPr>
+            <w:tcW w:w="1053" w:type="dxa"/>
+            <w:tcBorders>
+              <w:top w:val="nil"/>
+              <w:left w:val="nil"/>
+              <w:bottom w:val="single" w:sz="4" w:space="0" w:color="auto"/>
+              <w:right w:val="single" w:sz="4" w:space="0" w:color="auto"/>
+            </w:tcBorders>
+            <w:shd w:val="clear" w:color="auto" w:fill="auto"/>
+            <w:noWrap/>
+            <w:vAlign w:val="bottom"/>
+            <w:hideMark/>
+          </w:tcPr>
+          <w:p>
+            <w:pPr>
+              <w:spacing w:after="0" w:line="240" w:lineRule="auto"/>
+              <w:jc w:val="right"/>
+              <w:rPr>
+                <w:rFonts w:ascii="Calibri" w:eastAsia="Times New Roman" w:hAnsi="Calibri" w:cs="Calibri"/>
+                <w:color w:val="000000"/>
+              </w:rPr>
+            </w:pPr>
+            <w:r>
+              <w:rPr>
+                <w:rFonts w:ascii="Calibri" w:eastAsia="Times New Roman" w:hAnsi="Calibri" w:cs="Calibri"/>
+                <w:color w:val="000000"/>
+              </w:rPr>
+              <w:t>13.00315</w:t>
+            </w:r>
+          </w:p>
+        </w:tc>
+        <w:tc>
+          <w:tcPr>
+            <w:tcW w:w="1053" w:type="dxa"/>
+            <w:tcBorders>
+              <w:top w:val="nil"/>
+              <w:left w:val="nil"/>
+              <w:bottom w:val="single" w:sz="4" w:space="0" w:color="auto"/>
+              <w:right w:val="single" w:sz="4" w:space="0" w:color="auto"/>
+            </w:tcBorders>
+            <w:shd w:val="clear" w:color="auto" w:fill="auto"/>
+            <w:noWrap/>
+            <w:vAlign w:val="bottom"/>
+            <w:hideMark/>
+          </w:tcPr>
+          <w:p>
+            <w:pPr>
+              <w:spacing w:after="0" w:line="240" w:lineRule="auto"/>
+              <w:jc w:val="right"/>
+              <w:rPr>
+                <w:rFonts w:ascii="Calibri" w:eastAsia="Times New Roman" w:hAnsi="Calibri" w:cs="Calibri"/>
+                <w:color w:val="000000"/>
+              </w:rPr>
+            </w:pPr>
+            <w:r>
+              <w:rPr>
+                <w:rFonts w:ascii="Calibri" w:eastAsia="Times New Roman" w:hAnsi="Calibri" w:cs="Calibri"/>
+                <w:color w:val="000000"/>
+              </w:rPr>
+              <w:t>13.91044</w:t>
+            </w:r>
+          </w:p>
+        </w:tc>
+        <w:tc>
+          <w:tcPr>
+            <w:tcW w:w="1053" w:type="dxa"/>
+            <w:tcBorders>
+              <w:top w:val="nil"/>
+              <w:left w:val="nil"/>
+              <w:bottom w:val="single" w:sz="4" w:space="0" w:color="auto"/>
+              <w:right w:val="single" w:sz="4" w:space="0" w:color="auto"/>
+            </w:tcBorders>
+            <w:shd w:val="clear" w:color="auto" w:fill="auto"/>
+            <w:noWrap/>
+            <w:vAlign w:val="bottom"/>
+            <w:hideMark/>
+          </w:tcPr>
+          <w:p>
+            <w:pPr>
+              <w:spacing w:after="0" w:line="240" w:lineRule="auto"/>
+              <w:jc w:val="right"/>
+              <w:rPr>
+                <w:rFonts w:ascii="Calibri" w:eastAsia="Times New Roman" w:hAnsi="Calibri" w:cs="Calibri"/>
+                <w:color w:val="000000"/>
+              </w:rPr>
+            </w:pPr>
+            <w:r>
+              <w:rPr>
+                <w:rFonts w:ascii="Calibri" w:eastAsia="Times New Roman" w:hAnsi="Calibri" w:cs="Calibri"/>
+                <w:color w:val="000000"/>
+              </w:rPr>
+              <w:t>17.40428</w:t>
+            </w:r>
+          </w:p>
+        </w:tc>
+      </w:tr>
+    </w:tbl>
+    <w:p>
+      <w:pPr>
+        <w:rPr>
+          <w:sz w:val="24"/>
+          <w:szCs w:val="24"/>
+        </w:rPr>
+      </w:pPr>
+      <w:r>
+        <w:rPr>
+          <w:sz w:val="24"/>
+          <w:szCs w:val="24"/>
+        </w:rPr>
+        <w:lastRenderedPageBreak/>
+        <w:t>Graph:</w:t>
+      </w:r>
+    </w:p>
+    <w:p>
+      <w:pPr>
+        <w:jc w:val="center"/>
+        <w:rPr>
+          <w:sz w:val="24"/>
+          <w:szCs w:val="24"/>
+        </w:rPr>
+      </w:pPr>
+      <w:r>
+        <w:rPr>
+          <w:noProof/>
+        </w:rPr>
+        <w:drawing>
+          <wp:inline distT="0" distB="0" distL="0" distR="0" wp14:anchorId="47F732BC" wp14:editId="65E3FAAB">
+            <wp:extent cx="4236778" cy="2621280"/>
+            <wp:effectExtent l="0" t="0" r="0" b="7620"/>
+            <wp:docPr id="4" name="Picture 4"/>
+            <wp:cNvGraphicFramePr>
+              <a:graphicFrameLocks xmlns:a="http://schemas.openxmlformats.org/drawingml/2006/main" noChangeAspect="1"/>
+            </wp:cNvGraphicFramePr>
+            <a:graphic xmlns:a="http://schemas.openxmlformats.org/drawingml/2006/main">
+              <a:graphicData uri="http://schemas.openxmlformats.org/drawingml/2006/picture">
+                <pic:pic xmlns:pic="http://schemas.openxmlformats.org/drawingml/2006/picture">
+                  <pic:nvPicPr>
+                    <pic:cNvPr id="0" name="Picture 7"/>
+                    <pic:cNvPicPr>
+                      <a:picLocks noChangeAspect="1" noChangeArrowheads="1"/>
+                    </pic:cNvPicPr>
+                  </pic:nvPicPr>
+                  <pic:blipFill>
+                    <a:blip r:embed="rId6" cstate="print">
+                      <a:extLst>
+                        <a:ext uri="{28A0092B-C50C-407E-A947-70E740481C1C}">
+                          <a14:useLocalDpi xmlns:a14="http://schemas.microsoft.com/office/drawing/2010/main" val="0"/>
+                        </a:ext>
+                      </a:extLst>
+                    </a:blip>
+                    <a:srcRect/>
+                    <a:stretch>
+                      <a:fillRect/>
+                    </a:stretch>
+                  </pic:blipFill>
+                  <pic:spPr bwMode="auto">
+                    <a:xfrm>
+                      <a:off x="0" y="0"/>
+                      <a:ext cx="4241932" cy="2624469"/>
+                    </a:xfrm>
+                    <a:prstGeom prst="rect">
+                      <a:avLst/>
+                    </a:prstGeom>
+                    <a:noFill/>
+                    <a:ln>
+                      <a:noFill/>
+                    </a:ln>
+                  </pic:spPr>
+                </pic:pic>
+              </a:graphicData>
+            </a:graphic>
+          </wp:inline>
+        </w:drawing>
+      </w:r>
+    </w:p>
+    <w:p>
+      <w:pPr>
+        <w:pStyle w:val="ListParagraph"/>
+        <w:rPr>
+          <w:sz w:val="24"/>
+          <w:szCs w:val="24"/>
+        </w:rPr>
+      </w:pPr>
+    </w:p>
+    <w:p>
+      <w:pPr>
+        <w:rPr>
+          <w:sz w:val="24"/>
+          <w:szCs w:val="24"/>
+        </w:rPr>
+      </w:pPr>
+      <w:r>
+        <w:rPr>
+          <w:sz w:val="24"/>
+          <w:szCs w:val="24"/>
+        </w:rPr>
+        <w:t xml:space="preserve">Comparing two </w:t>
+      </w:r>
+      <w:r>
+        <w:rPr>
+          <w:sz w:val="24"/>
+          <w:szCs w:val="24"/>
+        </w:rPr>
+        <w:t>parallel programming according to number of threads with time taken (in seconds):</w:t>
+      </w:r>
+    </w:p>
+    <w:tbl>
+      <w:tblPr>
+        <w:tblW w:w="11535" w:type="dxa"/>
+        <w:tblInd w:w="-1097" w:type="dxa"/>
+        <w:tblLook w:val="04A0" w:firstRow="1" w:lastRow="0" w:firstColumn="1" w:lastColumn="0" w:noHBand="0" w:noVBand="1"/>
+      </w:tblPr>
+      <w:tblGrid>
+        <w:gridCol w:w="1005"/>
+        <w:gridCol w:w="1053"/>
+        <w:gridCol w:w="1053"/>
+        <w:gridCol w:w="1053"/>
+        <w:gridCol w:w="1053"/>
+        <w:gridCol w:w="1053"/>
+        <w:gridCol w:w="1053"/>
+        <w:gridCol w:w="1053"/>
+        <w:gridCol w:w="1053"/>
+        <w:gridCol w:w="1053"/>
+        <w:gridCol w:w="1053"/>
+      </w:tblGrid>
+      <w:tr>
+        <w:trPr>
+          <w:trHeight w:val="288"/>
+        </w:trPr>
+        <w:tc>
+          <w:tcPr>
+            <w:tcW w:w="1005" w:type="dxa"/>
+            <w:vMerge w:val="restart"/>
+            <w:tcBorders>
+              <w:top w:val="single" w:sz="4" w:space="0" w:color="auto"/>
+              <w:left w:val="single" w:sz="4" w:space="0" w:color="auto"/>
+              <w:bottom w:val="single" w:sz="4" w:space="0" w:color="000000"/>
+              <w:right w:val="single" w:sz="4" w:space="0" w:color="auto"/>
+            </w:tcBorders>
+            <w:shd w:val="clear" w:color="auto" w:fill="auto"/>
+            <w:noWrap/>
+            <w:vAlign w:val="bottom"/>
+            <w:hideMark/>
+          </w:tcPr>
+          <w:p>
+            <w:pPr>
+              <w:spacing w:after="0" w:line="240" w:lineRule="auto"/>
+              <w:jc w:val="center"/>
+              <w:rPr>
+                <w:rFonts w:ascii="Calibri" w:eastAsia="Times New Roman" w:hAnsi="Calibri" w:cs="Calibri"/>
+                <w:color w:val="000000"/>
+              </w:rPr>
+            </w:pPr>
+            <w:r>
+              <w:rPr>
+                <w:rFonts w:ascii="Calibri" w:eastAsia="Times New Roman" w:hAnsi="Calibri" w:cs="Calibri"/>
+                <w:color w:val="000000"/>
+              </w:rPr>
+              <w:t> </w:t>
+            </w:r>
+          </w:p>
+        </w:tc>
+        <w:tc>
+          <w:tcPr>
+            <w:tcW w:w="10530" w:type="dxa"/>
+            <w:gridSpan w:val="10"/>
+            <w:tcBorders>
+              <w:top w:val="single" w:sz="4" w:space="0" w:color="auto"/>
+              <w:left w:val="nil"/>
+              <w:bottom w:val="single" w:sz="4" w:space="0" w:color="auto"/>
+              <w:right w:val="single" w:sz="4" w:space="0" w:color="000000"/>
+            </w:tcBorders>
+            <w:shd w:val="clear" w:color="auto" w:fill="auto"/>
+            <w:noWrap/>
+            <w:vAlign w:val="bottom"/>
+            <w:hideMark/>
+          </w:tcPr>
+          <w:p>
+            <w:pPr>
+              <w:spacing w:after="0" w:line="240" w:lineRule="auto"/>
+              <w:jc w:val="center"/>
+              <w:rPr>
+                <w:rFonts w:ascii="Calibri" w:eastAsia="Times New Roman" w:hAnsi="Calibri" w:cs="Calibri"/>
+                <w:color w:val="000000"/>
+              </w:rPr>
+            </w:pPr>
+            <w:r>
+              <w:rPr>
+                <w:rFonts w:ascii="Calibri" w:eastAsia="Times New Roman" w:hAnsi="Calibri" w:cs="Calibri"/>
+                <w:color w:val="000000"/>
+              </w:rPr>
+              <w:t>Threads</w:t>
+            </w:r>
+          </w:p>
+        </w:tc>
+      </w:tr>
+      <w:tr>
+        <w:trPr>
+          <w:trHeight w:val="288"/>
+        </w:trPr>
+        <w:tc>
+          <w:tcPr>
+            <w:tcW w:w="1005" w:type="dxa"/>
+            <w:vMerge/>
+            <w:tcBorders>
+              <w:top w:val="single" w:sz="4" w:space="0" w:color="auto"/>
+              <w:left w:val="single" w:sz="4" w:space="0" w:color="auto"/>
+              <w:bottom w:val="single" w:sz="4" w:space="0" w:color="000000"/>
+              <w:right w:val="single" w:sz="4" w:space="0" w:color="auto"/>
+            </w:tcBorders>
+            <w:vAlign w:val="center"/>
+            <w:hideMark/>
+          </w:tcPr>
+          <w:p>
+            <w:pPr>
+              <w:spacing w:after="0" w:line="240" w:lineRule="auto"/>
+              <w:rPr>
+                <w:rFonts w:ascii="Calibri" w:eastAsia="Times New Roman" w:hAnsi="Calibri" w:cs="Calibri"/>
+                <w:color w:val="000000"/>
+              </w:rPr>
+            </w:pPr>
+          </w:p>
+        </w:tc>
+        <w:tc>
+          <w:tcPr>
+            <w:tcW w:w="1053" w:type="dxa"/>
+            <w:tcBorders>
+              <w:top w:val="nil"/>
+              <w:left w:val="nil"/>
+              <w:bottom w:val="single" w:sz="4" w:space="0" w:color="auto"/>
+              <w:right w:val="single" w:sz="4" w:space="0" w:color="auto"/>
+            </w:tcBorders>
+            <w:shd w:val="clear" w:color="auto" w:fill="auto"/>
+            <w:noWrap/>
+            <w:vAlign w:val="bottom"/>
+            <w:hideMark/>
+          </w:tcPr>
+          <w:p>
+            <w:pPr>
+              <w:spacing w:after="0" w:line="240" w:lineRule="auto"/>
+              <w:jc w:val="right"/>
+              <w:rPr>
+                <w:rFonts w:ascii="Calibri" w:eastAsia="Times New Roman" w:hAnsi="Calibri" w:cs="Calibri"/>
+                <w:color w:val="000000"/>
+              </w:rPr>
+            </w:pPr>
+            <w:r>
+              <w:rPr>
+                <w:rFonts w:ascii="Calibri" w:eastAsia="Times New Roman" w:hAnsi="Calibri" w:cs="Calibri"/>
+                <w:color w:val="000000"/>
+              </w:rPr>
+              <w:t>1</w:t>
+            </w:r>
+          </w:p>
+        </w:tc>
+        <w:tc>
+          <w:tcPr>
+            <w:tcW w:w="1053" w:type="dxa"/>
+            <w:tcBorders>
+              <w:top w:val="nil"/>
+              <w:left w:val="nil"/>
+              <w:bottom w:val="single" w:sz="4" w:space="0" w:color="auto"/>
+              <w:right w:val="single" w:sz="4" w:space="0" w:color="auto"/>
+            </w:tcBorders>
+            <w:shd w:val="clear" w:color="auto" w:fill="auto"/>
+            <w:noWrap/>
+            <w:vAlign w:val="bottom"/>
+            <w:hideMark/>
+          </w:tcPr>
+          <w:p>
+            <w:pPr>
+              <w:spacing w:after="0" w:line="240" w:lineRule="auto"/>
+              <w:jc w:val="right"/>
+              <w:rPr>
+                <w:rFonts w:ascii="Calibri" w:eastAsia="Times New Roman" w:hAnsi="Calibri" w:cs="Calibri"/>
+                <w:color w:val="000000"/>
+              </w:rPr>
+            </w:pPr>
+            <w:r>
+              <w:rPr>
+                <w:rFonts w:ascii="Calibri" w:eastAsia="Times New Roman" w:hAnsi="Calibri" w:cs="Calibri"/>
+                <w:color w:val="000000"/>
+              </w:rPr>
+              <w:t>2</w:t>
+            </w:r>
+          </w:p>
+        </w:tc>
+        <w:tc>
+          <w:tcPr>
+            <w:tcW w:w="1053" w:type="dxa"/>
+            <w:tcBorders>
+              <w:top w:val="nil"/>
+              <w:left w:val="nil"/>
+              <w:bottom w:val="single" w:sz="4" w:space="0" w:color="auto"/>
+              <w:right w:val="single" w:sz="4" w:space="0" w:color="auto"/>
+            </w:tcBorders>
+            <w:shd w:val="clear" w:color="auto" w:fill="auto"/>
+            <w:noWrap/>
+            <w:vAlign w:val="bottom"/>
+            <w:hideMark/>
+          </w:tcPr>
+          <w:p>
+            <w:pPr>
+              <w:spacing w:after="0" w:line="240" w:lineRule="auto"/>
+              <w:jc w:val="right"/>
+              <w:rPr>
+                <w:rFonts w:ascii="Calibri" w:eastAsia="Times New Roman" w:hAnsi="Calibri" w:cs="Calibri"/>
+                <w:color w:val="000000"/>
+              </w:rPr>
+            </w:pPr>
+            <w:r>
+              <w:rPr>
+                <w:rFonts w:ascii="Calibri" w:eastAsia="Times New Roman" w:hAnsi="Calibri" w:cs="Calibri"/>
+                <w:color w:val="000000"/>
+              </w:rPr>
+              <w:t>3</w:t>
+            </w:r>
+          </w:p>
+        </w:tc>
+        <w:tc>
+          <w:tcPr>
+            <w:tcW w:w="1053" w:type="dxa"/>
+            <w:tcBorders>
+              <w:top w:val="nil"/>
+              <w:left w:val="nil"/>
+              <w:bottom w:val="single" w:sz="4" w:space="0" w:color="auto"/>
+              <w:right w:val="single" w:sz="4" w:space="0" w:color="auto"/>
+            </w:tcBorders>
+            <w:shd w:val="clear" w:color="auto" w:fill="auto"/>
+            <w:noWrap/>
+            <w:vAlign w:val="bottom"/>
+            <w:hideMark/>
+          </w:tcPr>
+          <w:p>
+            <w:pPr>
+              <w:spacing w:after="0" w:line="240" w:lineRule="auto"/>
+              <w:jc w:val="right"/>
+              <w:rPr>
+                <w:rFonts w:ascii="Calibri" w:eastAsia="Times New Roman" w:hAnsi="Calibri" w:cs="Calibri"/>
+                <w:color w:val="000000"/>
+              </w:rPr>
+            </w:pPr>
+            <w:r>
+              <w:rPr>
+                <w:rFonts w:ascii="Calibri" w:eastAsia="Times New Roman" w:hAnsi="Calibri" w:cs="Calibri"/>
+                <w:color w:val="000000"/>
+              </w:rPr>
+              <w:t>4</w:t>
+            </w:r>
+          </w:p>
+        </w:tc>
+        <w:tc>
+          <w:tcPr>
+            <w:tcW w:w="1053" w:type="dxa"/>
+            <w:tcBorders>
+              <w:top w:val="nil"/>
+              <w:left w:val="nil"/>
+              <w:bottom w:val="single" w:sz="4" w:space="0" w:color="auto"/>
+              <w:right w:val="single" w:sz="4" w:space="0" w:color="auto"/>
+            </w:tcBorders>
+            <w:shd w:val="clear" w:color="auto" w:fill="auto"/>
+            <w:noWrap/>
+            <w:vAlign w:val="bottom"/>
+            <w:hideMark/>
+          </w:tcPr>
+          <w:p>
+            <w:pPr>
+              <w:spacing w:after="0" w:line="240" w:lineRule="auto"/>
+              <w:jc w:val="right"/>
+              <w:rPr>
+                <w:rFonts w:ascii="Calibri" w:eastAsia="Times New Roman" w:hAnsi="Calibri" w:cs="Calibri"/>
+                <w:color w:val="000000"/>
+              </w:rPr>
+            </w:pPr>
+            <w:r>
+              <w:rPr>
+                <w:rFonts w:ascii="Calibri" w:eastAsia="Times New Roman" w:hAnsi="Calibri" w:cs="Calibri"/>
+                <w:color w:val="000000"/>
+              </w:rPr>
+              <w:t>5</w:t>
+            </w:r>
+          </w:p>
+        </w:tc>
+        <w:tc>
+          <w:tcPr>
+            <w:tcW w:w="1053" w:type="dxa"/>
+            <w:tcBorders>
+              <w:top w:val="nil"/>
+              <w:left w:val="nil"/>
+              <w:bottom w:val="single" w:sz="4" w:space="0" w:color="auto"/>
+              <w:right w:val="single" w:sz="4" w:space="0" w:color="auto"/>
+            </w:tcBorders>
+            <w:shd w:val="clear" w:color="auto" w:fill="auto"/>
+            <w:noWrap/>
+            <w:vAlign w:val="bottom"/>
+            <w:hideMark/>
+          </w:tcPr>
+          <w:p>
+            <w:pPr>
+              <w:spacing w:after="0" w:line="240" w:lineRule="auto"/>
+              <w:jc w:val="right"/>
+              <w:rPr>
+                <w:rFonts w:ascii="Calibri" w:eastAsia="Times New Roman" w:hAnsi="Calibri" w:cs="Calibri"/>
+                <w:color w:val="000000"/>
+              </w:rPr>
+            </w:pPr>
+            <w:r>
+              <w:rPr>
+                <w:rFonts w:ascii="Calibri" w:eastAsia="Times New Roman" w:hAnsi="Calibri" w:cs="Calibri"/>
+                <w:color w:val="000000"/>
+              </w:rPr>
+              <w:t>6</w:t>
+            </w:r>
+          </w:p>
+        </w:tc>
+        <w:tc>
+          <w:tcPr>
+            <w:tcW w:w="1053" w:type="dxa"/>
+            <w:tcBorders>
+              <w:top w:val="nil"/>
+              <w:left w:val="nil"/>
+              <w:bottom w:val="single" w:sz="4" w:space="0" w:color="auto"/>
+              <w:right w:val="single" w:sz="4" w:space="0" w:color="auto"/>
+            </w:tcBorders>
+            <w:shd w:val="clear" w:color="auto" w:fill="auto"/>
+            <w:noWrap/>
+            <w:vAlign w:val="bottom"/>
+            <w:hideMark/>
+          </w:tcPr>
+          <w:p>
+            <w:pPr>
+              <w:spacing w:after="0" w:line="240" w:lineRule="auto"/>
+              <w:jc w:val="right"/>
+              <w:rPr>
+                <w:rFonts w:ascii="Calibri" w:eastAsia="Times New Roman" w:hAnsi="Calibri" w:cs="Calibri"/>
+                <w:color w:val="000000"/>
+              </w:rPr>
+            </w:pPr>
+            <w:r>
+              <w:rPr>
+                <w:rFonts w:ascii="Calibri" w:eastAsia="Times New Roman" w:hAnsi="Calibri" w:cs="Calibri"/>
+                <w:color w:val="000000"/>
+              </w:rPr>
+              <w:t>7</w:t>
+            </w:r>
+          </w:p>
+        </w:tc>
+        <w:tc>
+          <w:tcPr>
+            <w:tcW w:w="1053" w:type="dxa"/>
+            <w:tcBorders>
+              <w:top w:val="nil"/>
+              <w:left w:val="nil"/>
+              <w:bottom w:val="single" w:sz="4" w:space="0" w:color="auto"/>
+              <w:right w:val="single" w:sz="4" w:space="0" w:color="auto"/>
+            </w:tcBorders>
+            <w:shd w:val="clear" w:color="auto" w:fill="auto"/>
+            <w:noWrap/>
+            <w:vAlign w:val="bottom"/>
+            <w:hideMark/>
+          </w:tcPr>
+          <w:p>
+            <w:pPr>
+              <w:spacing w:after="0" w:line="240" w:lineRule="auto"/>
+              <w:jc w:val="right"/>
+              <w:rPr>
+                <w:rFonts w:ascii="Calibri" w:eastAsia="Times New Roman" w:hAnsi="Calibri" w:cs="Calibri"/>
+                <w:color w:val="000000"/>
+              </w:rPr>
+            </w:pPr>
+            <w:r>
+              <w:rPr>
+                <w:rFonts w:ascii="Calibri" w:eastAsia="Times New Roman" w:hAnsi="Calibri" w:cs="Calibri"/>
+                <w:color w:val="000000"/>
+              </w:rPr>
+              <w:t>8</w:t>
+            </w:r>
+          </w:p>
+        </w:tc>
+        <w:tc>
+          <w:tcPr>
+            <w:tcW w:w="1053" w:type="dxa"/>
+            <w:tcBorders>
+              <w:top w:val="nil"/>
+              <w:left w:val="nil"/>
+              <w:bottom w:val="single" w:sz="4" w:space="0" w:color="auto"/>
+              <w:right w:val="single" w:sz="4" w:space="0" w:color="auto"/>
+            </w:tcBorders>
+            <w:shd w:val="clear" w:color="auto" w:fill="auto"/>
+            <w:noWrap/>
+            <w:vAlign w:val="bottom"/>
+            <w:hideMark/>
+          </w:tcPr>
+          <w:p>
+            <w:pPr>
+              <w:spacing w:after="0" w:line="240" w:lineRule="auto"/>
+              <w:jc w:val="right"/>
+              <w:rPr>
+                <w:rFonts w:ascii="Calibri" w:eastAsia="Times New Roman" w:hAnsi="Calibri" w:cs="Calibri"/>
+                <w:color w:val="000000"/>
+              </w:rPr>
+            </w:pPr>
+            <w:r>
+              <w:rPr>
+                <w:rFonts w:ascii="Calibri" w:eastAsia="Times New Roman" w:hAnsi="Calibri" w:cs="Calibri"/>
+                <w:color w:val="000000"/>
+              </w:rPr>
+              <w:t>9</w:t>
+            </w:r>
+          </w:p>
+        </w:tc>
+        <w:tc>
+          <w:tcPr>
+            <w:tcW w:w="1053" w:type="dxa"/>
+            <w:tcBorders>
+              <w:top w:val="nil"/>
+              <w:left w:val="nil"/>
+              <w:bottom w:val="single" w:sz="4" w:space="0" w:color="auto"/>
+              <w:right w:val="single" w:sz="4" w:space="0" w:color="auto"/>
+            </w:tcBorders>
+            <w:shd w:val="clear" w:color="auto" w:fill="auto"/>
+            <w:noWrap/>
+            <w:vAlign w:val="bottom"/>
+            <w:hideMark/>
+          </w:tcPr>
+          <w:p>
+            <w:pPr>
+              <w:spacing w:after="0" w:line="240" w:lineRule="auto"/>
+              <w:jc w:val="right"/>
+              <w:rPr>
+                <w:rFonts w:ascii="Calibri" w:eastAsia="Times New Roman" w:hAnsi="Calibri" w:cs="Calibri"/>
+                <w:color w:val="000000"/>
+              </w:rPr>
+            </w:pPr>
+            <w:r>
+              <w:rPr>
+                <w:rFonts w:ascii="Calibri" w:eastAsia="Times New Roman" w:hAnsi="Calibri" w:cs="Calibri"/>
+                <w:color w:val="000000"/>
+              </w:rPr>
+              <w:t>10</w:t>
+            </w:r>
+          </w:p>
+        </w:tc>
+      </w:tr>
+      <w:tr>
+        <w:trPr>
+          <w:trHeight w:val="288"/>
+        </w:trPr>
+        <w:tc>
+          <w:tcPr>
+            <w:tcW w:w="1005" w:type="dxa"/>
+            <w:tcBorders>
+              <w:top w:val="nil"/>
+              <w:left w:val="single" w:sz="4" w:space="0" w:color="auto"/>
+              <w:bottom w:val="single" w:sz="4" w:space="0" w:color="auto"/>
+              <w:right w:val="single" w:sz="4" w:space="0" w:color="auto"/>
+            </w:tcBorders>
+            <w:shd w:val="clear" w:color="auto" w:fill="auto"/>
+            <w:noWrap/>
+            <w:vAlign w:val="bottom"/>
+            <w:hideMark/>
+          </w:tcPr>
+          <w:p>
+            <w:pPr>
+              <w:spacing w:after="0" w:line="240" w:lineRule="auto"/>
+              <w:rPr>
+                <w:rFonts w:ascii="Calibri" w:eastAsia="Times New Roman" w:hAnsi="Calibri" w:cs="Calibri"/>
+                <w:color w:val="000000"/>
+              </w:rPr>
+            </w:pPr>
+            <w:r>
+              <w:rPr>
+                <w:rFonts w:ascii="Calibri" w:eastAsia="Times New Roman" w:hAnsi="Calibri" w:cs="Calibri"/>
+                <w:color w:val="000000"/>
+              </w:rPr>
+              <w:t>OpenMP</w:t>
+            </w:r>
+          </w:p>
+        </w:tc>
+        <w:tc>
+          <w:tcPr>
+            <w:tcW w:w="1053" w:type="dxa"/>
+            <w:tcBorders>
+              <w:top w:val="nil"/>
+              <w:left w:val="nil"/>
+              <w:bottom w:val="single" w:sz="4" w:space="0" w:color="auto"/>
+              <w:right w:val="single" w:sz="4" w:space="0" w:color="auto"/>
+            </w:tcBorders>
+            <w:shd w:val="clear" w:color="auto" w:fill="auto"/>
+            <w:noWrap/>
+            <w:vAlign w:val="bottom"/>
+            <w:hideMark/>
+          </w:tcPr>
+          <w:p>
+            <w:pPr>
+              <w:spacing w:after="0" w:line="240" w:lineRule="auto"/>
+              <w:jc w:val="right"/>
+              <w:rPr>
+                <w:rFonts w:ascii="Calibri" w:eastAsia="Times New Roman" w:hAnsi="Calibri" w:cs="Calibri"/>
+                <w:color w:val="000000"/>
+              </w:rPr>
+            </w:pPr>
+            <w:r>
+              <w:rPr>
+                <w:rFonts w:ascii="Calibri" w:eastAsia="Times New Roman" w:hAnsi="Calibri" w:cs="Calibri"/>
+                <w:color w:val="000000"/>
+              </w:rPr>
+              <w:t>2.552725</w:t>
+            </w:r>
+          </w:p>
+        </w:tc>
+        <w:tc>
+          <w:tcPr>
+            <w:tcW w:w="1053" w:type="dxa"/>
+            <w:tcBorders>
+              <w:top w:val="nil"/>
+              <w:left w:val="nil"/>
+              <w:bottom w:val="single" w:sz="4" w:space="0" w:color="auto"/>
+              <w:right w:val="single" w:sz="4" w:space="0" w:color="auto"/>
+            </w:tcBorders>
+            <w:shd w:val="clear" w:color="auto" w:fill="auto"/>
+            <w:noWrap/>
+            <w:vAlign w:val="bottom"/>
+            <w:hideMark/>
+          </w:tcPr>
+          <w:p>
+            <w:pPr>
+              <w:spacing w:after="0" w:line="240" w:lineRule="auto"/>
+              <w:jc w:val="right"/>
+              <w:rPr>
+                <w:rFonts w:ascii="Calibri" w:eastAsia="Times New Roman" w:hAnsi="Calibri" w:cs="Calibri"/>
+                <w:color w:val="000000"/>
+              </w:rPr>
+            </w:pPr>
+            <w:r>
+              <w:rPr>
+                <w:rFonts w:ascii="Calibri" w:eastAsia="Times New Roman" w:hAnsi="Calibri" w:cs="Calibri"/>
+                <w:color w:val="000000"/>
+              </w:rPr>
+              <w:t>1.855395</w:t>
+            </w:r>
+          </w:p>
+        </w:tc>
+        <w:tc>
+          <w:tcPr>
+            <w:tcW w:w="1053" w:type="dxa"/>
+            <w:tcBorders>
+              <w:top w:val="nil"/>
+              <w:left w:val="nil"/>
+              <w:bottom w:val="single" w:sz="4" w:space="0" w:color="auto"/>
+              <w:right w:val="single" w:sz="4" w:space="0" w:color="auto"/>
+            </w:tcBorders>
+            <w:shd w:val="clear" w:color="auto" w:fill="auto"/>
+            <w:noWrap/>
+            <w:vAlign w:val="bottom"/>
+            <w:hideMark/>
+          </w:tcPr>
+          <w:p>
+            <w:pPr>
+              <w:spacing w:after="0" w:line="240" w:lineRule="auto"/>
+              <w:jc w:val="right"/>
+              <w:rPr>
+                <w:rFonts w:ascii="Calibri" w:eastAsia="Times New Roman" w:hAnsi="Calibri" w:cs="Calibri"/>
+                <w:color w:val="000000"/>
+              </w:rPr>
+            </w:pPr>
+            <w:r>
+              <w:rPr>
+                <w:rFonts w:ascii="Calibri" w:eastAsia="Times New Roman" w:hAnsi="Calibri" w:cs="Calibri"/>
+                <w:color w:val="000000"/>
+              </w:rPr>
+              <w:t>1.817399</w:t>
+            </w:r>
+          </w:p>
+        </w:tc>
+        <w:tc>
+          <w:tcPr>
+            <w:tcW w:w="1053" w:type="dxa"/>
+            <w:tcBorders>
+              <w:top w:val="nil"/>
+              <w:left w:val="nil"/>
+              <w:bottom w:val="single" w:sz="4" w:space="0" w:color="auto"/>
+              <w:right w:val="single" w:sz="4" w:space="0" w:color="auto"/>
+            </w:tcBorders>
+            <w:shd w:val="clear" w:color="auto" w:fill="auto"/>
+            <w:noWrap/>
+            <w:vAlign w:val="bottom"/>
+            <w:hideMark/>
+          </w:tcPr>
+          <w:p>
+            <w:pPr>
+              <w:spacing w:after="0" w:line="240" w:lineRule="auto"/>
+              <w:jc w:val="right"/>
+              <w:rPr>
+                <w:rFonts w:ascii="Calibri" w:eastAsia="Times New Roman" w:hAnsi="Calibri" w:cs="Calibri"/>
+                <w:color w:val="000000"/>
+              </w:rPr>
+            </w:pPr>
+            <w:r>
+              <w:rPr>
+                <w:rFonts w:ascii="Calibri" w:eastAsia="Times New Roman" w:hAnsi="Calibri" w:cs="Calibri"/>
+                <w:color w:val="000000"/>
+              </w:rPr>
+              <w:t>2.502756</w:t>
+            </w:r>
+          </w:p>
+        </w:tc>
+        <w:tc>
+          <w:tcPr>
+            <w:tcW w:w="1053" w:type="dxa"/>
+            <w:tcBorders>
+              <w:top w:val="nil"/>
+              <w:left w:val="nil"/>
+              <w:bottom w:val="single" w:sz="4" w:space="0" w:color="auto"/>
+              <w:right w:val="single" w:sz="4" w:space="0" w:color="auto"/>
+            </w:tcBorders>
+            <w:shd w:val="clear" w:color="auto" w:fill="auto"/>
+            <w:noWrap/>
+            <w:vAlign w:val="bottom"/>
+            <w:hideMark/>
+          </w:tcPr>
+          <w:p>
+            <w:pPr>
+              <w:spacing w:after="0" w:line="240" w:lineRule="auto"/>
+              <w:jc w:val="right"/>
+              <w:rPr>
+                <w:rFonts w:ascii="Calibri" w:eastAsia="Times New Roman" w:hAnsi="Calibri" w:cs="Calibri"/>
+                <w:color w:val="000000"/>
+              </w:rPr>
+            </w:pPr>
+            <w:r>
+              <w:rPr>
+                <w:rFonts w:ascii="Calibri" w:eastAsia="Times New Roman" w:hAnsi="Calibri" w:cs="Calibri"/>
+                <w:color w:val="000000"/>
+              </w:rPr>
+              <w:t>1.96197</w:t>
+            </w:r>
+          </w:p>
+        </w:tc>
+        <w:tc>
+          <w:tcPr>
+            <w:tcW w:w="1053" w:type="dxa"/>
+            <w:tcBorders>
+              <w:top w:val="nil"/>
+              <w:left w:val="nil"/>
+              <w:bottom w:val="single" w:sz="4" w:space="0" w:color="auto"/>
+              <w:right w:val="single" w:sz="4" w:space="0" w:color="auto"/>
+            </w:tcBorders>
+            <w:shd w:val="clear" w:color="auto" w:fill="auto"/>
+            <w:noWrap/>
+            <w:vAlign w:val="bottom"/>
+            <w:hideMark/>
+          </w:tcPr>
+          <w:p>
+            <w:pPr>
+              <w:spacing w:after="0" w:line="240" w:lineRule="auto"/>
+              <w:jc w:val="right"/>
+              <w:rPr>
+                <w:rFonts w:ascii="Calibri" w:eastAsia="Times New Roman" w:hAnsi="Calibri" w:cs="Calibri"/>
+                <w:color w:val="000000"/>
+              </w:rPr>
+            </w:pPr>
+            <w:r>
+              <w:rPr>
+                <w:rFonts w:ascii="Calibri" w:eastAsia="Times New Roman" w:hAnsi="Calibri" w:cs="Calibri"/>
+                <w:color w:val="000000"/>
+              </w:rPr>
+              <w:t>1.812312</w:t>
+            </w:r>
+          </w:p>
+        </w:tc>
+        <w:tc>
+          <w:tcPr>
+            <w:tcW w:w="1053" w:type="dxa"/>
+            <w:tcBorders>
+              <w:top w:val="nil"/>
+              <w:left w:val="nil"/>
+              <w:bottom w:val="single" w:sz="4" w:space="0" w:color="auto"/>
+              <w:right w:val="single" w:sz="4" w:space="0" w:color="auto"/>
+            </w:tcBorders>
+            <w:shd w:val="clear" w:color="auto" w:fill="auto"/>
+            <w:noWrap/>
+            <w:vAlign w:val="bottom"/>
+            <w:hideMark/>
+          </w:tcPr>
+          <w:p>
+            <w:pPr>
+              <w:spacing w:after="0" w:line="240" w:lineRule="auto"/>
+              <w:jc w:val="right"/>
+              <w:rPr>
+                <w:rFonts w:ascii="Calibri" w:eastAsia="Times New Roman" w:hAnsi="Calibri" w:cs="Calibri"/>
+                <w:color w:val="000000"/>
+              </w:rPr>
+            </w:pPr>
+            <w:r>
+              <w:rPr>
+                <w:rFonts w:ascii="Calibri" w:eastAsia="Times New Roman" w:hAnsi="Calibri" w:cs="Calibri"/>
+                <w:color w:val="000000"/>
+              </w:rPr>
+              <w:t>1.811139</w:t>
+            </w:r>
+          </w:p>
+        </w:tc>
+        <w:tc>
+          <w:tcPr>
+            <w:tcW w:w="1053" w:type="dxa"/>
+            <w:tcBorders>
+              <w:top w:val="nil"/>
+              <w:left w:val="nil"/>
+              <w:bottom w:val="single" w:sz="4" w:space="0" w:color="auto"/>
+              <w:right w:val="single" w:sz="4" w:space="0" w:color="auto"/>
+            </w:tcBorders>
+            <w:shd w:val="clear" w:color="auto" w:fill="auto"/>
+            <w:noWrap/>
+            <w:vAlign w:val="bottom"/>
+            <w:hideMark/>
+          </w:tcPr>
+          <w:p>
+            <w:pPr>
+              <w:spacing w:after="0" w:line="240" w:lineRule="auto"/>
+              <w:jc w:val="right"/>
+              <w:rPr>
+                <w:rFonts w:ascii="Calibri" w:eastAsia="Times New Roman" w:hAnsi="Calibri" w:cs="Calibri"/>
+                <w:color w:val="000000"/>
+              </w:rPr>
+            </w:pPr>
+            <w:r>
+              <w:rPr>
+                <w:rFonts w:ascii="Calibri" w:eastAsia="Times New Roman" w:hAnsi="Calibri" w:cs="Calibri"/>
+                <w:color w:val="000000"/>
+              </w:rPr>
+              <w:t>2.542697</w:t>
+            </w:r>
+          </w:p>
+        </w:tc>
+        <w:tc>
+          <w:tcPr>
+            <w:tcW w:w="1053" w:type="dxa"/>
+            <w:tcBorders>
+              <w:top w:val="nil"/>
+              <w:left w:val="nil"/>
+              <w:bottom w:val="single" w:sz="4" w:space="0" w:color="auto"/>
+              <w:right w:val="single" w:sz="4" w:space="0" w:color="auto"/>
+            </w:tcBorders>
+            <w:shd w:val="clear" w:color="auto" w:fill="auto"/>
+            <w:noWrap/>
+            <w:vAlign w:val="bottom"/>
+            <w:hideMark/>
+          </w:tcPr>
+          <w:p>
+            <w:pPr>
+              <w:spacing w:after="0" w:line="240" w:lineRule="auto"/>
+              <w:jc w:val="right"/>
+              <w:rPr>
+                <w:rFonts w:ascii="Calibri" w:eastAsia="Times New Roman" w:hAnsi="Calibri" w:cs="Calibri"/>
+                <w:color w:val="000000"/>
+              </w:rPr>
+            </w:pPr>
+            <w:r>
+              <w:rPr>
+                <w:rFonts w:ascii="Calibri" w:eastAsia="Times New Roman" w:hAnsi="Calibri" w:cs="Calibri"/>
+                <w:color w:val="000000"/>
+              </w:rPr>
+              <w:t>2.548511</w:t>
+            </w:r>
+          </w:p>
+        </w:tc>
+        <w:tc>
+          <w:tcPr>
+            <w:tcW w:w="1053" w:type="dxa"/>
+            <w:tcBorders>
+              <w:top w:val="nil"/>
+              <w:left w:val="nil"/>
+              <w:bottom w:val="single" w:sz="4" w:space="0" w:color="auto"/>
+              <w:right w:val="single" w:sz="4" w:space="0" w:color="auto"/>
+            </w:tcBorders>
+            <w:shd w:val="clear" w:color="auto" w:fill="auto"/>
+            <w:noWrap/>
+            <w:vAlign w:val="bottom"/>
+            <w:hideMark/>
+          </w:tcPr>
+          <w:p>
+            <w:pPr>
+              <w:spacing w:after="0" w:line="240" w:lineRule="auto"/>
+              <w:jc w:val="right"/>
+              <w:rPr>
+                <w:rFonts w:ascii="Calibri" w:eastAsia="Times New Roman" w:hAnsi="Calibri" w:cs="Calibri"/>
+                <w:color w:val="000000"/>
+              </w:rPr>
+            </w:pPr>
+            <w:r>
+              <w:rPr>
+                <w:rFonts w:ascii="Calibri" w:eastAsia="Times New Roman" w:hAnsi="Calibri" w:cs="Calibri"/>
+                <w:color w:val="000000"/>
+              </w:rPr>
+              <w:t>2.498216</w:t>
+            </w:r>
+          </w:p>
+        </w:tc>
+      </w:tr>
+      <w:tr>
+        <w:trPr>
+          <w:trHeight w:val="288"/>
+        </w:trPr>
+        <w:tc>
+          <w:tcPr>
+            <w:tcW w:w="1005" w:type="dxa"/>
+            <w:tcBorders>
+              <w:top w:val="nil"/>
+              <w:left w:val="single" w:sz="4" w:space="0" w:color="auto"/>
+              <w:bottom w:val="single" w:sz="4" w:space="0" w:color="auto"/>
+              <w:right w:val="single" w:sz="4" w:space="0" w:color="auto"/>
+            </w:tcBorders>
+            <w:shd w:val="clear" w:color="auto" w:fill="auto"/>
+            <w:noWrap/>
+            <w:vAlign w:val="bottom"/>
+            <w:hideMark/>
+          </w:tcPr>
+          <w:p>
+            <w:pPr>
+              <w:spacing w:after="0" w:line="240" w:lineRule="auto"/>
+              <w:rPr>
+                <w:rFonts w:ascii="Calibri" w:eastAsia="Times New Roman" w:hAnsi="Calibri" w:cs="Calibri"/>
+                <w:color w:val="000000"/>
+              </w:rPr>
+            </w:pPr>
+            <w:r>
+              <w:rPr>
+                <w:rFonts w:ascii="Calibri" w:eastAsia="Times New Roman" w:hAnsi="Calibri" w:cs="Calibri"/>
+                <w:color w:val="000000"/>
+              </w:rPr>
+              <w:t>pthread</w:t>
+            </w:r>
+          </w:p>
+        </w:tc>
+        <w:tc>
+          <w:tcPr>
+            <w:tcW w:w="1053" w:type="dxa"/>
+            <w:tcBorders>
+              <w:top w:val="nil"/>
+              <w:left w:val="nil"/>
+              <w:bottom w:val="single" w:sz="4" w:space="0" w:color="auto"/>
+              <w:right w:val="single" w:sz="4" w:space="0" w:color="auto"/>
+            </w:tcBorders>
+            <w:shd w:val="clear" w:color="auto" w:fill="auto"/>
+            <w:noWrap/>
+            <w:vAlign w:val="bottom"/>
+            <w:hideMark/>
+          </w:tcPr>
+          <w:p>
+            <w:pPr>
+              <w:spacing w:after="0" w:line="240" w:lineRule="auto"/>
+              <w:jc w:val="right"/>
+              <w:rPr>
+                <w:rFonts w:ascii="Calibri" w:eastAsia="Times New Roman" w:hAnsi="Calibri" w:cs="Calibri"/>
+                <w:color w:val="000000"/>
+              </w:rPr>
+            </w:pPr>
+            <w:r>
+              <w:rPr>
+                <w:rFonts w:ascii="Calibri" w:eastAsia="Times New Roman" w:hAnsi="Calibri" w:cs="Calibri"/>
+                <w:color w:val="000000"/>
+              </w:rPr>
+              <w:t>0.028334</w:t>
+            </w:r>
+          </w:p>
+        </w:tc>
+        <w:tc>
+          <w:tcPr>
+            <w:tcW w:w="1053" w:type="dxa"/>
+            <w:tcBorders>
+              <w:top w:val="nil"/>
+              <w:left w:val="nil"/>
+              <w:bottom w:val="single" w:sz="4" w:space="0" w:color="auto"/>
+              <w:right w:val="single" w:sz="4" w:space="0" w:color="auto"/>
+            </w:tcBorders>
+            <w:shd w:val="clear" w:color="auto" w:fill="auto"/>
+            <w:noWrap/>
+            <w:vAlign w:val="bottom"/>
+            <w:hideMark/>
+          </w:tcPr>
+          <w:p>
+            <w:pPr>
+              <w:spacing w:after="0" w:line="240" w:lineRule="auto"/>
+              <w:jc w:val="right"/>
+              <w:rPr>
+                <w:rFonts w:ascii="Calibri" w:eastAsia="Times New Roman" w:hAnsi="Calibri" w:cs="Calibri"/>
+                <w:color w:val="000000"/>
+              </w:rPr>
+            </w:pPr>
+            <w:r>
+              <w:rPr>
+                <w:rFonts w:ascii="Calibri" w:eastAsia="Times New Roman" w:hAnsi="Calibri" w:cs="Calibri"/>
+                <w:color w:val="000000"/>
+              </w:rPr>
+              <w:t>0.02898</w:t>
+            </w:r>
+          </w:p>
+        </w:tc>
+        <w:tc>
+          <w:tcPr>
+            <w:tcW w:w="1053" w:type="dxa"/>
+            <w:tcBorders>
+              <w:top w:val="nil"/>
+              <w:left w:val="nil"/>
+              <w:bottom w:val="single" w:sz="4" w:space="0" w:color="auto"/>
+              <w:right w:val="single" w:sz="4" w:space="0" w:color="auto"/>
+            </w:tcBorders>
+            <w:shd w:val="clear" w:color="auto" w:fill="auto"/>
+            <w:noWrap/>
+            <w:vAlign w:val="bottom"/>
+            <w:hideMark/>
+          </w:tcPr>
+          <w:p>
+            <w:pPr>
+              <w:spacing w:after="0" w:line="240" w:lineRule="auto"/>
+              <w:jc w:val="right"/>
+              <w:rPr>
+                <w:rFonts w:ascii="Calibri" w:eastAsia="Times New Roman" w:hAnsi="Calibri" w:cs="Calibri"/>
+                <w:color w:val="000000"/>
+              </w:rPr>
+            </w:pPr>
+            <w:r>
+              <w:rPr>
+                <w:rFonts w:ascii="Calibri" w:eastAsia="Times New Roman" w:hAnsi="Calibri" w:cs="Calibri"/>
+                <w:color w:val="000000"/>
+              </w:rPr>
+              <w:t>0.027117</w:t>
+            </w:r>
+          </w:p>
+        </w:tc>
+        <w:tc>
+          <w:tcPr>
+            <w:tcW w:w="1053" w:type="dxa"/>
+            <w:tcBorders>
+              <w:top w:val="nil"/>
+              <w:left w:val="nil"/>
+              <w:bottom w:val="single" w:sz="4" w:space="0" w:color="auto"/>
+              <w:right w:val="single" w:sz="4" w:space="0" w:color="auto"/>
+            </w:tcBorders>
+            <w:shd w:val="clear" w:color="auto" w:fill="auto"/>
+            <w:noWrap/>
+            <w:vAlign w:val="bottom"/>
+            <w:hideMark/>
+          </w:tcPr>
+          <w:p>
+            <w:pPr>
+              <w:spacing w:after="0" w:line="240" w:lineRule="auto"/>
+              <w:jc w:val="right"/>
+              <w:rPr>
+                <w:rFonts w:ascii="Calibri" w:eastAsia="Times New Roman" w:hAnsi="Calibri" w:cs="Calibri"/>
+                <w:color w:val="000000"/>
+              </w:rPr>
+            </w:pPr>
+            <w:r>
+              <w:rPr>
+                <w:rFonts w:ascii="Calibri" w:eastAsia="Times New Roman" w:hAnsi="Calibri" w:cs="Calibri"/>
+                <w:color w:val="000000"/>
+              </w:rPr>
+              <w:t>0.028567</w:t>
+            </w:r>
+          </w:p>
+        </w:tc>
+        <w:tc>
+          <w:tcPr>
+            <w:tcW w:w="1053" w:type="dxa"/>
+            <w:tcBorders>
+              <w:top w:val="nil"/>
+              <w:left w:val="nil"/>
+              <w:bottom w:val="single" w:sz="4" w:space="0" w:color="auto"/>
+              <w:right w:val="single" w:sz="4" w:space="0" w:color="auto"/>
+            </w:tcBorders>
+            <w:shd w:val="clear" w:color="auto" w:fill="auto"/>
+            <w:noWrap/>
+            <w:vAlign w:val="bottom"/>
+            <w:hideMark/>
+          </w:tcPr>
+          <w:p>
+            <w:pPr>
+              <w:spacing w:after="0" w:line="240" w:lineRule="auto"/>
+              <w:jc w:val="right"/>
+              <w:rPr>
+                <w:rFonts w:ascii="Calibri" w:eastAsia="Times New Roman" w:hAnsi="Calibri" w:cs="Calibri"/>
+                <w:color w:val="000000"/>
+              </w:rPr>
+            </w:pPr>
+            <w:r>
+              <w:rPr>
+                <w:rFonts w:ascii="Calibri" w:eastAsia="Times New Roman" w:hAnsi="Calibri" w:cs="Calibri"/>
+                <w:color w:val="000000"/>
+              </w:rPr>
+              <w:t>0.028782</w:t>
+            </w:r>
+          </w:p>
+        </w:tc>
+        <w:tc>
+          <w:tcPr>
+            <w:tcW w:w="1053" w:type="dxa"/>
+            <w:tcBorders>
+              <w:top w:val="nil"/>
+              <w:left w:val="nil"/>
+              <w:bottom w:val="single" w:sz="4" w:space="0" w:color="auto"/>
+              <w:right w:val="single" w:sz="4" w:space="0" w:color="auto"/>
+            </w:tcBorders>
+            <w:shd w:val="clear" w:color="auto" w:fill="auto"/>
+            <w:noWrap/>
+            <w:vAlign w:val="bottom"/>
+            <w:hideMark/>
+          </w:tcPr>
+          <w:p>
+            <w:pPr>
+              <w:spacing w:after="0" w:line="240" w:lineRule="auto"/>
+              <w:jc w:val="right"/>
+              <w:rPr>
+                <w:rFonts w:ascii="Calibri" w:eastAsia="Times New Roman" w:hAnsi="Calibri" w:cs="Calibri"/>
+                <w:color w:val="000000"/>
+              </w:rPr>
+            </w:pPr>
+            <w:r>
+              <w:rPr>
+                <w:rFonts w:ascii="Calibri" w:eastAsia="Times New Roman" w:hAnsi="Calibri" w:cs="Calibri"/>
+                <w:color w:val="000000"/>
+              </w:rPr>
+              <w:t>0.027998</w:t>
+            </w:r>
+          </w:p>
+        </w:tc>
+        <w:tc>
+          <w:tcPr>
+            <w:tcW w:w="1053" w:type="dxa"/>
+            <w:tcBorders>
+              <w:top w:val="nil"/>
+              <w:left w:val="nil"/>
+              <w:bottom w:val="single" w:sz="4" w:space="0" w:color="auto"/>
+              <w:right w:val="single" w:sz="4" w:space="0" w:color="auto"/>
+            </w:tcBorders>
+            <w:shd w:val="clear" w:color="auto" w:fill="auto"/>
+            <w:noWrap/>
+            <w:vAlign w:val="bottom"/>
+            <w:hideMark/>
+          </w:tcPr>
+          <w:p>
+            <w:pPr>
+              <w:spacing w:after="0" w:line="240" w:lineRule="auto"/>
+              <w:jc w:val="right"/>
+              <w:rPr>
+                <w:rFonts w:ascii="Calibri" w:eastAsia="Times New Roman" w:hAnsi="Calibri" w:cs="Calibri"/>
+                <w:color w:val="000000"/>
+              </w:rPr>
+            </w:pPr>
+            <w:r>
+              <w:rPr>
+                <w:rFonts w:ascii="Calibri" w:eastAsia="Times New Roman" w:hAnsi="Calibri" w:cs="Calibri"/>
+                <w:color w:val="000000"/>
+              </w:rPr>
+              <w:t>0.033052</w:t>
+            </w:r>
+          </w:p>
+        </w:tc>
+        <w:tc>
+          <w:tcPr>
+            <w:tcW w:w="1053" w:type="dxa"/>
+            <w:tcBorders>
+              <w:top w:val="nil"/>
+              <w:left w:val="nil"/>
+              <w:bottom w:val="single" w:sz="4" w:space="0" w:color="auto"/>
+              <w:right w:val="single" w:sz="4" w:space="0" w:color="auto"/>
+            </w:tcBorders>
+            <w:shd w:val="clear" w:color="auto" w:fill="auto"/>
+            <w:noWrap/>
+            <w:vAlign w:val="bottom"/>
+            <w:hideMark/>
+          </w:tcPr>
+          <w:p>
+            <w:pPr>
+              <w:spacing w:after="0" w:line="240" w:lineRule="auto"/>
+              <w:jc w:val="right"/>
+              <w:rPr>
+                <w:rFonts w:ascii="Calibri" w:eastAsia="Times New Roman" w:hAnsi="Calibri" w:cs="Calibri"/>
+                <w:color w:val="000000"/>
+              </w:rPr>
+            </w:pPr>
+            <w:r>
+              <w:rPr>
+                <w:rFonts w:ascii="Calibri" w:eastAsia="Times New Roman" w:hAnsi="Calibri" w:cs="Calibri"/>
+                <w:color w:val="000000"/>
+              </w:rPr>
+              <w:t>0.032301</w:t>
+            </w:r>
+          </w:p>
+        </w:tc>
+        <w:tc>
+          <w:tcPr>
+            <w:tcW w:w="1053" w:type="dxa"/>
+            <w:tcBorders>
+              <w:top w:val="nil"/>
+              <w:left w:val="nil"/>
+              <w:bottom w:val="single" w:sz="4" w:space="0" w:color="auto"/>
+              <w:right w:val="single" w:sz="4" w:space="0" w:color="auto"/>
+            </w:tcBorders>
+            <w:shd w:val="clear" w:color="auto" w:fill="auto"/>
+            <w:noWrap/>
+            <w:vAlign w:val="bottom"/>
+            <w:hideMark/>
+          </w:tcPr>
+          <w:p>
+            <w:pPr>
+              <w:spacing w:after="0" w:line="240" w:lineRule="auto"/>
+              <w:jc w:val="right"/>
+              <w:rPr>
+                <w:rFonts w:ascii="Calibri" w:eastAsia="Times New Roman" w:hAnsi="Calibri" w:cs="Calibri"/>
+                <w:color w:val="000000"/>
+              </w:rPr>
+            </w:pPr>
+            <w:r>
+              <w:rPr>
+                <w:rFonts w:ascii="Calibri" w:eastAsia="Times New Roman" w:hAnsi="Calibri" w:cs="Calibri"/>
+                <w:color w:val="000000"/>
+              </w:rPr>
+              <w:t>0.03238</w:t>
+            </w:r>
+          </w:p>
+        </w:tc>
+        <w:tc>
+          <w:tcPr>
+            <w:tcW w:w="1053" w:type="dxa"/>
+            <w:tcBorders>
+              <w:top w:val="nil"/>
+              <w:left w:val="nil"/>
+              <w:bottom w:val="single" w:sz="4" w:space="0" w:color="auto"/>
+              <w:right w:val="single" w:sz="4" w:space="0" w:color="auto"/>
+            </w:tcBorders>
+            <w:shd w:val="clear" w:color="auto" w:fill="auto"/>
+            <w:noWrap/>
+            <w:vAlign w:val="bottom"/>
+            <w:hideMark/>
+          </w:tcPr>
+          <w:p>
+            <w:pPr>
+              <w:spacing w:after="0" w:line="240" w:lineRule="auto"/>
+              <w:jc w:val="right"/>
+              <w:rPr>
+                <w:rFonts w:ascii="Calibri" w:eastAsia="Times New Roman" w:hAnsi="Calibri" w:cs="Calibri"/>
+                <w:color w:val="000000"/>
+              </w:rPr>
+            </w:pPr>
+            <w:r>
+              <w:rPr>
+                <w:rFonts w:ascii="Calibri" w:eastAsia="Times New Roman" w:hAnsi="Calibri" w:cs="Calibri"/>
+                <w:color w:val="000000"/>
+              </w:rPr>
+              <w:t>0.034637</w:t>
+            </w:r>
+          </w:p>
+        </w:tc>
+      </w:tr>
+    </w:tbl>
+    <w:p>
+      <w:pPr>
+        <w:rPr>
+          <w:sz w:val="24"/>
+          <w:szCs w:val="24"/>
+        </w:rPr>
+      </w:pPr>
+    </w:p>
+    <w:tbl>
+      <w:tblPr>
+        <w:tblW w:w="11535" w:type="dxa"/>
+        <w:tblInd w:w="-1097" w:type="dxa"/>
+        <w:tblLook w:val="04A0" w:firstRow="1" w:lastRow="0" w:firstColumn="1" w:lastColumn="0" w:noHBand="0" w:noVBand="1"/>
+      </w:tblPr>
+      <w:tblGrid>
+        <w:gridCol w:w="1005"/>
+        <w:gridCol w:w="1053"/>
+        <w:gridCol w:w="1053"/>
+        <w:gridCol w:w="1053"/>
+        <w:gridCol w:w="1053"/>
+        <w:gridCol w:w="1053"/>
+        <w:gridCol w:w="1053"/>
+        <w:gridCol w:w="1053"/>
+        <w:gridCol w:w="1053"/>
+        <w:gridCol w:w="1053"/>
+        <w:gridCol w:w="1053"/>
+      </w:tblGrid>
+      <w:tr>
+        <w:trPr>
+          <w:trHeight w:val="288"/>
+        </w:trPr>
+        <w:tc>
+          <w:tcPr>
+            <w:tcW w:w="1005" w:type="dxa"/>
+            <w:vMerge w:val="restart"/>
+            <w:tcBorders>
+              <w:top w:val="single" w:sz="4" w:space="0" w:color="auto"/>
+              <w:left w:val="single" w:sz="4" w:space="0" w:color="auto"/>
+              <w:bottom w:val="single" w:sz="4" w:space="0" w:color="000000"/>
+              <w:right w:val="single" w:sz="4" w:space="0" w:color="auto"/>
+            </w:tcBorders>
+            <w:shd w:val="clear" w:color="auto" w:fill="auto"/>
+            <w:noWrap/>
+            <w:vAlign w:val="bottom"/>
+            <w:hideMark/>
+          </w:tcPr>
+          <w:p>
+            <w:pPr>
+              <w:spacing w:after="0" w:line="240" w:lineRule="auto"/>
+              <w:jc w:val="center"/>
+              <w:rPr>
+                <w:rFonts w:ascii="Calibri" w:eastAsia="Times New Roman" w:hAnsi="Calibri" w:cs="Calibri"/>
+                <w:color w:val="000000"/>
+              </w:rPr>
+            </w:pPr>
+            <w:r>
+              <w:rPr>
+                <w:rFonts w:ascii="Calibri" w:eastAsia="Times New Roman" w:hAnsi="Calibri" w:cs="Calibri"/>
+                <w:color w:val="000000"/>
+              </w:rPr>
+              <w:t> </w:t>
+            </w:r>
+          </w:p>
+        </w:tc>
+        <w:tc>
+          <w:tcPr>
+            <w:tcW w:w="10530" w:type="dxa"/>
+            <w:gridSpan w:val="10"/>
+            <w:tcBorders>
+              <w:top w:val="single" w:sz="4" w:space="0" w:color="auto"/>
+              <w:left w:val="nil"/>
+              <w:bottom w:val="single" w:sz="4" w:space="0" w:color="auto"/>
+              <w:right w:val="single" w:sz="4" w:space="0" w:color="000000"/>
+            </w:tcBorders>
+            <w:shd w:val="clear" w:color="auto" w:fill="auto"/>
+            <w:noWrap/>
+            <w:vAlign w:val="bottom"/>
+            <w:hideMark/>
+          </w:tcPr>
+          <w:p>
+            <w:pPr>
+              <w:spacing w:after="0" w:line="240" w:lineRule="auto"/>
+              <w:jc w:val="center"/>
+              <w:rPr>
+                <w:rFonts w:ascii="Calibri" w:eastAsia="Times New Roman" w:hAnsi="Calibri" w:cs="Calibri"/>
+                <w:color w:val="000000"/>
+              </w:rPr>
+            </w:pPr>
+            <w:r>
+              <w:rPr>
+                <w:rFonts w:ascii="Calibri" w:eastAsia="Times New Roman" w:hAnsi="Calibri" w:cs="Calibri"/>
+                <w:color w:val="000000"/>
+              </w:rPr>
+              <w:t>Threads</w:t>
+            </w:r>
+          </w:p>
+        </w:tc>
+      </w:tr>
+      <w:tr>
+        <w:trPr>
+          <w:trHeight w:val="288"/>
+        </w:trPr>
+        <w:tc>
+          <w:tcPr>
+            <w:tcW w:w="1005" w:type="dxa"/>
+            <w:vMerge/>
+            <w:tcBorders>
+              <w:top w:val="single" w:sz="4" w:space="0" w:color="auto"/>
+              <w:left w:val="single" w:sz="4" w:space="0" w:color="auto"/>
+              <w:bottom w:val="single" w:sz="4" w:space="0" w:color="000000"/>
+              <w:right w:val="single" w:sz="4" w:space="0" w:color="auto"/>
+            </w:tcBorders>
+            <w:vAlign w:val="center"/>
+            <w:hideMark/>
+          </w:tcPr>
+          <w:p>
+            <w:pPr>
+              <w:spacing w:after="0" w:line="240" w:lineRule="auto"/>
+              <w:rPr>
+                <w:rFonts w:ascii="Calibri" w:eastAsia="Times New Roman" w:hAnsi="Calibri" w:cs="Calibri"/>
+                <w:color w:val="000000"/>
+              </w:rPr>
+            </w:pPr>
+          </w:p>
+        </w:tc>
+        <w:tc>
+          <w:tcPr>
+            <w:tcW w:w="1053" w:type="dxa"/>
+            <w:tcBorders>
+              <w:top w:val="nil"/>
+              <w:left w:val="nil"/>
+              <w:bottom w:val="single" w:sz="4" w:space="0" w:color="auto"/>
+              <w:right w:val="single" w:sz="4" w:space="0" w:color="auto"/>
+            </w:tcBorders>
+            <w:shd w:val="clear" w:color="auto" w:fill="auto"/>
+            <w:noWrap/>
+            <w:vAlign w:val="bottom"/>
+            <w:hideMark/>
+          </w:tcPr>
+          <w:p>
+            <w:pPr>
+              <w:spacing w:after="0" w:line="240" w:lineRule="auto"/>
+              <w:jc w:val="right"/>
+              <w:rPr>
+                <w:rFonts w:ascii="Calibri" w:eastAsia="Times New Roman" w:hAnsi="Calibri" w:cs="Calibri"/>
+                <w:color w:val="000000"/>
+              </w:rPr>
+            </w:pPr>
+            <w:r>
+              <w:rPr>
+                <w:rFonts w:ascii="Calibri" w:eastAsia="Times New Roman" w:hAnsi="Calibri" w:cs="Calibri"/>
+                <w:color w:val="000000"/>
+              </w:rPr>
+              <w:t>11</w:t>
+            </w:r>
+          </w:p>
+        </w:tc>
+        <w:tc>
+          <w:tcPr>
+            <w:tcW w:w="1053" w:type="dxa"/>
+            <w:tcBorders>
+              <w:top w:val="nil"/>
+              <w:left w:val="nil"/>
+              <w:bottom w:val="single" w:sz="4" w:space="0" w:color="auto"/>
+              <w:right w:val="single" w:sz="4" w:space="0" w:color="auto"/>
+            </w:tcBorders>
+            <w:shd w:val="clear" w:color="auto" w:fill="auto"/>
+            <w:noWrap/>
+            <w:vAlign w:val="bottom"/>
+            <w:hideMark/>
+          </w:tcPr>
+          <w:p>
+            <w:pPr>
+              <w:spacing w:after="0" w:line="240" w:lineRule="auto"/>
+              <w:jc w:val="right"/>
+              <w:rPr>
+                <w:rFonts w:ascii="Calibri" w:eastAsia="Times New Roman" w:hAnsi="Calibri" w:cs="Calibri"/>
+                <w:color w:val="000000"/>
+              </w:rPr>
+            </w:pPr>
+            <w:r>
+              <w:rPr>
+                <w:rFonts w:ascii="Calibri" w:eastAsia="Times New Roman" w:hAnsi="Calibri" w:cs="Calibri"/>
+                <w:color w:val="000000"/>
+              </w:rPr>
+              <w:t>12</w:t>
+            </w:r>
+          </w:p>
+        </w:tc>
+        <w:tc>
+          <w:tcPr>
+            <w:tcW w:w="1053" w:type="dxa"/>
+            <w:tcBorders>
+              <w:top w:val="nil"/>
+              <w:left w:val="nil"/>
+              <w:bottom w:val="single" w:sz="4" w:space="0" w:color="auto"/>
+              <w:right w:val="single" w:sz="4" w:space="0" w:color="auto"/>
+            </w:tcBorders>
+            <w:shd w:val="clear" w:color="auto" w:fill="auto"/>
+            <w:noWrap/>
+            <w:vAlign w:val="bottom"/>
+            <w:hideMark/>
+          </w:tcPr>
+          <w:p>
+            <w:pPr>
+              <w:spacing w:after="0" w:line="240" w:lineRule="auto"/>
+              <w:jc w:val="right"/>
+              <w:rPr>
+                <w:rFonts w:ascii="Calibri" w:eastAsia="Times New Roman" w:hAnsi="Calibri" w:cs="Calibri"/>
+                <w:color w:val="000000"/>
+              </w:rPr>
+            </w:pPr>
+            <w:r>
+              <w:rPr>
+                <w:rFonts w:ascii="Calibri" w:eastAsia="Times New Roman" w:hAnsi="Calibri" w:cs="Calibri"/>
+                <w:color w:val="000000"/>
+              </w:rPr>
+              <w:t>13</w:t>
+            </w:r>
+          </w:p>
+        </w:tc>
+        <w:tc>
+          <w:tcPr>
+            <w:tcW w:w="1053" w:type="dxa"/>
+            <w:tcBorders>
+              <w:top w:val="nil"/>
+              <w:left w:val="nil"/>
+              <w:bottom w:val="single" w:sz="4" w:space="0" w:color="auto"/>
+              <w:right w:val="single" w:sz="4" w:space="0" w:color="auto"/>
+            </w:tcBorders>
+            <w:shd w:val="clear" w:color="auto" w:fill="auto"/>
+            <w:noWrap/>
+            <w:vAlign w:val="bottom"/>
+            <w:hideMark/>
+          </w:tcPr>
+          <w:p>
+            <w:pPr>
+              <w:spacing w:after="0" w:line="240" w:lineRule="auto"/>
+              <w:jc w:val="right"/>
+              <w:rPr>
+                <w:rFonts w:ascii="Calibri" w:eastAsia="Times New Roman" w:hAnsi="Calibri" w:cs="Calibri"/>
+                <w:color w:val="000000"/>
+              </w:rPr>
+            </w:pPr>
+            <w:r>
+              <w:rPr>
+                <w:rFonts w:ascii="Calibri" w:eastAsia="Times New Roman" w:hAnsi="Calibri" w:cs="Calibri"/>
+                <w:color w:val="000000"/>
+              </w:rPr>
+              <w:t>14</w:t>
+            </w:r>
+          </w:p>
+        </w:tc>
+        <w:tc>
+          <w:tcPr>
+            <w:tcW w:w="1053" w:type="dxa"/>
+            <w:tcBorders>
+              <w:top w:val="nil"/>
+              <w:left w:val="nil"/>
+              <w:bottom w:val="single" w:sz="4" w:space="0" w:color="auto"/>
+              <w:right w:val="single" w:sz="4" w:space="0" w:color="auto"/>
+            </w:tcBorders>
+            <w:shd w:val="clear" w:color="auto" w:fill="auto"/>
+            <w:noWrap/>
+            <w:vAlign w:val="bottom"/>
+            <w:hideMark/>
+          </w:tcPr>
+          <w:p>
+            <w:pPr>
+              <w:spacing w:after="0" w:line="240" w:lineRule="auto"/>
+              <w:jc w:val="right"/>
+              <w:rPr>
+                <w:rFonts w:ascii="Calibri" w:eastAsia="Times New Roman" w:hAnsi="Calibri" w:cs="Calibri"/>
+                <w:color w:val="000000"/>
+              </w:rPr>
+            </w:pPr>
+            <w:r>
+              <w:rPr>
+                <w:rFonts w:ascii="Calibri" w:eastAsia="Times New Roman" w:hAnsi="Calibri" w:cs="Calibri"/>
+                <w:color w:val="000000"/>
+              </w:rPr>
+              <w:t>15</w:t>
+            </w:r>
+          </w:p>
+        </w:tc>
+        <w:tc>
+          <w:tcPr>
+            <w:tcW w:w="1053" w:type="dxa"/>
+            <w:tcBorders>
+              <w:top w:val="nil"/>
+              <w:left w:val="nil"/>
+              <w:bottom w:val="single" w:sz="4" w:space="0" w:color="auto"/>
+              <w:right w:val="single" w:sz="4" w:space="0" w:color="auto"/>
+            </w:tcBorders>
+            <w:shd w:val="clear" w:color="auto" w:fill="auto"/>
+            <w:noWrap/>
+            <w:vAlign w:val="bottom"/>
+            <w:hideMark/>
+          </w:tcPr>
+          <w:p>
+            <w:pPr>
+              <w:spacing w:after="0" w:line="240" w:lineRule="auto"/>
+              <w:jc w:val="right"/>
+              <w:rPr>
+                <w:rFonts w:ascii="Calibri" w:eastAsia="Times New Roman" w:hAnsi="Calibri" w:cs="Calibri"/>
+                <w:color w:val="000000"/>
+              </w:rPr>
+            </w:pPr>
+            <w:r>
+              <w:rPr>
+                <w:rFonts w:ascii="Calibri" w:eastAsia="Times New Roman" w:hAnsi="Calibri" w:cs="Calibri"/>
+                <w:color w:val="000000"/>
+              </w:rPr>
+              <w:t>16</w:t>
+            </w:r>
+          </w:p>
+        </w:tc>
+        <w:tc>
+          <w:tcPr>
+            <w:tcW w:w="1053" w:type="dxa"/>
+            <w:tcBorders>
+              <w:top w:val="nil"/>
+              <w:left w:val="nil"/>
+              <w:bottom w:val="single" w:sz="4" w:space="0" w:color="auto"/>
+              <w:right w:val="single" w:sz="4" w:space="0" w:color="auto"/>
+            </w:tcBorders>
+            <w:shd w:val="clear" w:color="auto" w:fill="auto"/>
+            <w:noWrap/>
+            <w:vAlign w:val="bottom"/>
+            <w:hideMark/>
+          </w:tcPr>
+          <w:p>
+            <w:pPr>
+              <w:spacing w:after="0" w:line="240" w:lineRule="auto"/>
+              <w:jc w:val="right"/>
+              <w:rPr>
+                <w:rFonts w:ascii="Calibri" w:eastAsia="Times New Roman" w:hAnsi="Calibri" w:cs="Calibri"/>
+                <w:color w:val="000000"/>
+              </w:rPr>
+            </w:pPr>
+            <w:r>
+              <w:rPr>
+                <w:rFonts w:ascii="Calibri" w:eastAsia="Times New Roman" w:hAnsi="Calibri" w:cs="Calibri"/>
+                <w:color w:val="000000"/>
+              </w:rPr>
+              <w:t>17</w:t>
+            </w:r>
+          </w:p>
+        </w:tc>
+        <w:tc>
+          <w:tcPr>
+            <w:tcW w:w="1053" w:type="dxa"/>
+            <w:tcBorders>
+              <w:top w:val="nil"/>
+              <w:left w:val="nil"/>
+              <w:bottom w:val="single" w:sz="4" w:space="0" w:color="auto"/>
+              <w:right w:val="single" w:sz="4" w:space="0" w:color="auto"/>
+            </w:tcBorders>
+            <w:shd w:val="clear" w:color="auto" w:fill="auto"/>
+            <w:noWrap/>
+            <w:vAlign w:val="bottom"/>
+            <w:hideMark/>
+          </w:tcPr>
+          <w:p>
+            <w:pPr>
+              <w:spacing w:after="0" w:line="240" w:lineRule="auto"/>
+              <w:jc w:val="right"/>
+              <w:rPr>
+                <w:rFonts w:ascii="Calibri" w:eastAsia="Times New Roman" w:hAnsi="Calibri" w:cs="Calibri"/>
+                <w:color w:val="000000"/>
+              </w:rPr>
+            </w:pPr>
+            <w:r>
+              <w:rPr>
+                <w:rFonts w:ascii="Calibri" w:eastAsia="Times New Roman" w:hAnsi="Calibri" w:cs="Calibri"/>
+                <w:color w:val="000000"/>
+              </w:rPr>
+              <w:t>18</w:t>
+            </w:r>
+          </w:p>
+        </w:tc>
+        <w:tc>
+          <w:tcPr>
+            <w:tcW w:w="1053" w:type="dxa"/>
+            <w:tcBorders>
+              <w:top w:val="nil"/>
+              <w:left w:val="nil"/>
+              <w:bottom w:val="single" w:sz="4" w:space="0" w:color="auto"/>
+              <w:right w:val="single" w:sz="4" w:space="0" w:color="auto"/>
+            </w:tcBorders>
+            <w:shd w:val="clear" w:color="auto" w:fill="auto"/>
+            <w:noWrap/>
+            <w:vAlign w:val="bottom"/>
+            <w:hideMark/>
+          </w:tcPr>
+          <w:p>
+            <w:pPr>
+              <w:spacing w:after="0" w:line="240" w:lineRule="auto"/>
+              <w:jc w:val="right"/>
+              <w:rPr>
+                <w:rFonts w:ascii="Calibri" w:eastAsia="Times New Roman" w:hAnsi="Calibri" w:cs="Calibri"/>
+                <w:color w:val="000000"/>
+              </w:rPr>
+            </w:pPr>
+            <w:r>
+              <w:rPr>
+                <w:rFonts w:ascii="Calibri" w:eastAsia="Times New Roman" w:hAnsi="Calibri" w:cs="Calibri"/>
+                <w:color w:val="000000"/>
+              </w:rPr>
+              <w:t>19</w:t>
+            </w:r>
+          </w:p>
+        </w:tc>
+        <w:tc>
+          <w:tcPr>
+            <w:tcW w:w="1053" w:type="dxa"/>
+            <w:tcBorders>
+              <w:top w:val="nil"/>
+              <w:left w:val="nil"/>
+              <w:bottom w:val="single" w:sz="4" w:space="0" w:color="auto"/>
+              <w:right w:val="single" w:sz="4" w:space="0" w:color="auto"/>
+            </w:tcBorders>
+            <w:shd w:val="clear" w:color="auto" w:fill="auto"/>
+            <w:noWrap/>
+            <w:vAlign w:val="bottom"/>
+            <w:hideMark/>
+          </w:tcPr>
+          <w:p>
+            <w:pPr>
+              <w:spacing w:after="0" w:line="240" w:lineRule="auto"/>
+              <w:jc w:val="right"/>
+              <w:rPr>
+                <w:rFonts w:ascii="Calibri" w:eastAsia="Times New Roman" w:hAnsi="Calibri" w:cs="Calibri"/>
+                <w:color w:val="000000"/>
+              </w:rPr>
+            </w:pPr>
+            <w:r>
+              <w:rPr>
+                <w:rFonts w:ascii="Calibri" w:eastAsia="Times New Roman" w:hAnsi="Calibri" w:cs="Calibri"/>
+                <w:color w:val="000000"/>
+              </w:rPr>
+              <w:t>20</w:t>
+            </w:r>
+          </w:p>
+        </w:tc>
+      </w:tr>
+      <w:tr>
+        <w:trPr>
+          <w:trHeight w:val="288"/>
+        </w:trPr>
+        <w:tc>
+          <w:tcPr>
+            <w:tcW w:w="1005" w:type="dxa"/>
+            <w:tcBorders>
+              <w:top w:val="nil"/>
+              <w:left w:val="single" w:sz="4" w:space="0" w:color="auto"/>
+              <w:bottom w:val="single" w:sz="4" w:space="0" w:color="auto"/>
+              <w:right w:val="single" w:sz="4" w:space="0" w:color="auto"/>
+            </w:tcBorders>
+            <w:shd w:val="clear" w:color="auto" w:fill="auto"/>
+            <w:noWrap/>
+            <w:vAlign w:val="bottom"/>
+            <w:hideMark/>
+          </w:tcPr>
+          <w:p>
+            <w:pPr>
+              <w:spacing w:after="0" w:line="240" w:lineRule="auto"/>
+              <w:rPr>
+                <w:rFonts w:ascii="Calibri" w:eastAsia="Times New Roman" w:hAnsi="Calibri" w:cs="Calibri"/>
+                <w:color w:val="000000"/>
+              </w:rPr>
+            </w:pPr>
+            <w:r>
+              <w:rPr>
+                <w:rFonts w:ascii="Calibri" w:eastAsia="Times New Roman" w:hAnsi="Calibri" w:cs="Calibri"/>
+                <w:color w:val="000000"/>
+              </w:rPr>
+              <w:t>OpenMP</w:t>
+            </w:r>
+          </w:p>
+        </w:tc>
+        <w:tc>
+          <w:tcPr>
+            <w:tcW w:w="1053" w:type="dxa"/>
+            <w:tcBorders>
+              <w:top w:val="nil"/>
+              <w:left w:val="nil"/>
+              <w:bottom w:val="single" w:sz="4" w:space="0" w:color="auto"/>
+              <w:right w:val="single" w:sz="4" w:space="0" w:color="auto"/>
+            </w:tcBorders>
+            <w:shd w:val="clear" w:color="auto" w:fill="auto"/>
+            <w:noWrap/>
+            <w:vAlign w:val="bottom"/>
+            <w:hideMark/>
+          </w:tcPr>
+          <w:p>
+            <w:pPr>
+              <w:spacing w:after="0" w:line="240" w:lineRule="auto"/>
+              <w:jc w:val="right"/>
+              <w:rPr>
+                <w:rFonts w:ascii="Calibri" w:eastAsia="Times New Roman" w:hAnsi="Calibri" w:cs="Calibri"/>
+                <w:color w:val="000000"/>
+              </w:rPr>
+            </w:pPr>
+            <w:r>
+              <w:rPr>
+                <w:rFonts w:ascii="Calibri" w:eastAsia="Times New Roman" w:hAnsi="Calibri" w:cs="Calibri"/>
+                <w:color w:val="000000"/>
+              </w:rPr>
+              <w:t>1.959771</w:t>
+            </w:r>
+          </w:p>
+        </w:tc>
+        <w:tc>
+          <w:tcPr>
+            <w:tcW w:w="1053" w:type="dxa"/>
+            <w:tcBorders>
+              <w:top w:val="nil"/>
+              <w:left w:val="nil"/>
+              <w:bottom w:val="single" w:sz="4" w:space="0" w:color="auto"/>
+              <w:right w:val="single" w:sz="4" w:space="0" w:color="auto"/>
+            </w:tcBorders>
+            <w:shd w:val="clear" w:color="auto" w:fill="auto"/>
+            <w:noWrap/>
+            <w:vAlign w:val="bottom"/>
+            <w:hideMark/>
+          </w:tcPr>
+          <w:p>
+            <w:pPr>
+              <w:spacing w:after="0" w:line="240" w:lineRule="auto"/>
+              <w:jc w:val="right"/>
+              <w:rPr>
+                <w:rFonts w:ascii="Calibri" w:eastAsia="Times New Roman" w:hAnsi="Calibri" w:cs="Calibri"/>
+                <w:color w:val="000000"/>
+              </w:rPr>
+            </w:pPr>
+            <w:r>
+              <w:rPr>
+                <w:rFonts w:ascii="Calibri" w:eastAsia="Times New Roman" w:hAnsi="Calibri" w:cs="Calibri"/>
+                <w:color w:val="000000"/>
+              </w:rPr>
+              <w:t>1.861374</w:t>
+            </w:r>
+          </w:p>
+        </w:tc>
+        <w:tc>
+          <w:tcPr>
+            <w:tcW w:w="1053" w:type="dxa"/>
+            <w:tcBorders>
+              <w:top w:val="nil"/>
+              <w:left w:val="nil"/>
+              <w:bottom w:val="single" w:sz="4" w:space="0" w:color="auto"/>
+              <w:right w:val="single" w:sz="4" w:space="0" w:color="auto"/>
+            </w:tcBorders>
+            <w:shd w:val="clear" w:color="auto" w:fill="auto"/>
+            <w:noWrap/>
+            <w:vAlign w:val="bottom"/>
+            <w:hideMark/>
+          </w:tcPr>
+          <w:p>
+            <w:pPr>
+              <w:spacing w:after="0" w:line="240" w:lineRule="auto"/>
+              <w:jc w:val="right"/>
+              <w:rPr>
+                <w:rFonts w:ascii="Calibri" w:eastAsia="Times New Roman" w:hAnsi="Calibri" w:cs="Calibri"/>
+                <w:color w:val="000000"/>
+              </w:rPr>
+            </w:pPr>
+            <w:r>
+              <w:rPr>
+                <w:rFonts w:ascii="Calibri" w:eastAsia="Times New Roman" w:hAnsi="Calibri" w:cs="Calibri"/>
+                <w:color w:val="000000"/>
+              </w:rPr>
+              <w:t>1.821142</w:t>
+            </w:r>
+          </w:p>
+        </w:tc>
+        <w:tc>
+          <w:tcPr>
+            <w:tcW w:w="1053" w:type="dxa"/>
+            <w:tcBorders>
+              <w:top w:val="nil"/>
+              <w:left w:val="nil"/>
+              <w:bottom w:val="single" w:sz="4" w:space="0" w:color="auto"/>
+              <w:right w:val="single" w:sz="4" w:space="0" w:color="auto"/>
+            </w:tcBorders>
+            <w:shd w:val="clear" w:color="auto" w:fill="auto"/>
+            <w:noWrap/>
+            <w:vAlign w:val="bottom"/>
+            <w:hideMark/>
+          </w:tcPr>
+          <w:p>
+            <w:pPr>
+              <w:spacing w:after="0" w:line="240" w:lineRule="auto"/>
+              <w:jc w:val="right"/>
+              <w:rPr>
+                <w:rFonts w:ascii="Calibri" w:eastAsia="Times New Roman" w:hAnsi="Calibri" w:cs="Calibri"/>
+                <w:color w:val="000000"/>
+              </w:rPr>
+            </w:pPr>
+            <w:r>
+              <w:rPr>
+                <w:rFonts w:ascii="Calibri" w:eastAsia="Times New Roman" w:hAnsi="Calibri" w:cs="Calibri"/>
+                <w:color w:val="000000"/>
+              </w:rPr>
+              <w:t>2.787854</w:t>
+            </w:r>
+          </w:p>
+        </w:tc>
+        <w:tc>
+          <w:tcPr>
+            <w:tcW w:w="1053" w:type="dxa"/>
+            <w:tcBorders>
+              <w:top w:val="nil"/>
+              <w:left w:val="nil"/>
+              <w:bottom w:val="single" w:sz="4" w:space="0" w:color="auto"/>
+              <w:right w:val="single" w:sz="4" w:space="0" w:color="auto"/>
+            </w:tcBorders>
+            <w:shd w:val="clear" w:color="auto" w:fill="auto"/>
+            <w:noWrap/>
+            <w:vAlign w:val="bottom"/>
+            <w:hideMark/>
+          </w:tcPr>
+          <w:p>
+            <w:pPr>
+              <w:spacing w:after="0" w:line="240" w:lineRule="auto"/>
+              <w:jc w:val="right"/>
+              <w:rPr>
+                <w:rFonts w:ascii="Calibri" w:eastAsia="Times New Roman" w:hAnsi="Calibri" w:cs="Calibri"/>
+                <w:color w:val="000000"/>
+              </w:rPr>
+            </w:pPr>
+            <w:r>
+              <w:rPr>
+                <w:rFonts w:ascii="Calibri" w:eastAsia="Times New Roman" w:hAnsi="Calibri" w:cs="Calibri"/>
+                <w:color w:val="000000"/>
+              </w:rPr>
+              <w:t>1.932357</w:t>
+            </w:r>
+          </w:p>
+        </w:tc>
+        <w:tc>
+          <w:tcPr>
+            <w:tcW w:w="1053" w:type="dxa"/>
+            <w:tcBorders>
+              <w:top w:val="nil"/>
+              <w:left w:val="nil"/>
+              <w:bottom w:val="single" w:sz="4" w:space="0" w:color="auto"/>
+              <w:right w:val="single" w:sz="4" w:space="0" w:color="auto"/>
+            </w:tcBorders>
+            <w:shd w:val="clear" w:color="auto" w:fill="auto"/>
+            <w:noWrap/>
+            <w:vAlign w:val="bottom"/>
+            <w:hideMark/>
+          </w:tcPr>
+          <w:p>
+            <w:pPr>
+              <w:spacing w:after="0" w:line="240" w:lineRule="auto"/>
+              <w:jc w:val="right"/>
+              <w:rPr>
+                <w:rFonts w:ascii="Calibri" w:eastAsia="Times New Roman" w:hAnsi="Calibri" w:cs="Calibri"/>
+                <w:color w:val="000000"/>
+              </w:rPr>
+            </w:pPr>
+            <w:r>
+              <w:rPr>
+                <w:rFonts w:ascii="Calibri" w:eastAsia="Times New Roman" w:hAnsi="Calibri" w:cs="Calibri"/>
+                <w:color w:val="000000"/>
+              </w:rPr>
+              <w:t>1.848093</w:t>
+            </w:r>
+          </w:p>
+        </w:tc>
+        <w:tc>
+          <w:tcPr>
+            <w:tcW w:w="1053" w:type="dxa"/>
+            <w:tcBorders>
+              <w:top w:val="nil"/>
+              <w:left w:val="nil"/>
+              <w:bottom w:val="single" w:sz="4" w:space="0" w:color="auto"/>
+              <w:right w:val="single" w:sz="4" w:space="0" w:color="auto"/>
+            </w:tcBorders>
+            <w:shd w:val="clear" w:color="auto" w:fill="auto"/>
+            <w:noWrap/>
+            <w:vAlign w:val="bottom"/>
+            <w:hideMark/>
+          </w:tcPr>
+          <w:p>
+            <w:pPr>
+              <w:spacing w:after="0" w:line="240" w:lineRule="auto"/>
+              <w:jc w:val="right"/>
+              <w:rPr>
+                <w:rFonts w:ascii="Calibri" w:eastAsia="Times New Roman" w:hAnsi="Calibri" w:cs="Calibri"/>
+                <w:color w:val="000000"/>
+              </w:rPr>
+            </w:pPr>
+            <w:r>
+              <w:rPr>
+                <w:rFonts w:ascii="Calibri" w:eastAsia="Times New Roman" w:hAnsi="Calibri" w:cs="Calibri"/>
+                <w:color w:val="000000"/>
+              </w:rPr>
+              <w:t>1.825128</w:t>
+            </w:r>
+          </w:p>
+        </w:tc>
+        <w:tc>
+          <w:tcPr>
+            <w:tcW w:w="1053" w:type="dxa"/>
+            <w:tcBorders>
+              <w:top w:val="nil"/>
+              <w:left w:val="nil"/>
+              <w:bottom w:val="single" w:sz="4" w:space="0" w:color="auto"/>
+              <w:right w:val="single" w:sz="4" w:space="0" w:color="auto"/>
+            </w:tcBorders>
+            <w:shd w:val="clear" w:color="auto" w:fill="auto"/>
+            <w:noWrap/>
+            <w:vAlign w:val="bottom"/>
+            <w:hideMark/>
+          </w:tcPr>
+          <w:p>
+            <w:pPr>
+              <w:spacing w:after="0" w:line="240" w:lineRule="auto"/>
+              <w:jc w:val="right"/>
+              <w:rPr>
+                <w:rFonts w:ascii="Calibri" w:eastAsia="Times New Roman" w:hAnsi="Calibri" w:cs="Calibri"/>
+                <w:color w:val="000000"/>
+              </w:rPr>
+            </w:pPr>
+            <w:r>
+              <w:rPr>
+                <w:rFonts w:ascii="Calibri" w:eastAsia="Times New Roman" w:hAnsi="Calibri" w:cs="Calibri"/>
+                <w:color w:val="000000"/>
+              </w:rPr>
+              <w:t>1.834643</w:t>
+            </w:r>
+          </w:p>
+        </w:tc>
+        <w:tc>
+          <w:tcPr>
+            <w:tcW w:w="1053" w:type="dxa"/>
+            <w:tcBorders>
+              <w:top w:val="nil"/>
+              <w:left w:val="nil"/>
+              <w:bottom w:val="single" w:sz="4" w:space="0" w:color="auto"/>
+              <w:right w:val="single" w:sz="4" w:space="0" w:color="auto"/>
+            </w:tcBorders>
+            <w:shd w:val="clear" w:color="auto" w:fill="auto"/>
+            <w:noWrap/>
+            <w:vAlign w:val="bottom"/>
+            <w:hideMark/>
+          </w:tcPr>
+          <w:p>
+            <w:pPr>
+              <w:spacing w:after="0" w:line="240" w:lineRule="auto"/>
+              <w:jc w:val="right"/>
+              <w:rPr>
+                <w:rFonts w:ascii="Calibri" w:eastAsia="Times New Roman" w:hAnsi="Calibri" w:cs="Calibri"/>
+                <w:color w:val="000000"/>
+              </w:rPr>
+            </w:pPr>
+            <w:r>
+              <w:rPr>
+                <w:rFonts w:ascii="Calibri" w:eastAsia="Times New Roman" w:hAnsi="Calibri" w:cs="Calibri"/>
+                <w:color w:val="000000"/>
+              </w:rPr>
+              <w:t>1.77146</w:t>
+            </w:r>
+          </w:p>
+        </w:tc>
+        <w:tc>
+          <w:tcPr>
+            <w:tcW w:w="1053" w:type="dxa"/>
+            <w:tcBorders>
+              <w:top w:val="nil"/>
+              <w:left w:val="nil"/>
+              <w:bottom w:val="single" w:sz="4" w:space="0" w:color="auto"/>
+              <w:right w:val="single" w:sz="4" w:space="0" w:color="auto"/>
+            </w:tcBorders>
+            <w:shd w:val="clear" w:color="auto" w:fill="auto"/>
+            <w:noWrap/>
+            <w:vAlign w:val="bottom"/>
+            <w:hideMark/>
+          </w:tcPr>
+          <w:p>
+            <w:pPr>
+              <w:spacing w:after="0" w:line="240" w:lineRule="auto"/>
+              <w:jc w:val="right"/>
+              <w:rPr>
+                <w:rFonts w:ascii="Calibri" w:eastAsia="Times New Roman" w:hAnsi="Calibri" w:cs="Calibri"/>
+                <w:color w:val="000000"/>
+              </w:rPr>
+            </w:pPr>
+            <w:r>
+              <w:rPr>
+                <w:rFonts w:ascii="Calibri" w:eastAsia="Times New Roman" w:hAnsi="Calibri" w:cs="Calibri"/>
+                <w:color w:val="000000"/>
+              </w:rPr>
+              <w:t>1.782356</w:t>
+            </w:r>
+          </w:p>
+        </w:tc>
+      </w:tr>
+      <w:tr>
+        <w:trPr>
+          <w:trHeight w:val="288"/>
+        </w:trPr>
+        <w:tc>
+          <w:tcPr>
+            <w:tcW w:w="1005" w:type="dxa"/>
+            <w:tcBorders>
+              <w:top w:val="nil"/>
+              <w:left w:val="single" w:sz="4" w:space="0" w:color="auto"/>
+              <w:bottom w:val="single" w:sz="4" w:space="0" w:color="auto"/>
+              <w:right w:val="single" w:sz="4" w:space="0" w:color="auto"/>
+            </w:tcBorders>
+            <w:shd w:val="clear" w:color="auto" w:fill="auto"/>
+            <w:noWrap/>
+            <w:vAlign w:val="bottom"/>
+            <w:hideMark/>
+          </w:tcPr>
+          <w:p>
+            <w:pPr>
+              <w:spacing w:after="0" w:line="240" w:lineRule="auto"/>
+              <w:rPr>
+                <w:rFonts w:ascii="Calibri" w:eastAsia="Times New Roman" w:hAnsi="Calibri" w:cs="Calibri"/>
+                <w:color w:val="000000"/>
+              </w:rPr>
+            </w:pPr>
+            <w:r>
+              <w:rPr>
+                <w:rFonts w:ascii="Calibri" w:eastAsia="Times New Roman" w:hAnsi="Calibri" w:cs="Calibri"/>
+                <w:color w:val="000000"/>
+              </w:rPr>
+              <w:t>pthread</w:t>
+            </w:r>
+          </w:p>
+        </w:tc>
+        <w:tc>
+          <w:tcPr>
+            <w:tcW w:w="1053" w:type="dxa"/>
+            <w:tcBorders>
+              <w:top w:val="nil"/>
+              <w:left w:val="nil"/>
+              <w:bottom w:val="single" w:sz="4" w:space="0" w:color="auto"/>
+              <w:right w:val="single" w:sz="4" w:space="0" w:color="auto"/>
+            </w:tcBorders>
+            <w:shd w:val="clear" w:color="auto" w:fill="auto"/>
+            <w:noWrap/>
+            <w:vAlign w:val="bottom"/>
+            <w:hideMark/>
+          </w:tcPr>
+          <w:p>
+            <w:pPr>
+              <w:spacing w:after="0" w:line="240" w:lineRule="auto"/>
+              <w:jc w:val="right"/>
+              <w:rPr>
+                <w:rFonts w:ascii="Calibri" w:eastAsia="Times New Roman" w:hAnsi="Calibri" w:cs="Calibri"/>
+                <w:color w:val="000000"/>
+              </w:rPr>
+            </w:pPr>
+            <w:r>
+              <w:rPr>
+                <w:rFonts w:ascii="Calibri" w:eastAsia="Times New Roman" w:hAnsi="Calibri" w:cs="Calibri"/>
+                <w:color w:val="000000"/>
+              </w:rPr>
+              <w:t>0.033216</w:t>
+            </w:r>
+          </w:p>
+        </w:tc>
+        <w:tc>
+          <w:tcPr>
+            <w:tcW w:w="1053" w:type="dxa"/>
+            <w:tcBorders>
+              <w:top w:val="nil"/>
+              <w:left w:val="nil"/>
+              <w:bottom w:val="single" w:sz="4" w:space="0" w:color="auto"/>
+              <w:right w:val="single" w:sz="4" w:space="0" w:color="auto"/>
+            </w:tcBorders>
+            <w:shd w:val="clear" w:color="auto" w:fill="auto"/>
+            <w:noWrap/>
+            <w:vAlign w:val="bottom"/>
+            <w:hideMark/>
+          </w:tcPr>
+          <w:p>
+            <w:pPr>
+              <w:spacing w:after="0" w:line="240" w:lineRule="auto"/>
+              <w:jc w:val="right"/>
+              <w:rPr>
+                <w:rFonts w:ascii="Calibri" w:eastAsia="Times New Roman" w:hAnsi="Calibri" w:cs="Calibri"/>
+                <w:color w:val="000000"/>
+              </w:rPr>
+            </w:pPr>
+            <w:r>
+              <w:rPr>
+                <w:rFonts w:ascii="Calibri" w:eastAsia="Times New Roman" w:hAnsi="Calibri" w:cs="Calibri"/>
+                <w:color w:val="000000"/>
+              </w:rPr>
+              <w:t>0.032083</w:t>
+            </w:r>
+          </w:p>
+        </w:tc>
+        <w:tc>
+          <w:tcPr>
+            <w:tcW w:w="1053" w:type="dxa"/>
+            <w:tcBorders>
+              <w:top w:val="nil"/>
+              <w:left w:val="nil"/>
+              <w:bottom w:val="single" w:sz="4" w:space="0" w:color="auto"/>
+              <w:right w:val="single" w:sz="4" w:space="0" w:color="auto"/>
+            </w:tcBorders>
+            <w:shd w:val="clear" w:color="auto" w:fill="auto"/>
+            <w:noWrap/>
+            <w:vAlign w:val="bottom"/>
+            <w:hideMark/>
+          </w:tcPr>
+          <w:p>
+            <w:pPr>
+              <w:spacing w:after="0" w:line="240" w:lineRule="auto"/>
+              <w:jc w:val="right"/>
+              <w:rPr>
+                <w:rFonts w:ascii="Calibri" w:eastAsia="Times New Roman" w:hAnsi="Calibri" w:cs="Calibri"/>
+                <w:color w:val="000000"/>
+              </w:rPr>
+            </w:pPr>
+            <w:r>
+              <w:rPr>
+                <w:rFonts w:ascii="Calibri" w:eastAsia="Times New Roman" w:hAnsi="Calibri" w:cs="Calibri"/>
+                <w:color w:val="000000"/>
+              </w:rPr>
+              <w:t>0.037863</w:t>
+            </w:r>
+          </w:p>
+        </w:tc>
+        <w:tc>
+          <w:tcPr>
+            <w:tcW w:w="1053" w:type="dxa"/>
+            <w:tcBorders>
+              <w:top w:val="nil"/>
+              <w:left w:val="nil"/>
+              <w:bottom w:val="single" w:sz="4" w:space="0" w:color="auto"/>
+              <w:right w:val="single" w:sz="4" w:space="0" w:color="auto"/>
+            </w:tcBorders>
+            <w:shd w:val="clear" w:color="auto" w:fill="auto"/>
+            <w:noWrap/>
+            <w:vAlign w:val="bottom"/>
+            <w:hideMark/>
+          </w:tcPr>
+          <w:p>
+            <w:pPr>
+              <w:spacing w:after="0" w:line="240" w:lineRule="auto"/>
+              <w:jc w:val="right"/>
+              <w:rPr>
+                <w:rFonts w:ascii="Calibri" w:eastAsia="Times New Roman" w:hAnsi="Calibri" w:cs="Calibri"/>
+                <w:color w:val="000000"/>
+              </w:rPr>
+            </w:pPr>
+            <w:r>
+              <w:rPr>
+                <w:rFonts w:ascii="Calibri" w:eastAsia="Times New Roman" w:hAnsi="Calibri" w:cs="Calibri"/>
+                <w:color w:val="000000"/>
+              </w:rPr>
+              <w:t>0.036779</w:t>
+            </w:r>
+          </w:p>
+        </w:tc>
+        <w:tc>
+          <w:tcPr>
+            <w:tcW w:w="1053" w:type="dxa"/>
+            <w:tcBorders>
+              <w:top w:val="nil"/>
+              <w:left w:val="nil"/>
+              <w:bottom w:val="single" w:sz="4" w:space="0" w:color="auto"/>
+              <w:right w:val="single" w:sz="4" w:space="0" w:color="auto"/>
+            </w:tcBorders>
+            <w:shd w:val="clear" w:color="auto" w:fill="auto"/>
+            <w:noWrap/>
+            <w:vAlign w:val="bottom"/>
+            <w:hideMark/>
+          </w:tcPr>
+          <w:p>
+            <w:pPr>
+              <w:spacing w:after="0" w:line="240" w:lineRule="auto"/>
+              <w:jc w:val="right"/>
+              <w:rPr>
+                <w:rFonts w:ascii="Calibri" w:eastAsia="Times New Roman" w:hAnsi="Calibri" w:cs="Calibri"/>
+                <w:color w:val="000000"/>
+              </w:rPr>
+            </w:pPr>
+            <w:r>
+              <w:rPr>
+                <w:rFonts w:ascii="Calibri" w:eastAsia="Times New Roman" w:hAnsi="Calibri" w:cs="Calibri"/>
+                <w:color w:val="000000"/>
+              </w:rPr>
+              <w:t>0.03714</w:t>
+            </w:r>
+          </w:p>
+        </w:tc>
+        <w:tc>
+          <w:tcPr>
+            <w:tcW w:w="1053" w:type="dxa"/>
+            <w:tcBorders>
+              <w:top w:val="nil"/>
+              <w:left w:val="nil"/>
+              <w:bottom w:val="single" w:sz="4" w:space="0" w:color="auto"/>
+              <w:right w:val="single" w:sz="4" w:space="0" w:color="auto"/>
+            </w:tcBorders>
+            <w:shd w:val="clear" w:color="auto" w:fill="auto"/>
+            <w:noWrap/>
+            <w:vAlign w:val="bottom"/>
+            <w:hideMark/>
+          </w:tcPr>
+          <w:p>
+            <w:pPr>
+              <w:spacing w:after="0" w:line="240" w:lineRule="auto"/>
+              <w:jc w:val="right"/>
+              <w:rPr>
+                <w:rFonts w:ascii="Calibri" w:eastAsia="Times New Roman" w:hAnsi="Calibri" w:cs="Calibri"/>
+                <w:color w:val="000000"/>
+              </w:rPr>
+            </w:pPr>
+            <w:r>
+              <w:rPr>
+                <w:rFonts w:ascii="Calibri" w:eastAsia="Times New Roman" w:hAnsi="Calibri" w:cs="Calibri"/>
+                <w:color w:val="000000"/>
+              </w:rPr>
+              <w:t>0.037486</w:t>
+            </w:r>
+          </w:p>
+        </w:tc>
+        <w:tc>
+          <w:tcPr>
+            <w:tcW w:w="1053" w:type="dxa"/>
+            <w:tcBorders>
+              <w:top w:val="nil"/>
+              <w:left w:val="nil"/>
+              <w:bottom w:val="single" w:sz="4" w:space="0" w:color="auto"/>
+              <w:right w:val="single" w:sz="4" w:space="0" w:color="auto"/>
+            </w:tcBorders>
+            <w:shd w:val="clear" w:color="auto" w:fill="auto"/>
+            <w:noWrap/>
+            <w:vAlign w:val="bottom"/>
+            <w:hideMark/>
+          </w:tcPr>
+          <w:p>
+            <w:pPr>
+              <w:spacing w:after="0" w:line="240" w:lineRule="auto"/>
+              <w:jc w:val="right"/>
+              <w:rPr>
+                <w:rFonts w:ascii="Calibri" w:eastAsia="Times New Roman" w:hAnsi="Calibri" w:cs="Calibri"/>
+                <w:color w:val="000000"/>
+              </w:rPr>
+            </w:pPr>
+            <w:r>
+              <w:rPr>
+                <w:rFonts w:ascii="Calibri" w:eastAsia="Times New Roman" w:hAnsi="Calibri" w:cs="Calibri"/>
+                <w:color w:val="000000"/>
+              </w:rPr>
+              <w:t>0.04103</w:t>
+            </w:r>
+          </w:p>
+        </w:tc>
+        <w:tc>
+          <w:tcPr>
+            <w:tcW w:w="1053" w:type="dxa"/>
+            <w:tcBorders>
+              <w:top w:val="nil"/>
+              <w:left w:val="nil"/>
+              <w:bottom w:val="single" w:sz="4" w:space="0" w:color="auto"/>
+              <w:right w:val="single" w:sz="4" w:space="0" w:color="auto"/>
+            </w:tcBorders>
+            <w:shd w:val="clear" w:color="auto" w:fill="auto"/>
+            <w:noWrap/>
+            <w:vAlign w:val="bottom"/>
+            <w:hideMark/>
+          </w:tcPr>
+          <w:p>
+            <w:pPr>
+              <w:spacing w:after="0" w:line="240" w:lineRule="auto"/>
+              <w:jc w:val="right"/>
+              <w:rPr>
+                <w:rFonts w:ascii="Calibri" w:eastAsia="Times New Roman" w:hAnsi="Calibri" w:cs="Calibri"/>
+                <w:color w:val="000000"/>
+              </w:rPr>
+            </w:pPr>
+            <w:r>
+              <w:rPr>
+                <w:rFonts w:ascii="Calibri" w:eastAsia="Times New Roman" w:hAnsi="Calibri" w:cs="Calibri"/>
+                <w:color w:val="000000"/>
+              </w:rPr>
+              <w:t>0.044165</w:t>
+            </w:r>
+          </w:p>
+        </w:tc>
+        <w:tc>
+          <w:tcPr>
+            <w:tcW w:w="1053" w:type="dxa"/>
+            <w:tcBorders>
+              <w:top w:val="nil"/>
+              <w:left w:val="nil"/>
+              <w:bottom w:val="single" w:sz="4" w:space="0" w:color="auto"/>
+              <w:right w:val="single" w:sz="4" w:space="0" w:color="auto"/>
+            </w:tcBorders>
+            <w:shd w:val="clear" w:color="auto" w:fill="auto"/>
+            <w:noWrap/>
+            <w:vAlign w:val="bottom"/>
+            <w:hideMark/>
+          </w:tcPr>
+          <w:p>
+            <w:pPr>
+              <w:spacing w:after="0" w:line="240" w:lineRule="auto"/>
+              <w:jc w:val="right"/>
+              <w:rPr>
+                <w:rFonts w:ascii="Calibri" w:eastAsia="Times New Roman" w:hAnsi="Calibri" w:cs="Calibri"/>
+                <w:color w:val="000000"/>
+              </w:rPr>
+            </w:pPr>
+            <w:r>
+              <w:rPr>
+                <w:rFonts w:ascii="Calibri" w:eastAsia="Times New Roman" w:hAnsi="Calibri" w:cs="Calibri"/>
+                <w:color w:val="000000"/>
+              </w:rPr>
+              <w:t>0.044618</w:t>
+            </w:r>
+          </w:p>
+        </w:tc>
+        <w:tc>
+          <w:tcPr>
+            <w:tcW w:w="1053" w:type="dxa"/>
+            <w:tcBorders>
+              <w:top w:val="nil"/>
+              <w:left w:val="nil"/>
+              <w:bottom w:val="single" w:sz="4" w:space="0" w:color="auto"/>
+              <w:right w:val="single" w:sz="4" w:space="0" w:color="auto"/>
+            </w:tcBorders>
+            <w:shd w:val="clear" w:color="auto" w:fill="auto"/>
+            <w:noWrap/>
+            <w:vAlign w:val="bottom"/>
+            <w:hideMark/>
+          </w:tcPr>
+          <w:p>
+            <w:pPr>
+              <w:spacing w:after="0" w:line="240" w:lineRule="auto"/>
+              <w:jc w:val="right"/>
+              <w:rPr>
+                <w:rFonts w:ascii="Calibri" w:eastAsia="Times New Roman" w:hAnsi="Calibri" w:cs="Calibri"/>
+                <w:color w:val="000000"/>
+              </w:rPr>
+            </w:pPr>
+            <w:r>
+              <w:rPr>
+                <w:rFonts w:ascii="Calibri" w:eastAsia="Times New Roman" w:hAnsi="Calibri" w:cs="Calibri"/>
+                <w:color w:val="000000"/>
+              </w:rPr>
+              <w:t>0.041603</w:t>
+            </w:r>
+          </w:p>
+        </w:tc>
+      </w:tr>
+    </w:tbl>
     <w:p>
       <w:pPr>
         <w:rPr>
@@ -1707,11 +5713,6 @@
     </w:p>
     <w:p>
       <w:pPr>
-        <w:pStyle w:val="ListParagraph"/>
-        <w:numPr>
-          <w:ilvl w:val="0"/>
-          <w:numId w:val="4"/>
-        </w:numPr>
         <w:rPr>
           <w:sz w:val="24"/>
           <w:szCs w:val="24"/>
@@ -1722,16 +5723,71 @@
           <w:sz w:val="24"/>
           <w:szCs w:val="24"/>
         </w:rPr>
-        <w:t>Comparing between 10, 100, 1000 and 10000</w:t>
+        <w:t>Graph:</w:t>
       </w:r>
     </w:p>
     <w:p>
       <w:pPr>
+        <w:jc w:val="center"/>
         <w:rPr>
           <w:sz w:val="24"/>
           <w:szCs w:val="24"/>
         </w:rPr>
       </w:pPr>
+      <w:r>
+        <w:rPr>
+          <w:noProof/>
+        </w:rPr>
+        <w:lastRenderedPageBreak/>
+        <w:drawing>
+          <wp:inline distT="0" distB="0" distL="0" distR="0" wp14:anchorId="396B653F" wp14:editId="0095FB7C">
+            <wp:extent cx="4739640" cy="2932399"/>
+            <wp:effectExtent l="0" t="0" r="3810" b="1905"/>
+            <wp:docPr id="3" name="Picture 3"/>
+            <wp:cNvGraphicFramePr>
+              <a:graphicFrameLocks xmlns:a="http://schemas.openxmlformats.org/drawingml/2006/main" noChangeAspect="1"/>
+            </wp:cNvGraphicFramePr>
+            <a:graphic xmlns:a="http://schemas.openxmlformats.org/drawingml/2006/main">
+              <a:graphicData uri="http://schemas.openxmlformats.org/drawingml/2006/picture">
+                <pic:pic xmlns:pic="http://schemas.openxmlformats.org/drawingml/2006/picture">
+                  <pic:nvPicPr>
+                    <pic:cNvPr id="0" name="Picture 5"/>
+                    <pic:cNvPicPr>
+                      <a:picLocks noChangeAspect="1" noChangeArrowheads="1"/>
+                    </pic:cNvPicPr>
+                  </pic:nvPicPr>
+                  <pic:blipFill>
+                    <a:blip r:embed="rId7" cstate="print">
+                      <a:extLst>
+                        <a:ext uri="{28A0092B-C50C-407E-A947-70E740481C1C}">
+                          <a14:useLocalDpi xmlns:a14="http://schemas.microsoft.com/office/drawing/2010/main" val="0"/>
+                        </a:ext>
+                      </a:extLst>
+                    </a:blip>
+                    <a:srcRect/>
+                    <a:stretch>
+                      <a:fillRect/>
+                    </a:stretch>
+                  </pic:blipFill>
+                  <pic:spPr bwMode="auto">
+                    <a:xfrm>
+                      <a:off x="0" y="0"/>
+                      <a:ext cx="4746346" cy="2936548"/>
+                    </a:xfrm>
+                    <a:prstGeom prst="rect">
+                      <a:avLst/>
+                    </a:prstGeom>
+                    <a:noFill/>
+                    <a:ln>
+                      <a:noFill/>
+                    </a:ln>
+                  </pic:spPr>
+                </pic:pic>
+              </a:graphicData>
+            </a:graphic>
+          </wp:inline>
+        </w:drawing>
+      </w:r>
     </w:p>
     <w:p>
       <w:pPr>
@@ -1767,9 +5823,22 @@
           <w:sz w:val="24"/>
           <w:szCs w:val="24"/>
         </w:rPr>
-        <w:t xml:space="preserve">Using parallel programming does improve performance on matrix multiplication, which is how it must be compared with sequential programming. However, OpenMP improves the performance significantly compared with </w:t>
+        <w:t>Using parallel programming does improve performance on matrix multiplication, which is how it must be compared with sequential programming</w:t>
       </w:r>
-      <w:proofErr w:type="spellStart"/>
+      <w:r>
+        <w:rPr>
+          <w:sz w:val="24"/>
+          <w:szCs w:val="24"/>
+        </w:rPr>
+        <w:t>, more than half of the execution time</w:t>
+      </w:r>
+      <w:r>
+        <w:rPr>
+          <w:sz w:val="24"/>
+          <w:szCs w:val="24"/>
+        </w:rPr>
+        <w:t xml:space="preserve">. However, </w:t>
+      </w:r>
       <w:r>
         <w:rPr>
           <w:sz w:val="24"/>
@@ -1777,7 +5846,20 @@
         </w:rPr>
         <w:t>pthread</w:t>
       </w:r>
-      <w:proofErr w:type="spellEnd"/>
+      <w:r>
+        <w:rPr>
+          <w:sz w:val="24"/>
+          <w:szCs w:val="24"/>
+        </w:rPr>
+        <w:t xml:space="preserve"> improves the performance significantly compared with </w:t>
+      </w:r>
+      <w:r>
+        <w:rPr>
+          <w:sz w:val="24"/>
+          <w:szCs w:val="24"/>
+        </w:rPr>
+        <w:t>OpenMP</w:t>
+      </w:r>
       <w:r>
         <w:rPr>
           <w:sz w:val="24"/>
@@ -1811,7 +5893,21 @@
           <w:sz w:val="24"/>
           <w:szCs w:val="24"/>
         </w:rPr>
-        <w:t>. In size 10 x 10, sequential ha</w:t>
+        <w:t xml:space="preserve">. In both size 100 x 100 and 1000 x 1000, </w:t>
+      </w:r>
+      <w:r>
+        <w:rPr>
+          <w:sz w:val="24"/>
+          <w:szCs w:val="24"/>
+        </w:rPr>
+        <w:t>pthread</w:t>
+      </w:r>
+      <w:r>
+        <w:rPr>
+          <w:sz w:val="24"/>
+          <w:szCs w:val="24"/>
+        </w:rPr>
+        <w:t xml:space="preserve"> ha</w:t>
       </w:r>
       <w:r>
         <w:rPr>
@@ -1825,74 +5921,63 @@
           <w:sz w:val="24"/>
           <w:szCs w:val="24"/>
         </w:rPr>
-        <w:t xml:space="preserve"> the lowest execution time. In both size 100 x 100 and 1000 x 1000, OpenMP ha</w:t>
+        <w:t xml:space="preserve"> the lowest execution time. In addition, </w:t>
       </w:r>
       <w:r>
         <w:rPr>
           <w:sz w:val="24"/>
           <w:szCs w:val="24"/>
         </w:rPr>
-        <w:t>s</w:t>
+        <w:t>we also learn that the time taken rises exponentially. However, we can only see that in sequential and OpenMP methods</w:t>
       </w:r>
       <w:r>
         <w:rPr>
           <w:sz w:val="24"/>
           <w:szCs w:val="24"/>
         </w:rPr>
-        <w:t xml:space="preserve"> the lowest execution time. In addition, surprisingly, in size 100 x 100, </w:t>
-      </w:r>
-      <w:proofErr w:type="spellStart"/>
-      <w:r>
-        <w:rPr>
-          <w:sz w:val="24"/>
-          <w:szCs w:val="24"/>
-        </w:rPr>
-        <w:t>pthread</w:t>
-      </w:r>
-      <w:proofErr w:type="spellEnd"/>
-      <w:r>
-        <w:rPr>
-          <w:sz w:val="24"/>
-          <w:szCs w:val="24"/>
-        </w:rPr>
-        <w:t xml:space="preserve"> </w:t>
+        <w:t xml:space="preserve">, pthread grows, but on a </w:t>
       </w:r>
       <w:r>
         <w:rPr>
           <w:sz w:val="24"/>
           <w:szCs w:val="24"/>
         </w:rPr>
-        <w:t>has</w:t>
+        <w:t>much</w:t>
       </w:r>
       <w:r>
         <w:rPr>
           <w:sz w:val="24"/>
           <w:szCs w:val="24"/>
         </w:rPr>
-        <w:t xml:space="preserve"> higher execution time compared with sequential, which makes it the least efficient.</w:t>
+        <w:t xml:space="preserve"> smaller scale</w:t>
       </w:r>
       <w:r>
         <w:rPr>
           <w:sz w:val="24"/>
           <w:szCs w:val="24"/>
         </w:rPr>
-        <w:t xml:space="preserve"> </w:t>
+        <w:t>.</w:t>
       </w:r>
-      <w:proofErr w:type="spellStart"/>
+    </w:p>
+    <w:p>
+      <w:pPr>
+        <w:pStyle w:val="ListParagraph"/>
+        <w:numPr>
+          <w:ilvl w:val="0"/>
+          <w:numId w:val="2"/>
+        </w:numPr>
+        <w:jc w:val="both"/>
+        <w:rPr>
+          <w:sz w:val="24"/>
+          <w:szCs w:val="24"/>
+        </w:rPr>
+      </w:pPr>
       <w:r>
         <w:rPr>
           <w:sz w:val="24"/>
           <w:szCs w:val="24"/>
         </w:rPr>
-        <w:t>Pthread</w:t>
-      </w:r>
-      <w:proofErr w:type="spellEnd"/>
-      <w:r>
-        <w:rPr>
-          <w:sz w:val="24"/>
-          <w:szCs w:val="24"/>
-        </w:rPr>
-        <w:t xml:space="preserve"> also has the highest execution time in size 10 x 10.</w:t>
+        <w:t>Number of threads also affects the performance for parallel programming. For pthread, it shows that at some point, increasing number of threads will increase its execution time. It goes as well for OpenMP, but it’s more unpredictable. At some point, it will have lower execution time when you increase number of threads</w:t>
       </w:r>
     </w:p>
     <w:sectPr>

</xml_diff>